<commit_message>
backing up doc with some chnges to the W.C
</commit_message>
<xml_diff>
--- a/Research Docuement/Research Doc OddJob.docx
+++ b/Research Docuement/Research Doc OddJob.docx
@@ -1798,10 +1798,144 @@
           <w:szCs w:val="24"/>
         </w:rPr>
       </w:pPr>
-      <w:r>
-        <w:rPr>
-          <w:rFonts w:ascii="Times New Roman" w:hAnsi="Times New Roman" w:cs="Times New Roman"/>
-          <w:sz w:val="24"/>
+    </w:p>
+    <w:p>
+      <w:pPr>
+        <w:rPr>
+          <w:rFonts w:ascii="Times New Roman" w:hAnsi="Times New Roman" w:cs="Times New Roman"/>
+          <w:sz w:val="24"/>
+        </w:rPr>
+      </w:pPr>
+      <w:r>
+        <w:rPr>
+          <w:rFonts w:ascii="Times New Roman" w:hAnsi="Times New Roman" w:cs="Times New Roman"/>
+          <w:sz w:val="24"/>
+        </w:rPr>
+        <w:t xml:space="preserve">The goal of this project is to develop a </w:t>
+      </w:r>
+      <w:r>
+        <w:rPr>
+          <w:rFonts w:ascii="Times New Roman" w:hAnsi="Times New Roman" w:cs="Times New Roman"/>
+          <w:sz w:val="24"/>
+        </w:rPr>
+        <w:t xml:space="preserve">cross platform </w:t>
+      </w:r>
+      <w:r>
+        <w:rPr>
+          <w:rFonts w:ascii="Times New Roman" w:hAnsi="Times New Roman" w:cs="Times New Roman"/>
+          <w:sz w:val="24"/>
+        </w:rPr>
+        <w:t>application</w:t>
+      </w:r>
+      <w:r>
+        <w:rPr>
+          <w:rFonts w:ascii="Times New Roman" w:hAnsi="Times New Roman" w:cs="Times New Roman"/>
+          <w:sz w:val="24"/>
+        </w:rPr>
+        <w:t xml:space="preserve"> based on the already existing L.E.T.S. system. The application</w:t>
+      </w:r>
+      <w:r>
+        <w:rPr>
+          <w:rFonts w:ascii="Times New Roman" w:hAnsi="Times New Roman" w:cs="Times New Roman"/>
+          <w:sz w:val="24"/>
+        </w:rPr>
+        <w:t xml:space="preserve"> can </w:t>
+      </w:r>
+      <w:r>
+        <w:rPr>
+          <w:rFonts w:ascii="Times New Roman" w:hAnsi="Times New Roman" w:cs="Times New Roman"/>
+          <w:sz w:val="24"/>
+        </w:rPr>
+        <w:t xml:space="preserve">be used to </w:t>
+      </w:r>
+      <w:proofErr w:type="spellStart"/>
+      <w:r>
+        <w:rPr>
+          <w:rFonts w:ascii="Times New Roman" w:hAnsi="Times New Roman" w:cs="Times New Roman"/>
+          <w:color w:val="FF0000"/>
+          <w:sz w:val="24"/>
+        </w:rPr>
+        <w:t>xyz</w:t>
+      </w:r>
+      <w:proofErr w:type="spellEnd"/>
+      <w:r>
+        <w:rPr>
+          <w:rFonts w:ascii="Times New Roman" w:hAnsi="Times New Roman" w:cs="Times New Roman"/>
+          <w:sz w:val="24"/>
+        </w:rPr>
+        <w:t>. The application will allow users to register a profile and login,</w:t>
+      </w:r>
+      <w:r>
+        <w:rPr>
+          <w:rFonts w:ascii="Times New Roman" w:hAnsi="Times New Roman" w:cs="Times New Roman"/>
+          <w:sz w:val="24"/>
+        </w:rPr>
+        <w:t xml:space="preserve"> </w:t>
+      </w:r>
+      <w:r>
+        <w:rPr>
+          <w:rFonts w:ascii="Times New Roman" w:hAnsi="Times New Roman" w:cs="Times New Roman"/>
+          <w:sz w:val="24"/>
+        </w:rPr>
+        <w:t>search for jobs and offer their services</w:t>
+      </w:r>
+      <w:r>
+        <w:rPr>
+          <w:rFonts w:ascii="Times New Roman" w:hAnsi="Times New Roman" w:cs="Times New Roman"/>
+          <w:sz w:val="24"/>
+        </w:rPr>
+        <w:t xml:space="preserve">. </w:t>
+      </w:r>
+    </w:p>
+    <w:p>
+      <w:pPr>
+        <w:rPr>
+          <w:rFonts w:ascii="Times New Roman" w:hAnsi="Times New Roman" w:cs="Times New Roman"/>
+          <w:sz w:val="24"/>
+        </w:rPr>
+      </w:pPr>
+      <w:r>
+        <w:rPr>
+          <w:rFonts w:ascii="Times New Roman" w:hAnsi="Times New Roman" w:cs="Times New Roman"/>
+          <w:sz w:val="24"/>
+        </w:rPr>
+        <w:t>This report will detail the research that has been carried out to facilitate the development of the application. It will focus mostly on the technologies to be used to develop the ap</w:t>
+      </w:r>
+      <w:r>
+        <w:rPr>
+          <w:rFonts w:ascii="Times New Roman" w:hAnsi="Times New Roman" w:cs="Times New Roman"/>
+          <w:sz w:val="24"/>
+        </w:rPr>
+        <w:t>plication including front-end, back-end and hosting technologies</w:t>
+      </w:r>
+      <w:r>
+        <w:rPr>
+          <w:rFonts w:ascii="Times New Roman" w:hAnsi="Times New Roman" w:cs="Times New Roman"/>
+          <w:sz w:val="24"/>
+        </w:rPr>
+        <w:t xml:space="preserve"> </w:t>
+      </w:r>
+    </w:p>
+    <w:p>
+      <w:pPr>
+        <w:rPr>
+          <w:rFonts w:ascii="Times New Roman" w:hAnsi="Times New Roman" w:cs="Times New Roman"/>
+          <w:sz w:val="24"/>
+        </w:rPr>
+      </w:pPr>
+    </w:p>
+    <w:p>
+      <w:pPr>
+        <w:rPr>
+          <w:rFonts w:ascii="Times New Roman" w:hAnsi="Times New Roman" w:cs="Times New Roman"/>
+          <w:sz w:val="28"/>
+          <w:szCs w:val="24"/>
+        </w:rPr>
+      </w:pPr>
+      <w:r>
+        <w:rPr>
+          <w:rFonts w:ascii="Times New Roman" w:hAnsi="Times New Roman" w:cs="Times New Roman"/>
+          <w:sz w:val="28"/>
           <w:szCs w:val="24"/>
         </w:rPr>
         <w:br w:type="page"/>
@@ -1861,7 +1995,85 @@
           <w:sz w:val="24"/>
           <w:szCs w:val="24"/>
         </w:rPr>
-        <w:t xml:space="preserve">L.E.T.S or local exchange trading system is a </w:t>
+        <w:t>L.E.T.S (</w:t>
+      </w:r>
+      <w:r>
+        <w:rPr>
+          <w:rFonts w:ascii="Times New Roman" w:hAnsi="Times New Roman" w:cs="Times New Roman"/>
+          <w:sz w:val="24"/>
+          <w:szCs w:val="24"/>
+        </w:rPr>
+        <w:t>local exchange trading system</w:t>
+      </w:r>
+      <w:r>
+        <w:rPr>
+          <w:rFonts w:ascii="Times New Roman" w:hAnsi="Times New Roman" w:cs="Times New Roman"/>
+          <w:sz w:val="24"/>
+          <w:szCs w:val="24"/>
+        </w:rPr>
+        <w:t>)</w:t>
+      </w:r>
+      <w:r>
+        <w:rPr>
+          <w:rFonts w:ascii="Times New Roman" w:hAnsi="Times New Roman" w:cs="Times New Roman"/>
+          <w:sz w:val="24"/>
+          <w:szCs w:val="24"/>
+        </w:rPr>
+        <w:t xml:space="preserve"> is a </w:t>
+      </w:r>
+      <w:r>
+        <w:rPr>
+          <w:rFonts w:ascii="Arial" w:hAnsi="Arial" w:cs="Arial"/>
+          <w:color w:val="222222"/>
+          <w:sz w:val="21"/>
+          <w:szCs w:val="21"/>
+          <w:shd w:val="clear" w:color="auto" w:fill="FFFFFF"/>
+        </w:rPr>
+        <w:t>facilitate exchange</w:t>
+      </w:r>
+      <w:r>
+        <w:rPr>
+          <w:rFonts w:ascii="Arial" w:hAnsi="Arial" w:cs="Arial"/>
+          <w:color w:val="222222"/>
+          <w:sz w:val="21"/>
+          <w:szCs w:val="21"/>
+          <w:shd w:val="clear" w:color="auto" w:fill="FFFFFF"/>
+        </w:rPr>
+        <w:t xml:space="preserve"> of good or services</w:t>
+      </w:r>
+      <w:r>
+        <w:rPr>
+          <w:rFonts w:ascii="Arial" w:hAnsi="Arial" w:cs="Arial"/>
+          <w:color w:val="222222"/>
+          <w:sz w:val="21"/>
+          <w:szCs w:val="21"/>
+          <w:shd w:val="clear" w:color="auto" w:fill="FFFFFF"/>
+        </w:rPr>
+        <w:t xml:space="preserve"> between</w:t>
+      </w:r>
+      <w:r>
+        <w:rPr>
+          <w:rFonts w:ascii="Times New Roman" w:hAnsi="Times New Roman" w:cs="Times New Roman"/>
+          <w:sz w:val="24"/>
+          <w:szCs w:val="24"/>
+        </w:rPr>
+        <w:t xml:space="preserve"> </w:t>
+      </w:r>
+      <w:r>
+        <w:rPr>
+          <w:rFonts w:ascii="Times New Roman" w:hAnsi="Times New Roman" w:cs="Times New Roman"/>
+          <w:sz w:val="24"/>
+          <w:szCs w:val="24"/>
+        </w:rPr>
+        <w:t>community members</w:t>
+      </w:r>
+      <w:r>
+        <w:rPr>
+          <w:rFonts w:ascii="Times New Roman" w:hAnsi="Times New Roman" w:cs="Times New Roman"/>
+          <w:sz w:val="24"/>
+          <w:szCs w:val="24"/>
+        </w:rPr>
+        <w:t>.</w:t>
       </w:r>
       <w:r>
         <w:rPr>
@@ -6641,6 +6853,107 @@
         </w:rPr>
       </w:pPr>
       <w:r>
+        <w:t xml:space="preserve">Android Studio​ </w:t>
+      </w:r>
+    </w:p>
+    <w:p>
+      <w:pPr>
+        <w:ind w:left="360"/>
+        <w:rPr>
+          <w:rFonts w:ascii="Times New Roman" w:hAnsi="Times New Roman" w:cs="Times New Roman"/>
+          <w:sz w:val="24"/>
+          <w:szCs w:val="24"/>
+        </w:rPr>
+      </w:pPr>
+      <w:r>
+        <w:t>Android Studio</w:t>
+      </w:r>
+      <w:r>
+        <w:t xml:space="preserve"> </w:t>
+      </w:r>
+      <w:r>
+        <w:t xml:space="preserve">is an IDE developed by Microsoft for Android development. </w:t>
+      </w:r>
+      <w:r>
+        <w:t>Applications can be developed in</w:t>
+      </w:r>
+      <w:r>
+        <w:t xml:space="preserve"> Android Studio </w:t>
+      </w:r>
+      <w:r>
+        <w:t>and tested</w:t>
+      </w:r>
+      <w:bookmarkStart w:id="10" w:name="_GoBack"/>
+      <w:bookmarkEnd w:id="10"/>
+      <w:r>
+        <w:t xml:space="preserve"> or displayed in the </w:t>
+      </w:r>
+      <w:proofErr w:type="gramStart"/>
+      <w:r>
+        <w:t>built in</w:t>
+      </w:r>
+      <w:proofErr w:type="gramEnd"/>
+      <w:r>
+        <w:t xml:space="preserve"> emulator. Applications created in android studio are native, which means they</w:t>
+      </w:r>
+      <w:r>
+        <w:t xml:space="preserve"> can </w:t>
+      </w:r>
+      <w:r>
+        <w:t xml:space="preserve">only be ran on Android devices. If you wished to have the device run on other devise such as windows or </w:t>
+      </w:r>
+      <w:r>
+        <w:t xml:space="preserve">different </w:t>
+      </w:r>
+      <w:r>
+        <w:t xml:space="preserve">platforms like </w:t>
+      </w:r>
+      <w:proofErr w:type="gramStart"/>
+      <w:r>
+        <w:t>iOS  the</w:t>
+      </w:r>
+      <w:proofErr w:type="gramEnd"/>
+      <w:r>
+        <w:t xml:space="preserve"> code would have to be rewritten</w:t>
+      </w:r>
+      <w:r>
+        <w:t xml:space="preserve"> </w:t>
+      </w:r>
+      <w:r>
+        <w:t xml:space="preserve">which makes the multi-platform development more </w:t>
+      </w:r>
+      <w:r>
+        <w:t xml:space="preserve">expensive in both </w:t>
+      </w:r>
+      <w:r>
+        <w:t xml:space="preserve">time </w:t>
+      </w:r>
+      <w:r>
+        <w:t xml:space="preserve">and </w:t>
+      </w:r>
+      <w:proofErr w:type="spellStart"/>
+      <w:r>
+        <w:t>munerty</w:t>
+      </w:r>
+      <w:proofErr w:type="spellEnd"/>
+      <w:r>
+        <w:t xml:space="preserve"> terms.</w:t>
+      </w:r>
+    </w:p>
+    <w:p>
+      <w:pPr>
+        <w:pStyle w:val="ListParagraph"/>
+        <w:numPr>
+          <w:ilvl w:val="0"/>
+          <w:numId w:val="3"/>
+        </w:numPr>
+        <w:rPr>
+          <w:rFonts w:ascii="Times New Roman" w:hAnsi="Times New Roman" w:cs="Times New Roman"/>
+          <w:sz w:val="24"/>
+          <w:szCs w:val="24"/>
+        </w:rPr>
+      </w:pPr>
+      <w:r>
         <w:rPr>
           <w:rFonts w:ascii="Times New Roman" w:hAnsi="Times New Roman" w:cs="Times New Roman"/>
           <w:sz w:val="24"/>
@@ -6695,6 +7008,7 @@
         <w:shd w:val="clear" w:color="auto" w:fill="FFFFFF"/>
         <w:spacing w:line="270" w:lineRule="atLeast"/>
         <w:rPr>
+          <w:rStyle w:val="st"/>
           <w:rFonts w:ascii="Times New Roman" w:hAnsi="Times New Roman" w:cs="Times New Roman"/>
           <w:sz w:val="24"/>
           <w:szCs w:val="24"/>
@@ -6778,6 +7092,17 @@
         </w:rPr>
         <w:t>inding and dependency injection.</w:t>
       </w:r>
+    </w:p>
+    <w:p>
+      <w:pPr>
+        <w:shd w:val="clear" w:color="auto" w:fill="FFFFFF"/>
+        <w:spacing w:line="270" w:lineRule="atLeast"/>
+        <w:rPr>
+          <w:rFonts w:ascii="Times New Roman" w:hAnsi="Times New Roman" w:cs="Times New Roman"/>
+          <w:sz w:val="24"/>
+          <w:szCs w:val="24"/>
+        </w:rPr>
+      </w:pPr>
     </w:p>
     <w:p>
       <w:pPr>
@@ -6854,8 +7179,6 @@
       <w:r>
         <w:t>used)</w:t>
       </w:r>
-      <w:bookmarkStart w:id="10" w:name="_GoBack"/>
-      <w:bookmarkEnd w:id="10"/>
     </w:p>
     <w:p>
       <w:pPr>
@@ -7444,10 +7767,21 @@
       </w:r>
     </w:p>
     <w:p/>
-    <w:p/>
-    <w:p/>
+    <w:p>
+      <w:hyperlink r:id="rId44" w:history="1">
+        <w:r>
+          <w:rPr>
+            <w:rStyle w:val="Hyperlink"/>
+          </w:rPr>
+          <w:t>http://www.investopedia.com/terms/l/local-exchange-trading-systems-lets.asp</w:t>
+        </w:r>
+      </w:hyperlink>
+      <w:r>
+        <w:t xml:space="preserve"> 2nd November {LETS}</w:t>
+      </w:r>
+    </w:p>
     <w:sectPr>
-      <w:footerReference w:type="default" r:id="rId44"/>
+      <w:footerReference w:type="default" r:id="rId45"/>
       <w:pgSz w:w="11906" w:h="16838"/>
       <w:pgMar w:top="1440" w:right="1440" w:bottom="1440" w:left="1440" w:header="708" w:footer="708" w:gutter="0"/>
       <w:cols w:space="708"/>
@@ -7516,7 +7850,7 @@
           <w:rPr>
             <w:noProof/>
           </w:rPr>
-          <w:t>2</w:t>
+          <w:t>16</w:t>
         </w:r>
         <w:r>
           <w:rPr>
@@ -8957,7 +9291,7 @@
 </file>
 
 <file path=customXml/itemProps1.xml><?xml version="1.0" encoding="utf-8"?>
-<ds:datastoreItem xmlns:ds="http://schemas.openxmlformats.org/officeDocument/2006/customXml" ds:itemID="{61AF26B1-1932-4180-BCC0-FF1E70DFB315}">
+<ds:datastoreItem xmlns:ds="http://schemas.openxmlformats.org/officeDocument/2006/customXml" ds:itemID="{48CECF83-D337-4C4E-ABA1-B0380D0829B6}">
   <ds:schemaRefs>
     <ds:schemaRef ds:uri="http://schemas.openxmlformats.org/officeDocument/2006/bibliography"/>
   </ds:schemaRefs>

</xml_diff>

<commit_message>
backing up doc with some changes to the W.C
</commit_message>
<xml_diff>
--- a/Research Docuement/Research Doc OddJob.docx
+++ b/Research Docuement/Research Doc OddJob.docx
@@ -1982,98 +1982,111 @@
     </w:p>
     <w:p>
       <w:pPr>
-        <w:jc w:val="both"/>
-        <w:rPr>
-          <w:rFonts w:ascii="Times New Roman" w:hAnsi="Times New Roman" w:cs="Times New Roman"/>
-          <w:sz w:val="24"/>
-          <w:szCs w:val="24"/>
-        </w:rPr>
-      </w:pPr>
-      <w:r>
-        <w:rPr>
-          <w:rFonts w:ascii="Times New Roman" w:hAnsi="Times New Roman" w:cs="Times New Roman"/>
-          <w:sz w:val="24"/>
-          <w:szCs w:val="24"/>
-        </w:rPr>
-        <w:t>L.E.T.S (</w:t>
-      </w:r>
-      <w:r>
-        <w:rPr>
-          <w:rFonts w:ascii="Times New Roman" w:hAnsi="Times New Roman" w:cs="Times New Roman"/>
-          <w:sz w:val="24"/>
-          <w:szCs w:val="24"/>
-        </w:rPr>
-        <w:t>local exchange trading system</w:t>
-      </w:r>
-      <w:r>
-        <w:rPr>
-          <w:rFonts w:ascii="Times New Roman" w:hAnsi="Times New Roman" w:cs="Times New Roman"/>
-          <w:sz w:val="24"/>
-          <w:szCs w:val="24"/>
-        </w:rPr>
-        <w:t>)</w:t>
-      </w:r>
-      <w:r>
-        <w:rPr>
-          <w:rFonts w:ascii="Times New Roman" w:hAnsi="Times New Roman" w:cs="Times New Roman"/>
-          <w:sz w:val="24"/>
-          <w:szCs w:val="24"/>
-        </w:rPr>
-        <w:t xml:space="preserve"> is a </w:t>
-      </w:r>
+        <w:rPr>
+          <w:rFonts w:ascii="Times New Roman" w:hAnsi="Times New Roman" w:cs="Times New Roman"/>
+          <w:sz w:val="24"/>
+          <w:szCs w:val="24"/>
+        </w:rPr>
+      </w:pPr>
       <w:r>
         <w:rPr>
           <w:rFonts w:ascii="Arial" w:hAnsi="Arial" w:cs="Arial"/>
-          <w:color w:val="222222"/>
-          <w:sz w:val="21"/>
-          <w:szCs w:val="21"/>
-          <w:shd w:val="clear" w:color="auto" w:fill="FFFFFF"/>
-        </w:rPr>
-        <w:t>facilitate exchange</w:t>
+          <w:color w:val="000000"/>
+        </w:rPr>
+        <w:t xml:space="preserve">Local Exchange Trading Systems (LETS is a locally organized economic system which allows members to participate in the exchange of goods and services among others in the </w:t>
       </w:r>
       <w:r>
         <w:rPr>
           <w:rFonts w:ascii="Arial" w:hAnsi="Arial" w:cs="Arial"/>
-          <w:color w:val="222222"/>
-          <w:sz w:val="21"/>
-          <w:szCs w:val="21"/>
-          <w:shd w:val="clear" w:color="auto" w:fill="FFFFFF"/>
-        </w:rPr>
-        <w:t xml:space="preserve"> of good or services</w:t>
+          <w:color w:val="000000"/>
+        </w:rPr>
+        <w:t xml:space="preserve">local community </w:t>
       </w:r>
       <w:r>
         <w:rPr>
           <w:rFonts w:ascii="Arial" w:hAnsi="Arial" w:cs="Arial"/>
-          <w:color w:val="222222"/>
-          <w:sz w:val="21"/>
-          <w:szCs w:val="21"/>
-          <w:shd w:val="clear" w:color="auto" w:fill="FFFFFF"/>
-        </w:rPr>
-        <w:t xml:space="preserve"> between</w:t>
-      </w:r>
-      <w:r>
-        <w:rPr>
-          <w:rFonts w:ascii="Times New Roman" w:hAnsi="Times New Roman" w:cs="Times New Roman"/>
-          <w:sz w:val="24"/>
-          <w:szCs w:val="24"/>
-        </w:rPr>
-        <w:t xml:space="preserve"> </w:t>
-      </w:r>
-      <w:r>
-        <w:rPr>
-          <w:rFonts w:ascii="Times New Roman" w:hAnsi="Times New Roman" w:cs="Times New Roman"/>
-          <w:sz w:val="24"/>
-          <w:szCs w:val="24"/>
-        </w:rPr>
-        <w:t>community members</w:t>
-      </w:r>
-      <w:r>
-        <w:rPr>
-          <w:rFonts w:ascii="Times New Roman" w:hAnsi="Times New Roman" w:cs="Times New Roman"/>
-          <w:sz w:val="24"/>
-          <w:szCs w:val="24"/>
-        </w:rPr>
-        <w:t>.</w:t>
+          <w:color w:val="000000"/>
+        </w:rPr>
+        <w:t>group. Local Excha</w:t>
+      </w:r>
+      <w:r>
+        <w:rPr>
+          <w:rFonts w:ascii="Arial" w:hAnsi="Arial" w:cs="Arial"/>
+          <w:color w:val="000000"/>
+        </w:rPr>
+        <w:t>nge Trading Systems (LETS) use their own</w:t>
+      </w:r>
+      <w:r>
+        <w:rPr>
+          <w:rFonts w:ascii="Arial" w:hAnsi="Arial" w:cs="Arial"/>
+          <w:color w:val="000000"/>
+        </w:rPr>
+        <w:t xml:space="preserve"> locally created currency</w:t>
+      </w:r>
+      <w:r>
+        <w:rPr>
+          <w:rFonts w:ascii="Arial" w:hAnsi="Arial" w:cs="Arial"/>
+          <w:color w:val="000000"/>
+        </w:rPr>
+        <w:t xml:space="preserve"> which are usually </w:t>
+      </w:r>
+      <w:r>
+        <w:rPr>
+          <w:rFonts w:ascii="Arial" w:hAnsi="Arial" w:cs="Arial"/>
+          <w:color w:val="000000"/>
+        </w:rPr>
+        <w:t>of units of value which can be traded or bartered in exchange for goods or services</w:t>
+      </w:r>
+      <w:r>
+        <w:rPr>
+          <w:rFonts w:ascii="Arial" w:hAnsi="Arial" w:cs="Arial"/>
+          <w:color w:val="000000"/>
+        </w:rPr>
+        <w:t xml:space="preserve"> e.g. “</w:t>
+      </w:r>
+      <w:proofErr w:type="spellStart"/>
+      <w:r>
+        <w:rPr>
+          <w:rFonts w:ascii="Arial" w:hAnsi="Arial" w:cs="Arial"/>
+          <w:color w:val="000000"/>
+        </w:rPr>
+        <w:t>sillyBucks</w:t>
+      </w:r>
+      <w:proofErr w:type="spellEnd"/>
+      <w:r>
+        <w:rPr>
+          <w:rFonts w:ascii="Arial" w:hAnsi="Arial" w:cs="Arial"/>
+          <w:color w:val="000000"/>
+        </w:rPr>
+        <w:t>”</w:t>
+      </w:r>
+      <w:r>
+        <w:rPr>
+          <w:rFonts w:ascii="Arial" w:hAnsi="Arial" w:cs="Arial"/>
+          <w:color w:val="000000"/>
+        </w:rPr>
+        <w:t>. Members of LETS typically view the systems as organized and cooperative s</w:t>
+      </w:r>
+      <w:r>
+        <w:rPr>
+          <w:rFonts w:ascii="Arial" w:hAnsi="Arial" w:cs="Arial"/>
+          <w:color w:val="000000"/>
+        </w:rPr>
+        <w:t xml:space="preserve">chemes that maximize purchasing </w:t>
+      </w:r>
+      <w:r>
+        <w:rPr>
+          <w:rFonts w:ascii="Arial" w:hAnsi="Arial" w:cs="Arial"/>
+          <w:color w:val="000000"/>
+        </w:rPr>
+        <w:t>power while benefiting members and the community.</w:t>
+      </w:r>
+      <w:r>
+        <w:rPr>
+          <w:rFonts w:ascii="Arial" w:hAnsi="Arial" w:cs="Arial"/>
+          <w:color w:val="000000"/>
+        </w:rPr>
+        <w:br/>
       </w:r>
       <w:r>
         <w:rPr>
@@ -5108,9 +5121,9 @@
     <w:p>
       <w:pPr>
         <w:rPr>
-          <w:rFonts w:ascii="Times New Roman" w:hAnsi="Times New Roman" w:cs="Times New Roman"/>
-          <w:sz w:val="24"/>
-          <w:szCs w:val="24"/>
+          <w:sz w:val="24"/>
+          <w:szCs w:val="24"/>
+          <w:lang w:val="en-IE"/>
         </w:rPr>
       </w:pPr>
       <w:r>
@@ -5145,6 +5158,48 @@
         </w:rPr>
         <w:t>?</w:t>
       </w:r>
+      <w:r>
+        <w:rPr>
+          <w:rFonts w:ascii="Times New Roman" w:hAnsi="Times New Roman" w:cs="Times New Roman"/>
+          <w:sz w:val="24"/>
+          <w:szCs w:val="24"/>
+        </w:rPr>
+        <w:br/>
+      </w:r>
+      <w:r>
+        <w:rPr>
+          <w:rFonts w:ascii="Times New Roman" w:hAnsi="Times New Roman" w:cs="Times New Roman"/>
+          <w:sz w:val="24"/>
+          <w:szCs w:val="24"/>
+        </w:rPr>
+        <w:br/>
+      </w:r>
+      <w:r>
+        <w:rPr>
+          <w:sz w:val="24"/>
+          <w:szCs w:val="24"/>
+          <w:lang w:val="en-IE"/>
+        </w:rPr>
+        <w:t xml:space="preserve">The application will need to store user’s registration, profile information and any data generated from job creation.  The application will need a database, because the application will primarily be used with phones a lightweight database if preferred. The database must be scalable, reliable, fast and cross platform. </w:t>
+      </w:r>
+    </w:p>
+    <w:p>
+      <w:pPr>
+        <w:rPr>
+          <w:sz w:val="24"/>
+          <w:szCs w:val="24"/>
+          <w:lang w:val="en-IE"/>
+        </w:rPr>
+      </w:pPr>
+    </w:p>
+    <w:p>
+      <w:pPr>
+        <w:rPr>
+          <w:rFonts w:ascii="Times New Roman" w:hAnsi="Times New Roman" w:cs="Times New Roman"/>
+          <w:sz w:val="24"/>
+          <w:szCs w:val="24"/>
+        </w:rPr>
+      </w:pPr>
     </w:p>
     <w:p>
       <w:pPr>
@@ -5155,6 +5210,359 @@
         <w:t>SQL</w:t>
       </w:r>
       <w:bookmarkEnd w:id="5"/>
+    </w:p>
+    <w:p/>
+    <w:p>
+      <w:pPr>
+        <w:rPr>
+          <w:sz w:val="24"/>
+          <w:szCs w:val="24"/>
+          <w:lang w:val="en-IE"/>
+        </w:rPr>
+      </w:pPr>
+      <w:r>
+        <w:rPr>
+          <w:sz w:val="24"/>
+          <w:szCs w:val="24"/>
+          <w:lang w:val="en-IE"/>
+        </w:rPr>
+        <w:t>Structured Query Language</w:t>
+      </w:r>
+      <w:r>
+        <w:rPr>
+          <w:sz w:val="24"/>
+          <w:szCs w:val="24"/>
+          <w:lang w:val="en-IE"/>
+        </w:rPr>
+        <w:t xml:space="preserve"> (SQL)</w:t>
+      </w:r>
+      <w:r>
+        <w:rPr>
+          <w:sz w:val="24"/>
+          <w:szCs w:val="24"/>
+          <w:lang w:val="en-IE"/>
+        </w:rPr>
+        <w:t xml:space="preserve"> </w:t>
+      </w:r>
+      <w:r>
+        <w:rPr>
+          <w:sz w:val="24"/>
+          <w:szCs w:val="24"/>
+          <w:lang w:val="en-IE"/>
+        </w:rPr>
+        <w:t>has</w:t>
+      </w:r>
+      <w:r>
+        <w:rPr>
+          <w:sz w:val="24"/>
+          <w:szCs w:val="24"/>
+          <w:lang w:val="en-IE"/>
+        </w:rPr>
+        <w:t xml:space="preserve"> been primary </w:t>
+      </w:r>
+      <w:r>
+        <w:rPr>
+          <w:sz w:val="24"/>
+          <w:szCs w:val="24"/>
+          <w:lang w:val="en-IE"/>
+        </w:rPr>
+        <w:t xml:space="preserve">way data is stored </w:t>
+      </w:r>
+      <w:proofErr w:type="gramStart"/>
+      <w:r>
+        <w:rPr>
+          <w:sz w:val="24"/>
+          <w:szCs w:val="24"/>
+          <w:lang w:val="en-IE"/>
+        </w:rPr>
+        <w:t>for(</w:t>
+      </w:r>
+      <w:proofErr w:type="gramEnd"/>
+      <w:r>
+        <w:rPr>
+          <w:sz w:val="24"/>
+          <w:szCs w:val="24"/>
+          <w:lang w:val="en-IE"/>
+        </w:rPr>
+        <w:t>a long time)</w:t>
+      </w:r>
+      <w:r>
+        <w:rPr>
+          <w:sz w:val="24"/>
+          <w:szCs w:val="24"/>
+          <w:lang w:val="en-IE"/>
+        </w:rPr>
+        <w:t xml:space="preserve">, their </w:t>
+      </w:r>
+      <w:r>
+        <w:rPr>
+          <w:sz w:val="24"/>
+          <w:szCs w:val="24"/>
+          <w:lang w:val="en-IE"/>
+        </w:rPr>
+        <w:t>popularity with users</w:t>
+      </w:r>
+      <w:r>
+        <w:rPr>
+          <w:sz w:val="24"/>
+          <w:szCs w:val="24"/>
+          <w:lang w:val="en-IE"/>
+        </w:rPr>
+        <w:t xml:space="preserve"> increased in the 1990s with </w:t>
+      </w:r>
+      <w:r>
+        <w:rPr>
+          <w:sz w:val="24"/>
+          <w:szCs w:val="24"/>
+          <w:lang w:val="en-IE"/>
+        </w:rPr>
+        <w:t>the release of MySQL</w:t>
+      </w:r>
+      <w:r>
+        <w:rPr>
+          <w:sz w:val="24"/>
+          <w:szCs w:val="24"/>
+          <w:lang w:val="en-IE"/>
+        </w:rPr>
+        <w:t>.  NoSQL stands for ‘Not Only SQL’ and has been in existence since the 1960’s but has only recently gained traction due to popular databas</w:t>
+      </w:r>
+      <w:r>
+        <w:rPr>
+          <w:sz w:val="24"/>
+          <w:szCs w:val="24"/>
+          <w:lang w:val="en-IE"/>
+        </w:rPr>
+        <w:t xml:space="preserve">es such as MongoDB, </w:t>
+      </w:r>
+      <w:proofErr w:type="spellStart"/>
+      <w:r>
+        <w:rPr>
+          <w:sz w:val="24"/>
+          <w:szCs w:val="24"/>
+          <w:lang w:val="en-IE"/>
+        </w:rPr>
+        <w:t>CouchDB</w:t>
+      </w:r>
+      <w:proofErr w:type="spellEnd"/>
+      <w:r>
+        <w:rPr>
+          <w:sz w:val="24"/>
+          <w:szCs w:val="24"/>
+          <w:lang w:val="en-IE"/>
+        </w:rPr>
+        <w:t xml:space="preserve"> and more recently Firebase.</w:t>
+      </w:r>
+    </w:p>
+    <w:p>
+      <w:pPr>
+        <w:rPr>
+          <w:sz w:val="24"/>
+          <w:szCs w:val="24"/>
+          <w:lang w:val="en-IE"/>
+        </w:rPr>
+      </w:pPr>
+      <w:r>
+        <w:rPr>
+          <w:sz w:val="24"/>
+          <w:szCs w:val="24"/>
+          <w:lang w:val="en-IE"/>
+        </w:rPr>
+        <w:t xml:space="preserve">Both SQL and NoSQL </w:t>
+      </w:r>
+      <w:r>
+        <w:rPr>
+          <w:sz w:val="24"/>
+          <w:szCs w:val="24"/>
+          <w:lang w:val="en-IE"/>
+        </w:rPr>
+        <w:t>do the same thing</w:t>
+      </w:r>
+      <w:r>
+        <w:rPr>
+          <w:sz w:val="24"/>
+          <w:szCs w:val="24"/>
+          <w:lang w:val="en-IE"/>
+        </w:rPr>
+        <w:t xml:space="preserve"> as in storing data,</w:t>
+      </w:r>
+      <w:r>
+        <w:rPr>
+          <w:sz w:val="24"/>
+          <w:szCs w:val="24"/>
+          <w:lang w:val="en-IE"/>
+        </w:rPr>
+        <w:t xml:space="preserve"> but </w:t>
+      </w:r>
+      <w:r>
+        <w:rPr>
+          <w:sz w:val="24"/>
+          <w:szCs w:val="24"/>
+          <w:lang w:val="en-IE"/>
+        </w:rPr>
+        <w:t xml:space="preserve">both </w:t>
+      </w:r>
+      <w:r>
+        <w:rPr>
+          <w:sz w:val="24"/>
+          <w:szCs w:val="24"/>
+          <w:lang w:val="en-IE"/>
+        </w:rPr>
+        <w:t>have</w:t>
+      </w:r>
+      <w:r>
+        <w:rPr>
+          <w:sz w:val="24"/>
+          <w:szCs w:val="24"/>
+          <w:lang w:val="en-IE"/>
+        </w:rPr>
+        <w:t xml:space="preserve"> very</w:t>
+      </w:r>
+      <w:r>
+        <w:rPr>
+          <w:sz w:val="24"/>
+          <w:szCs w:val="24"/>
+          <w:lang w:val="en-IE"/>
+        </w:rPr>
+        <w:t xml:space="preserve"> different</w:t>
+      </w:r>
+      <w:r>
+        <w:rPr>
+          <w:sz w:val="24"/>
+          <w:szCs w:val="24"/>
+          <w:lang w:val="en-IE"/>
+        </w:rPr>
+        <w:t xml:space="preserve"> approaches on how they achieve this</w:t>
+      </w:r>
+      <w:r>
+        <w:rPr>
+          <w:sz w:val="24"/>
+          <w:szCs w:val="24"/>
+          <w:lang w:val="en-IE"/>
+        </w:rPr>
+        <w:t xml:space="preserve">. </w:t>
+      </w:r>
+      <w:r>
+        <w:rPr>
+          <w:sz w:val="24"/>
+          <w:szCs w:val="24"/>
+          <w:lang w:val="en-IE"/>
+        </w:rPr>
+        <w:t>With a SQL database the</w:t>
+      </w:r>
+      <w:r>
+        <w:rPr>
+          <w:sz w:val="24"/>
+          <w:szCs w:val="24"/>
+          <w:lang w:val="en-IE"/>
+        </w:rPr>
+        <w:t xml:space="preserve"> relational approach </w:t>
+      </w:r>
+      <w:r>
+        <w:rPr>
+          <w:sz w:val="24"/>
+          <w:szCs w:val="24"/>
+          <w:lang w:val="en-IE"/>
+        </w:rPr>
+        <w:t>is</w:t>
+      </w:r>
+      <w:r>
+        <w:rPr>
+          <w:sz w:val="24"/>
+          <w:szCs w:val="24"/>
+          <w:lang w:val="en-IE"/>
+        </w:rPr>
+        <w:t xml:space="preserve"> </w:t>
+      </w:r>
+      <w:r>
+        <w:rPr>
+          <w:sz w:val="24"/>
+          <w:szCs w:val="24"/>
+          <w:lang w:val="en-IE"/>
+        </w:rPr>
+        <w:t>used.</w:t>
+      </w:r>
+      <w:r>
+        <w:rPr>
+          <w:sz w:val="24"/>
+          <w:szCs w:val="24"/>
+          <w:lang w:val="en-IE"/>
+        </w:rPr>
+        <w:t xml:space="preserve"> </w:t>
+      </w:r>
+      <w:r>
+        <w:rPr>
+          <w:sz w:val="24"/>
+          <w:szCs w:val="24"/>
+          <w:lang w:val="en-IE"/>
+        </w:rPr>
+        <w:t>T</w:t>
+      </w:r>
+      <w:r>
+        <w:rPr>
+          <w:sz w:val="24"/>
+          <w:szCs w:val="24"/>
+          <w:lang w:val="en-IE"/>
+        </w:rPr>
+        <w:t xml:space="preserve">ables to store information, the records are represented as columns </w:t>
+      </w:r>
+      <w:r>
+        <w:rPr>
+          <w:sz w:val="24"/>
+          <w:szCs w:val="24"/>
+          <w:lang w:val="en-IE"/>
+        </w:rPr>
+        <w:t>and rows.</w:t>
+      </w:r>
+      <w:r>
+        <w:rPr>
+          <w:sz w:val="24"/>
+          <w:szCs w:val="24"/>
+          <w:lang w:val="en-IE"/>
+        </w:rPr>
+        <w:t xml:space="preserve"> </w:t>
+      </w:r>
+      <w:proofErr w:type="gramStart"/>
+      <w:r>
+        <w:rPr>
+          <w:sz w:val="24"/>
+          <w:szCs w:val="24"/>
+          <w:lang w:val="en-IE"/>
+        </w:rPr>
+        <w:t>A tables relations</w:t>
+      </w:r>
+      <w:proofErr w:type="gramEnd"/>
+      <w:r>
+        <w:rPr>
+          <w:sz w:val="24"/>
+          <w:szCs w:val="24"/>
+          <w:lang w:val="en-IE"/>
+        </w:rPr>
+        <w:t xml:space="preserve"> will include either</w:t>
+      </w:r>
+      <w:r>
+        <w:rPr>
+          <w:sz w:val="24"/>
+          <w:szCs w:val="24"/>
+          <w:lang w:val="en-IE"/>
+        </w:rPr>
+        <w:t xml:space="preserve"> one-to-one, one-to-many or many-to-many</w:t>
+      </w:r>
+      <w:r>
+        <w:rPr>
+          <w:sz w:val="24"/>
+          <w:szCs w:val="24"/>
+          <w:lang w:val="en-IE"/>
+        </w:rPr>
+        <w:t xml:space="preserve"> in a SQL database</w:t>
+      </w:r>
+      <w:r>
+        <w:rPr>
+          <w:sz w:val="24"/>
+          <w:szCs w:val="24"/>
+          <w:lang w:val="en-IE"/>
+        </w:rPr>
+        <w:t xml:space="preserve">.  </w:t>
+      </w:r>
     </w:p>
     <w:p/>
     <w:p>
@@ -5371,7 +5779,23 @@
           <w:sz w:val="24"/>
           <w:szCs w:val="24"/>
         </w:rPr>
-        <w:t xml:space="preserve">Advantages of using </w:t>
+        <w:t xml:space="preserve">Some of </w:t>
+      </w:r>
+      <w:r>
+        <w:rPr>
+          <w:rFonts w:ascii="Times New Roman" w:hAnsi="Times New Roman" w:cs="Times New Roman"/>
+          <w:sz w:val="24"/>
+          <w:szCs w:val="24"/>
+        </w:rPr>
+        <w:t>a</w:t>
+      </w:r>
+      <w:r>
+        <w:rPr>
+          <w:rFonts w:ascii="Times New Roman" w:hAnsi="Times New Roman" w:cs="Times New Roman"/>
+          <w:sz w:val="24"/>
+          <w:szCs w:val="24"/>
+        </w:rPr>
+        <w:t xml:space="preserve">dvantages of using </w:t>
       </w:r>
       <w:r>
         <w:rPr>
@@ -5387,32 +5811,242 @@
           <w:sz w:val="24"/>
           <w:szCs w:val="24"/>
         </w:rPr>
-        <w:t xml:space="preserve">: Structured, free, good </w:t>
-      </w:r>
-      <w:r>
-        <w:rPr>
-          <w:rFonts w:ascii="Times New Roman" w:hAnsi="Times New Roman" w:cs="Times New Roman"/>
-          <w:sz w:val="24"/>
-          <w:szCs w:val="24"/>
-        </w:rPr>
-        <w:t xml:space="preserve">documentation, good tutorials, large community of users for trouble shooting, fast data retrieval </w:t>
-      </w:r>
-    </w:p>
-    <w:p>
-      <w:pPr>
-        <w:rPr>
-          <w:rFonts w:ascii="Times New Roman" w:hAnsi="Times New Roman" w:cs="Times New Roman"/>
-          <w:sz w:val="24"/>
-          <w:szCs w:val="24"/>
-        </w:rPr>
-      </w:pPr>
-      <w:r>
-        <w:rPr>
-          <w:rFonts w:ascii="Times New Roman" w:hAnsi="Times New Roman" w:cs="Times New Roman"/>
-          <w:sz w:val="24"/>
-          <w:szCs w:val="24"/>
-        </w:rPr>
-        <w:t>Disadvantages: Could be d</w:t>
+        <w:t xml:space="preserve"> as a database </w:t>
+      </w:r>
+      <w:r>
+        <w:rPr>
+          <w:rFonts w:ascii="Times New Roman" w:hAnsi="Times New Roman" w:cs="Times New Roman"/>
+          <w:sz w:val="24"/>
+          <w:szCs w:val="24"/>
+        </w:rPr>
+        <w:t>include;</w:t>
+      </w:r>
+    </w:p>
+    <w:p>
+      <w:pPr>
+        <w:rPr>
+          <w:rFonts w:ascii="Times New Roman" w:hAnsi="Times New Roman" w:cs="Times New Roman"/>
+          <w:sz w:val="24"/>
+          <w:szCs w:val="24"/>
+        </w:rPr>
+      </w:pPr>
+      <w:r>
+        <w:rPr>
+          <w:rFonts w:ascii="Times New Roman" w:hAnsi="Times New Roman" w:cs="Times New Roman"/>
+          <w:sz w:val="24"/>
+          <w:szCs w:val="24"/>
+        </w:rPr>
+        <w:br/>
+      </w:r>
+      <w:r>
+        <w:rPr>
+          <w:rFonts w:ascii="Times New Roman" w:hAnsi="Times New Roman" w:cs="Times New Roman"/>
+          <w:sz w:val="24"/>
+          <w:szCs w:val="24"/>
+        </w:rPr>
+        <w:t>Structured</w:t>
+      </w:r>
+      <w:r>
+        <w:rPr>
+          <w:rFonts w:ascii="Times New Roman" w:hAnsi="Times New Roman" w:cs="Times New Roman"/>
+          <w:sz w:val="24"/>
+          <w:szCs w:val="24"/>
+        </w:rPr>
+        <w:t xml:space="preserve"> – Uses rows and </w:t>
+      </w:r>
+      <w:r>
+        <w:rPr>
+          <w:rFonts w:ascii="Times New Roman" w:hAnsi="Times New Roman" w:cs="Times New Roman"/>
+          <w:sz w:val="24"/>
+          <w:szCs w:val="24"/>
+        </w:rPr>
+        <w:t>columns</w:t>
+      </w:r>
+      <w:r>
+        <w:rPr>
+          <w:rFonts w:ascii="Times New Roman" w:hAnsi="Times New Roman" w:cs="Times New Roman"/>
+          <w:sz w:val="24"/>
+          <w:szCs w:val="24"/>
+        </w:rPr>
+        <w:t xml:space="preserve"> to store the data</w:t>
+      </w:r>
+      <w:r>
+        <w:rPr>
+          <w:rFonts w:ascii="Times New Roman" w:hAnsi="Times New Roman" w:cs="Times New Roman"/>
+          <w:sz w:val="24"/>
+          <w:szCs w:val="24"/>
+        </w:rPr>
+        <w:t xml:space="preserve"> </w:t>
+      </w:r>
+    </w:p>
+    <w:p>
+      <w:pPr>
+        <w:rPr>
+          <w:rFonts w:ascii="Times New Roman" w:hAnsi="Times New Roman" w:cs="Times New Roman"/>
+          <w:sz w:val="24"/>
+          <w:szCs w:val="24"/>
+        </w:rPr>
+      </w:pPr>
+      <w:r>
+        <w:rPr>
+          <w:rFonts w:ascii="Times New Roman" w:hAnsi="Times New Roman" w:cs="Times New Roman"/>
+          <w:sz w:val="24"/>
+          <w:szCs w:val="24"/>
+        </w:rPr>
+        <w:t>Free – No cost to use</w:t>
+      </w:r>
+    </w:p>
+    <w:p>
+      <w:pPr>
+        <w:rPr>
+          <w:rFonts w:ascii="Times New Roman" w:hAnsi="Times New Roman" w:cs="Times New Roman"/>
+          <w:sz w:val="24"/>
+          <w:szCs w:val="24"/>
+        </w:rPr>
+      </w:pPr>
+      <w:r>
+        <w:rPr>
+          <w:rFonts w:ascii="Times New Roman" w:hAnsi="Times New Roman" w:cs="Times New Roman"/>
+          <w:sz w:val="24"/>
+          <w:szCs w:val="24"/>
+        </w:rPr>
+        <w:lastRenderedPageBreak/>
+        <w:t>G</w:t>
+      </w:r>
+      <w:r>
+        <w:rPr>
+          <w:rFonts w:ascii="Times New Roman" w:hAnsi="Times New Roman" w:cs="Times New Roman"/>
+          <w:sz w:val="24"/>
+          <w:szCs w:val="24"/>
+        </w:rPr>
+        <w:t xml:space="preserve">ood </w:t>
+      </w:r>
+      <w:r>
+        <w:rPr>
+          <w:rFonts w:ascii="Times New Roman" w:hAnsi="Times New Roman" w:cs="Times New Roman"/>
+          <w:sz w:val="24"/>
+          <w:szCs w:val="24"/>
+        </w:rPr>
+        <w:t>documentation</w:t>
+      </w:r>
+      <w:r>
+        <w:rPr>
+          <w:rFonts w:ascii="Times New Roman" w:hAnsi="Times New Roman" w:cs="Times New Roman"/>
+          <w:sz w:val="24"/>
+          <w:szCs w:val="24"/>
+        </w:rPr>
+        <w:t xml:space="preserve"> – There is a good standard of documentation available which will make troubleshooting any problems more </w:t>
+      </w:r>
+      <w:r>
+        <w:rPr>
+          <w:rFonts w:ascii="Times New Roman" w:hAnsi="Times New Roman" w:cs="Times New Roman"/>
+          <w:sz w:val="24"/>
+          <w:szCs w:val="24"/>
+        </w:rPr>
+        <w:t>manageable</w:t>
+      </w:r>
+    </w:p>
+    <w:p>
+      <w:pPr>
+        <w:rPr>
+          <w:rFonts w:ascii="Times New Roman" w:hAnsi="Times New Roman" w:cs="Times New Roman"/>
+          <w:color w:val="FF0000"/>
+          <w:sz w:val="24"/>
+          <w:szCs w:val="24"/>
+        </w:rPr>
+      </w:pPr>
+      <w:r>
+        <w:rPr>
+          <w:rFonts w:ascii="Times New Roman" w:hAnsi="Times New Roman" w:cs="Times New Roman"/>
+          <w:sz w:val="24"/>
+          <w:szCs w:val="24"/>
+        </w:rPr>
+        <w:t>F</w:t>
+      </w:r>
+      <w:r>
+        <w:rPr>
+          <w:rFonts w:ascii="Times New Roman" w:hAnsi="Times New Roman" w:cs="Times New Roman"/>
+          <w:sz w:val="24"/>
+          <w:szCs w:val="24"/>
+        </w:rPr>
+        <w:t>ast data retrieval</w:t>
+      </w:r>
+      <w:r>
+        <w:rPr>
+          <w:rFonts w:ascii="Times New Roman" w:hAnsi="Times New Roman" w:cs="Times New Roman"/>
+          <w:sz w:val="24"/>
+          <w:szCs w:val="24"/>
+        </w:rPr>
+        <w:t xml:space="preserve"> – </w:t>
+      </w:r>
+      <w:r>
+        <w:rPr>
+          <w:rFonts w:ascii="Times New Roman" w:hAnsi="Times New Roman" w:cs="Times New Roman"/>
+          <w:color w:val="FF0000"/>
+          <w:sz w:val="24"/>
+          <w:szCs w:val="24"/>
+        </w:rPr>
+        <w:t>Searching a SQL database is fast</w:t>
+      </w:r>
+      <w:r>
+        <w:rPr>
+          <w:rFonts w:ascii="Times New Roman" w:hAnsi="Times New Roman" w:cs="Times New Roman"/>
+          <w:color w:val="FF0000"/>
+          <w:sz w:val="24"/>
+          <w:szCs w:val="24"/>
+        </w:rPr>
+        <w:t xml:space="preserve"> </w:t>
+      </w:r>
+    </w:p>
+    <w:p>
+      <w:pPr>
+        <w:rPr>
+          <w:rFonts w:ascii="Times New Roman" w:hAnsi="Times New Roman" w:cs="Times New Roman"/>
+          <w:sz w:val="24"/>
+          <w:szCs w:val="24"/>
+        </w:rPr>
+      </w:pPr>
+    </w:p>
+    <w:p>
+      <w:pPr>
+        <w:rPr>
+          <w:rFonts w:ascii="Times New Roman" w:hAnsi="Times New Roman" w:cs="Times New Roman"/>
+          <w:sz w:val="24"/>
+          <w:szCs w:val="24"/>
+        </w:rPr>
+      </w:pPr>
+      <w:r>
+        <w:rPr>
+          <w:rFonts w:ascii="Times New Roman" w:hAnsi="Times New Roman" w:cs="Times New Roman"/>
+          <w:sz w:val="24"/>
+          <w:szCs w:val="24"/>
+        </w:rPr>
+        <w:t>Some of disadvantages of using SQL as a database include;</w:t>
+      </w:r>
+    </w:p>
+    <w:p>
+      <w:pPr>
+        <w:rPr>
+          <w:rFonts w:ascii="Times New Roman" w:hAnsi="Times New Roman" w:cs="Times New Roman"/>
+          <w:sz w:val="24"/>
+          <w:szCs w:val="24"/>
+        </w:rPr>
+      </w:pPr>
+      <w:r>
+        <w:rPr>
+          <w:rFonts w:ascii="Times New Roman" w:hAnsi="Times New Roman" w:cs="Times New Roman"/>
+          <w:sz w:val="24"/>
+          <w:szCs w:val="24"/>
+        </w:rPr>
+        <w:t xml:space="preserve">Structuring the data - </w:t>
+      </w:r>
+      <w:r>
+        <w:rPr>
+          <w:rFonts w:ascii="Times New Roman" w:hAnsi="Times New Roman" w:cs="Times New Roman"/>
+          <w:sz w:val="24"/>
+          <w:szCs w:val="24"/>
+        </w:rPr>
+        <w:t>Could be d</w:t>
       </w:r>
       <w:r>
         <w:rPr>
@@ -5430,14 +6064,40 @@
         </w:rPr>
         <w:t xml:space="preserve"> coming back from an app</w:t>
       </w:r>
-      <w:r>
-        <w:rPr>
-          <w:rFonts w:ascii="Times New Roman" w:hAnsi="Times New Roman" w:cs="Times New Roman"/>
-          <w:sz w:val="24"/>
-          <w:szCs w:val="24"/>
-        </w:rPr>
-        <w:t xml:space="preserve">, not necessarily real time </w:t>
-      </w:r>
+    </w:p>
+    <w:p>
+      <w:pPr>
+        <w:rPr>
+          <w:rFonts w:ascii="Times New Roman" w:hAnsi="Times New Roman" w:cs="Times New Roman"/>
+          <w:sz w:val="24"/>
+          <w:szCs w:val="24"/>
+        </w:rPr>
+      </w:pPr>
+      <w:r>
+        <w:rPr>
+          <w:rFonts w:ascii="Times New Roman" w:hAnsi="Times New Roman" w:cs="Times New Roman"/>
+          <w:sz w:val="24"/>
+          <w:szCs w:val="24"/>
+        </w:rPr>
+        <w:t xml:space="preserve">Real Time results- </w:t>
+      </w:r>
+      <w:r>
+        <w:rPr>
+          <w:rFonts w:ascii="Times New Roman" w:hAnsi="Times New Roman" w:cs="Times New Roman"/>
+          <w:sz w:val="24"/>
+          <w:szCs w:val="24"/>
+        </w:rPr>
+        <w:t xml:space="preserve">not necessarily real time </w:t>
+      </w:r>
+    </w:p>
+    <w:p>
+      <w:pPr>
+        <w:rPr>
+          <w:rFonts w:ascii="Times New Roman" w:hAnsi="Times New Roman" w:cs="Times New Roman"/>
+          <w:sz w:val="24"/>
+          <w:szCs w:val="24"/>
+        </w:rPr>
+      </w:pPr>
     </w:p>
     <w:p>
       <w:pPr>
@@ -5454,6 +6114,452 @@
         <w:t>SQL</w:t>
       </w:r>
       <w:bookmarkEnd w:id="6"/>
+    </w:p>
+    <w:p/>
+    <w:p>
+      <w:pPr>
+        <w:shd w:val="clear" w:color="auto" w:fill="FFFFFF"/>
+        <w:spacing w:after="225" w:line="240" w:lineRule="auto"/>
+        <w:rPr>
+          <w:rFonts w:ascii="Times New Roman" w:eastAsia="Times New Roman" w:hAnsi="Times New Roman" w:cs="Times New Roman"/>
+          <w:color w:val="394A58"/>
+          <w:spacing w:val="8"/>
+          <w:sz w:val="24"/>
+          <w:szCs w:val="24"/>
+          <w:lang w:val="en-IE" w:eastAsia="en-IE"/>
+        </w:rPr>
+      </w:pPr>
+      <w:r>
+        <w:rPr>
+          <w:rFonts w:ascii="Times New Roman" w:eastAsia="Times New Roman" w:hAnsi="Times New Roman" w:cs="Times New Roman"/>
+          <w:color w:val="394A58"/>
+          <w:spacing w:val="8"/>
+          <w:sz w:val="24"/>
+          <w:szCs w:val="24"/>
+          <w:lang w:val="en-IE" w:eastAsia="en-IE"/>
+        </w:rPr>
+        <w:t>There</w:t>
+      </w:r>
+      <w:r>
+        <w:rPr>
+          <w:rFonts w:ascii="Times New Roman" w:eastAsia="Times New Roman" w:hAnsi="Times New Roman" w:cs="Times New Roman"/>
+          <w:color w:val="394A58"/>
+          <w:spacing w:val="8"/>
+          <w:sz w:val="24"/>
+          <w:szCs w:val="24"/>
+          <w:lang w:val="en-IE" w:eastAsia="en-IE"/>
+        </w:rPr>
+        <w:t xml:space="preserve"> four</w:t>
+      </w:r>
+      <w:r>
+        <w:rPr>
+          <w:rFonts w:ascii="Times New Roman" w:eastAsia="Times New Roman" w:hAnsi="Times New Roman" w:cs="Times New Roman"/>
+          <w:color w:val="394A58"/>
+          <w:spacing w:val="8"/>
+          <w:sz w:val="24"/>
+          <w:szCs w:val="24"/>
+          <w:lang w:val="en-IE" w:eastAsia="en-IE"/>
+        </w:rPr>
+        <w:t xml:space="preserve"> types of NoSQL databases</w:t>
+      </w:r>
+      <w:r>
+        <w:rPr>
+          <w:rFonts w:ascii="Times New Roman" w:eastAsia="Times New Roman" w:hAnsi="Times New Roman" w:cs="Times New Roman"/>
+          <w:color w:val="394A58"/>
+          <w:spacing w:val="8"/>
+          <w:sz w:val="24"/>
+          <w:szCs w:val="24"/>
+          <w:lang w:val="en-IE" w:eastAsia="en-IE"/>
+        </w:rPr>
+        <w:t xml:space="preserve"> are;</w:t>
+      </w:r>
+    </w:p>
+    <w:p>
+      <w:pPr>
+        <w:numPr>
+          <w:ilvl w:val="0"/>
+          <w:numId w:val="5"/>
+        </w:numPr>
+        <w:shd w:val="clear" w:color="auto" w:fill="FFFFFF"/>
+        <w:spacing w:before="120" w:after="0" w:line="240" w:lineRule="auto"/>
+        <w:rPr>
+          <w:rFonts w:ascii="Times New Roman" w:eastAsia="Times New Roman" w:hAnsi="Times New Roman" w:cs="Times New Roman"/>
+          <w:color w:val="394A58"/>
+          <w:sz w:val="24"/>
+          <w:szCs w:val="24"/>
+          <w:lang w:val="en-IE" w:eastAsia="en-IE"/>
+        </w:rPr>
+      </w:pPr>
+      <w:r>
+        <w:rPr>
+          <w:rFonts w:ascii="Times New Roman" w:eastAsia="Times New Roman" w:hAnsi="Times New Roman" w:cs="Times New Roman"/>
+          <w:b/>
+          <w:bCs/>
+          <w:color w:val="394A58"/>
+          <w:sz w:val="24"/>
+          <w:szCs w:val="24"/>
+          <w:lang w:val="en-IE" w:eastAsia="en-IE"/>
+        </w:rPr>
+        <w:t>Key-Value Store</w:t>
+      </w:r>
+      <w:r>
+        <w:rPr>
+          <w:rFonts w:ascii="Times New Roman" w:eastAsia="Times New Roman" w:hAnsi="Times New Roman" w:cs="Times New Roman"/>
+          <w:color w:val="394A58"/>
+          <w:sz w:val="24"/>
+          <w:szCs w:val="24"/>
+          <w:lang w:val="en-IE" w:eastAsia="en-IE"/>
+        </w:rPr>
+        <w:t xml:space="preserve"> -</w:t>
+      </w:r>
+      <w:r>
+        <w:rPr>
+          <w:rFonts w:ascii="Times New Roman" w:eastAsia="Times New Roman" w:hAnsi="Times New Roman" w:cs="Times New Roman"/>
+          <w:color w:val="394A58"/>
+          <w:sz w:val="24"/>
+          <w:szCs w:val="24"/>
+          <w:lang w:val="en-IE" w:eastAsia="en-IE"/>
+        </w:rPr>
+        <w:t xml:space="preserve"> It has a Big Hash Table of keys &amp; values </w:t>
+      </w:r>
+    </w:p>
+    <w:p>
+      <w:pPr>
+        <w:numPr>
+          <w:ilvl w:val="0"/>
+          <w:numId w:val="5"/>
+        </w:numPr>
+        <w:shd w:val="clear" w:color="auto" w:fill="FFFFFF"/>
+        <w:spacing w:before="120" w:after="0" w:line="240" w:lineRule="auto"/>
+        <w:rPr>
+          <w:rFonts w:ascii="Times New Roman" w:eastAsia="Times New Roman" w:hAnsi="Times New Roman" w:cs="Times New Roman"/>
+          <w:color w:val="394A58"/>
+          <w:sz w:val="24"/>
+          <w:szCs w:val="24"/>
+          <w:lang w:val="en-IE" w:eastAsia="en-IE"/>
+        </w:rPr>
+      </w:pPr>
+      <w:r>
+        <w:rPr>
+          <w:rFonts w:ascii="Times New Roman" w:eastAsia="Times New Roman" w:hAnsi="Times New Roman" w:cs="Times New Roman"/>
+          <w:b/>
+          <w:bCs/>
+          <w:color w:val="394A58"/>
+          <w:sz w:val="24"/>
+          <w:szCs w:val="24"/>
+          <w:lang w:val="en-IE" w:eastAsia="en-IE"/>
+        </w:rPr>
+        <w:t>Document-based</w:t>
+      </w:r>
+      <w:r>
+        <w:rPr>
+          <w:rFonts w:ascii="Times New Roman" w:eastAsia="Times New Roman" w:hAnsi="Times New Roman" w:cs="Times New Roman"/>
+          <w:color w:val="394A58"/>
+          <w:sz w:val="24"/>
+          <w:szCs w:val="24"/>
+          <w:lang w:val="en-IE" w:eastAsia="en-IE"/>
+        </w:rPr>
+        <w:t> </w:t>
+      </w:r>
+      <w:r>
+        <w:rPr>
+          <w:rFonts w:ascii="Times New Roman" w:eastAsia="Times New Roman" w:hAnsi="Times New Roman" w:cs="Times New Roman"/>
+          <w:b/>
+          <w:bCs/>
+          <w:color w:val="394A58"/>
+          <w:sz w:val="24"/>
+          <w:szCs w:val="24"/>
+          <w:lang w:val="en-IE" w:eastAsia="en-IE"/>
+        </w:rPr>
+        <w:t>Store</w:t>
+      </w:r>
+      <w:r>
+        <w:rPr>
+          <w:rFonts w:ascii="Times New Roman" w:eastAsia="Times New Roman" w:hAnsi="Times New Roman" w:cs="Times New Roman"/>
+          <w:b/>
+          <w:bCs/>
+          <w:color w:val="394A58"/>
+          <w:sz w:val="24"/>
+          <w:szCs w:val="24"/>
+          <w:lang w:val="en-IE" w:eastAsia="en-IE"/>
+        </w:rPr>
+        <w:t xml:space="preserve"> </w:t>
+      </w:r>
+      <w:r>
+        <w:rPr>
+          <w:rFonts w:ascii="Times New Roman" w:eastAsia="Times New Roman" w:hAnsi="Times New Roman" w:cs="Times New Roman"/>
+          <w:b/>
+          <w:bCs/>
+          <w:color w:val="394A58"/>
+          <w:sz w:val="24"/>
+          <w:szCs w:val="24"/>
+          <w:lang w:val="en-IE" w:eastAsia="en-IE"/>
+        </w:rPr>
+        <w:t xml:space="preserve">- </w:t>
+      </w:r>
+      <w:r>
+        <w:rPr>
+          <w:rFonts w:ascii="Times New Roman" w:eastAsia="Times New Roman" w:hAnsi="Times New Roman" w:cs="Times New Roman"/>
+          <w:bCs/>
+          <w:color w:val="394A58"/>
+          <w:sz w:val="24"/>
+          <w:szCs w:val="24"/>
+          <w:lang w:val="en-IE" w:eastAsia="en-IE"/>
+        </w:rPr>
+        <w:t>It</w:t>
+      </w:r>
+      <w:r>
+        <w:rPr>
+          <w:rFonts w:ascii="Times New Roman" w:eastAsia="Times New Roman" w:hAnsi="Times New Roman" w:cs="Times New Roman"/>
+          <w:b/>
+          <w:bCs/>
+          <w:color w:val="394A58"/>
+          <w:sz w:val="24"/>
+          <w:szCs w:val="24"/>
+          <w:lang w:val="en-IE" w:eastAsia="en-IE"/>
+        </w:rPr>
+        <w:t> </w:t>
+      </w:r>
+      <w:r>
+        <w:rPr>
+          <w:rFonts w:ascii="Times New Roman" w:eastAsia="Times New Roman" w:hAnsi="Times New Roman" w:cs="Times New Roman"/>
+          <w:color w:val="394A58"/>
+          <w:sz w:val="24"/>
+          <w:szCs w:val="24"/>
+          <w:lang w:val="en-IE" w:eastAsia="en-IE"/>
+        </w:rPr>
+        <w:t xml:space="preserve">stores documents made up of tagged elements. </w:t>
+      </w:r>
+      <w:r>
+        <w:rPr>
+          <w:rFonts w:ascii="Times New Roman" w:eastAsia="Times New Roman" w:hAnsi="Times New Roman" w:cs="Times New Roman"/>
+          <w:color w:val="394A58"/>
+          <w:sz w:val="24"/>
+          <w:szCs w:val="24"/>
+          <w:lang w:val="en-IE" w:eastAsia="en-IE"/>
+        </w:rPr>
+        <w:t>(</w:t>
+      </w:r>
+      <w:r>
+        <w:rPr>
+          <w:rFonts w:ascii="Times New Roman" w:eastAsia="Times New Roman" w:hAnsi="Times New Roman" w:cs="Times New Roman"/>
+          <w:color w:val="394A58"/>
+          <w:sz w:val="24"/>
+          <w:szCs w:val="24"/>
+          <w:lang w:val="en-IE" w:eastAsia="en-IE"/>
+        </w:rPr>
+        <w:t xml:space="preserve">Example- </w:t>
+      </w:r>
+      <w:r>
+        <w:rPr>
+          <w:rFonts w:ascii="Times New Roman" w:eastAsia="Times New Roman" w:hAnsi="Times New Roman" w:cs="Times New Roman"/>
+          <w:color w:val="394A58"/>
+          <w:sz w:val="24"/>
+          <w:szCs w:val="24"/>
+          <w:lang w:val="en-IE" w:eastAsia="en-IE"/>
+        </w:rPr>
+        <w:t xml:space="preserve">MongoDB, </w:t>
+      </w:r>
+      <w:proofErr w:type="spellStart"/>
+      <w:r>
+        <w:rPr>
+          <w:rFonts w:ascii="Times New Roman" w:eastAsia="Times New Roman" w:hAnsi="Times New Roman" w:cs="Times New Roman"/>
+          <w:color w:val="394A58"/>
+          <w:sz w:val="24"/>
+          <w:szCs w:val="24"/>
+          <w:lang w:val="en-IE" w:eastAsia="en-IE"/>
+        </w:rPr>
+        <w:t>CouchDB</w:t>
+      </w:r>
+      <w:proofErr w:type="spellEnd"/>
+      <w:r>
+        <w:rPr>
+          <w:rFonts w:ascii="Times New Roman" w:eastAsia="Times New Roman" w:hAnsi="Times New Roman" w:cs="Times New Roman"/>
+          <w:color w:val="394A58"/>
+          <w:sz w:val="24"/>
+          <w:szCs w:val="24"/>
+          <w:lang w:val="en-IE" w:eastAsia="en-IE"/>
+        </w:rPr>
+        <w:t>)</w:t>
+      </w:r>
+    </w:p>
+    <w:p>
+      <w:pPr>
+        <w:numPr>
+          <w:ilvl w:val="0"/>
+          <w:numId w:val="5"/>
+        </w:numPr>
+        <w:shd w:val="clear" w:color="auto" w:fill="FFFFFF"/>
+        <w:spacing w:before="120" w:after="0" w:line="240" w:lineRule="auto"/>
+        <w:rPr>
+          <w:rFonts w:ascii="Times New Roman" w:eastAsia="Times New Roman" w:hAnsi="Times New Roman" w:cs="Times New Roman"/>
+          <w:color w:val="394A58"/>
+          <w:sz w:val="24"/>
+          <w:szCs w:val="24"/>
+          <w:lang w:val="en-IE" w:eastAsia="en-IE"/>
+        </w:rPr>
+      </w:pPr>
+      <w:r>
+        <w:rPr>
+          <w:rFonts w:ascii="Times New Roman" w:eastAsia="Times New Roman" w:hAnsi="Times New Roman" w:cs="Times New Roman"/>
+          <w:b/>
+          <w:bCs/>
+          <w:color w:val="394A58"/>
+          <w:sz w:val="24"/>
+          <w:szCs w:val="24"/>
+          <w:lang w:val="en-IE" w:eastAsia="en-IE"/>
+        </w:rPr>
+        <w:t>Column-based Store</w:t>
+      </w:r>
+      <w:r>
+        <w:rPr>
+          <w:rFonts w:ascii="Times New Roman" w:eastAsia="Times New Roman" w:hAnsi="Times New Roman" w:cs="Times New Roman"/>
+          <w:b/>
+          <w:bCs/>
+          <w:color w:val="394A58"/>
+          <w:sz w:val="24"/>
+          <w:szCs w:val="24"/>
+          <w:lang w:val="en-IE" w:eastAsia="en-IE"/>
+        </w:rPr>
+        <w:t xml:space="preserve"> -</w:t>
+      </w:r>
+      <w:r>
+        <w:rPr>
+          <w:rFonts w:ascii="Times New Roman" w:eastAsia="Times New Roman" w:hAnsi="Times New Roman" w:cs="Times New Roman"/>
+          <w:b/>
+          <w:bCs/>
+          <w:color w:val="394A58"/>
+          <w:sz w:val="24"/>
+          <w:szCs w:val="24"/>
+          <w:lang w:val="en-IE" w:eastAsia="en-IE"/>
+        </w:rPr>
+        <w:t> </w:t>
+      </w:r>
+      <w:r>
+        <w:rPr>
+          <w:rFonts w:ascii="Times New Roman" w:eastAsia="Times New Roman" w:hAnsi="Times New Roman" w:cs="Times New Roman"/>
+          <w:color w:val="394A58"/>
+          <w:sz w:val="24"/>
+          <w:szCs w:val="24"/>
+          <w:lang w:val="en-IE" w:eastAsia="en-IE"/>
+        </w:rPr>
+        <w:t>Each storage block conta</w:t>
+      </w:r>
+      <w:r>
+        <w:rPr>
+          <w:rFonts w:ascii="Times New Roman" w:eastAsia="Times New Roman" w:hAnsi="Times New Roman" w:cs="Times New Roman"/>
+          <w:color w:val="394A58"/>
+          <w:sz w:val="24"/>
+          <w:szCs w:val="24"/>
+          <w:lang w:val="en-IE" w:eastAsia="en-IE"/>
+        </w:rPr>
+        <w:t>ins data from only one column.</w:t>
+      </w:r>
+    </w:p>
+    <w:p>
+      <w:pPr>
+        <w:numPr>
+          <w:ilvl w:val="0"/>
+          <w:numId w:val="5"/>
+        </w:numPr>
+        <w:shd w:val="clear" w:color="auto" w:fill="FFFFFF"/>
+        <w:spacing w:before="120" w:after="0" w:line="240" w:lineRule="auto"/>
+        <w:rPr>
+          <w:rFonts w:ascii="Times New Roman" w:eastAsia="Times New Roman" w:hAnsi="Times New Roman" w:cs="Times New Roman"/>
+          <w:color w:val="394A58"/>
+          <w:sz w:val="24"/>
+          <w:szCs w:val="24"/>
+          <w:lang w:val="en-IE" w:eastAsia="en-IE"/>
+        </w:rPr>
+      </w:pPr>
+      <w:r>
+        <w:rPr>
+          <w:rFonts w:ascii="Times New Roman" w:eastAsia="Times New Roman" w:hAnsi="Times New Roman" w:cs="Times New Roman"/>
+          <w:b/>
+          <w:bCs/>
+          <w:color w:val="394A58"/>
+          <w:sz w:val="24"/>
+          <w:szCs w:val="24"/>
+          <w:lang w:val="en-IE" w:eastAsia="en-IE"/>
+        </w:rPr>
+        <w:t>Graph-based</w:t>
+      </w:r>
+      <w:r>
+        <w:rPr>
+          <w:rFonts w:ascii="Times New Roman" w:eastAsia="Times New Roman" w:hAnsi="Times New Roman" w:cs="Times New Roman"/>
+          <w:b/>
+          <w:bCs/>
+          <w:color w:val="394A58"/>
+          <w:sz w:val="24"/>
+          <w:szCs w:val="24"/>
+          <w:lang w:val="en-IE" w:eastAsia="en-IE"/>
+        </w:rPr>
+        <w:t xml:space="preserve"> </w:t>
+      </w:r>
+      <w:r>
+        <w:rPr>
+          <w:rFonts w:ascii="Times New Roman" w:eastAsia="Times New Roman" w:hAnsi="Times New Roman" w:cs="Times New Roman"/>
+          <w:color w:val="394A58"/>
+          <w:sz w:val="24"/>
+          <w:szCs w:val="24"/>
+          <w:lang w:val="en-IE" w:eastAsia="en-IE"/>
+        </w:rPr>
+        <w:t>-</w:t>
+      </w:r>
+      <w:r>
+        <w:rPr>
+          <w:rFonts w:ascii="Times New Roman" w:eastAsia="Times New Roman" w:hAnsi="Times New Roman" w:cs="Times New Roman"/>
+          <w:color w:val="394A58"/>
+          <w:sz w:val="24"/>
+          <w:szCs w:val="24"/>
+          <w:lang w:val="en-IE" w:eastAsia="en-IE"/>
+        </w:rPr>
+        <w:t xml:space="preserve"> </w:t>
+      </w:r>
+      <w:r>
+        <w:rPr>
+          <w:rFonts w:ascii="Times New Roman" w:eastAsia="Times New Roman" w:hAnsi="Times New Roman" w:cs="Times New Roman"/>
+          <w:color w:val="394A58"/>
+          <w:sz w:val="24"/>
+          <w:szCs w:val="24"/>
+          <w:lang w:val="en-IE" w:eastAsia="en-IE"/>
+        </w:rPr>
+        <w:t>A network database that uses edges and nod</w:t>
+      </w:r>
+      <w:r>
+        <w:rPr>
+          <w:rFonts w:ascii="Times New Roman" w:eastAsia="Times New Roman" w:hAnsi="Times New Roman" w:cs="Times New Roman"/>
+          <w:color w:val="394A58"/>
+          <w:sz w:val="24"/>
+          <w:szCs w:val="24"/>
+          <w:lang w:val="en-IE" w:eastAsia="en-IE"/>
+        </w:rPr>
+        <w:t>es to represent and store data.</w:t>
+      </w:r>
+    </w:p>
+    <w:p>
+      <w:r>
+        <w:t>(site</w:t>
+      </w:r>
+      <w:r>
+        <w:t xml:space="preserve"> this!</w:t>
+      </w:r>
+      <w:r>
+        <w:t>)</w:t>
+      </w:r>
+    </w:p>
+    <w:p>
+      <w:pPr>
+        <w:rPr>
+          <w:sz w:val="24"/>
+          <w:szCs w:val="24"/>
+          <w:lang w:val="en-IE"/>
+        </w:rPr>
+      </w:pPr>
+    </w:p>
+    <w:p>
+      <w:bookmarkStart w:id="7" w:name="_GoBack"/>
+      <w:bookmarkEnd w:id="7"/>
     </w:p>
     <w:p/>
     <w:p>
@@ -5702,12 +6808,12 @@
       <w:pPr>
         <w:pStyle w:val="Heading1"/>
       </w:pPr>
-      <w:bookmarkStart w:id="7" w:name="_Toc496623814"/>
+      <w:bookmarkStart w:id="8" w:name="_Toc496623814"/>
       <w:r>
         <w:lastRenderedPageBreak/>
         <w:t>Frontend</w:t>
       </w:r>
-      <w:bookmarkEnd w:id="7"/>
+      <w:bookmarkEnd w:id="8"/>
       <w:r>
         <w:t xml:space="preserve"> </w:t>
       </w:r>
@@ -5727,11 +6833,11 @@
       <w:pPr>
         <w:pStyle w:val="Heading2"/>
       </w:pPr>
-      <w:bookmarkStart w:id="8" w:name="_Toc496623815"/>
+      <w:bookmarkStart w:id="9" w:name="_Toc496623815"/>
       <w:r>
         <w:t>Platforms</w:t>
       </w:r>
-      <w:bookmarkEnd w:id="8"/>
+      <w:bookmarkEnd w:id="9"/>
     </w:p>
     <w:p>
       <w:pPr>
@@ -5874,11 +6980,11 @@
       <w:pPr>
         <w:pStyle w:val="Heading2"/>
       </w:pPr>
-      <w:bookmarkStart w:id="9" w:name="_Toc496623816"/>
+      <w:bookmarkStart w:id="10" w:name="_Toc496623816"/>
       <w:r>
         <w:t>Development</w:t>
       </w:r>
-      <w:bookmarkEnd w:id="9"/>
+      <w:bookmarkEnd w:id="10"/>
     </w:p>
     <w:p>
       <w:pPr>
@@ -5913,23 +7019,6 @@
     </w:p>
     <w:p>
       <w:pPr>
-        <w:rPr>
-          <w:rFonts w:ascii="Times New Roman" w:hAnsi="Times New Roman" w:cs="Times New Roman"/>
-          <w:sz w:val="24"/>
-          <w:szCs w:val="24"/>
-        </w:rPr>
-      </w:pPr>
-      <w:r>
-        <w:rPr>
-          <w:rFonts w:ascii="Times New Roman" w:hAnsi="Times New Roman" w:cs="Times New Roman"/>
-          <w:sz w:val="24"/>
-          <w:szCs w:val="24"/>
-        </w:rPr>
-        <w:t>What is Ionic?</w:t>
-      </w:r>
-    </w:p>
-    <w:p>
-      <w:pPr>
         <w:shd w:val="clear" w:color="auto" w:fill="FFFFFF"/>
         <w:spacing w:after="0" w:line="240" w:lineRule="auto"/>
         <w:rPr>
@@ -6066,37 +7155,22 @@
       <w:r>
         <w:rPr>
           <w:rFonts w:ascii="Times New Roman" w:hAnsi="Times New Roman" w:cs="Times New Roman"/>
-          <w:sz w:val="24"/>
-          <w:szCs w:val="24"/>
-        </w:rPr>
-        <w:t>What is H</w:t>
-      </w:r>
-      <w:r>
-        <w:rPr>
-          <w:rFonts w:ascii="Times New Roman" w:hAnsi="Times New Roman" w:cs="Times New Roman"/>
-          <w:sz w:val="24"/>
-          <w:szCs w:val="24"/>
-        </w:rPr>
-        <w:t>tml5?</w:t>
-      </w:r>
-    </w:p>
-    <w:p>
-      <w:pPr>
-        <w:rPr>
-          <w:rFonts w:ascii="Times New Roman" w:hAnsi="Times New Roman" w:cs="Times New Roman"/>
-          <w:sz w:val="24"/>
-          <w:szCs w:val="24"/>
-        </w:rPr>
-      </w:pPr>
-      <w:r>
-        <w:rPr>
-          <w:rFonts w:ascii="Times New Roman" w:hAnsi="Times New Roman" w:cs="Times New Roman"/>
           <w:bCs/>
           <w:sz w:val="24"/>
           <w:szCs w:val="24"/>
           <w:shd w:val="clear" w:color="auto" w:fill="FFFFFF"/>
         </w:rPr>
-        <w:t>HTML5</w:t>
+        <w:t>Html</w:t>
+      </w:r>
+      <w:r>
+        <w:rPr>
+          <w:rFonts w:ascii="Times New Roman" w:hAnsi="Times New Roman" w:cs="Times New Roman"/>
+          <w:bCs/>
+          <w:sz w:val="24"/>
+          <w:szCs w:val="24"/>
+          <w:shd w:val="clear" w:color="auto" w:fill="FFFFFF"/>
+        </w:rPr>
+        <w:t>5</w:t>
       </w:r>
       <w:r>
         <w:rPr>
@@ -6186,23 +7260,6 @@
       <w:r>
         <w:rPr>
           <w:rFonts w:ascii="Times New Roman" w:hAnsi="Times New Roman" w:cs="Times New Roman"/>
-          <w:sz w:val="24"/>
-          <w:szCs w:val="24"/>
-        </w:rPr>
-        <w:t>What is CSS?</w:t>
-      </w:r>
-    </w:p>
-    <w:p>
-      <w:pPr>
-        <w:rPr>
-          <w:rFonts w:ascii="Times New Roman" w:hAnsi="Times New Roman" w:cs="Times New Roman"/>
-          <w:sz w:val="24"/>
-          <w:szCs w:val="24"/>
-        </w:rPr>
-      </w:pPr>
-      <w:r>
-        <w:rPr>
-          <w:rFonts w:ascii="Times New Roman" w:hAnsi="Times New Roman" w:cs="Times New Roman"/>
           <w:bCs/>
           <w:sz w:val="24"/>
           <w:szCs w:val="24"/>
@@ -6349,31 +7406,6 @@
           <w:rFonts w:ascii="Times New Roman" w:hAnsi="Times New Roman" w:cs="Times New Roman"/>
           <w:sz w:val="24"/>
           <w:szCs w:val="24"/>
-        </w:rPr>
-      </w:pPr>
-      <w:r>
-        <w:rPr>
-          <w:rFonts w:ascii="Times New Roman" w:hAnsi="Times New Roman" w:cs="Times New Roman"/>
-          <w:sz w:val="24"/>
-          <w:szCs w:val="24"/>
-        </w:rPr>
-        <w:t>What is Bootstrap</w:t>
-      </w:r>
-      <w:r>
-        <w:rPr>
-          <w:rFonts w:ascii="Times New Roman" w:hAnsi="Times New Roman" w:cs="Times New Roman"/>
-          <w:sz w:val="24"/>
-          <w:szCs w:val="24"/>
-        </w:rPr>
-        <w:t>3?</w:t>
-      </w:r>
-    </w:p>
-    <w:p>
-      <w:pPr>
-        <w:rPr>
-          <w:rFonts w:ascii="Times New Roman" w:hAnsi="Times New Roman" w:cs="Times New Roman"/>
-          <w:sz w:val="24"/>
-          <w:szCs w:val="24"/>
           <w:shd w:val="clear" w:color="auto" w:fill="FFFFFF"/>
         </w:rPr>
       </w:pPr>
@@ -6461,26 +7493,7 @@
           <w:sz w:val="24"/>
           <w:szCs w:val="24"/>
         </w:rPr>
-        <w:lastRenderedPageBreak/>
         <w:t>Type Script</w:t>
-      </w:r>
-    </w:p>
-    <w:p>
-      <w:pPr>
-        <w:ind w:left="360"/>
-        <w:rPr>
-          <w:rFonts w:ascii="Times New Roman" w:hAnsi="Times New Roman" w:cs="Times New Roman"/>
-          <w:sz w:val="24"/>
-          <w:szCs w:val="24"/>
-        </w:rPr>
-      </w:pPr>
-      <w:r>
-        <w:rPr>
-          <w:rFonts w:ascii="Times New Roman" w:hAnsi="Times New Roman" w:cs="Times New Roman"/>
-          <w:sz w:val="24"/>
-          <w:szCs w:val="24"/>
-        </w:rPr>
-        <w:t>What is Type Script?</w:t>
       </w:r>
     </w:p>
     <w:p>
@@ -6574,24 +7587,6 @@
     </w:p>
     <w:p>
       <w:pPr>
-        <w:ind w:firstLine="360"/>
-        <w:rPr>
-          <w:rFonts w:ascii="Times New Roman" w:hAnsi="Times New Roman" w:cs="Times New Roman"/>
-          <w:sz w:val="24"/>
-          <w:szCs w:val="24"/>
-        </w:rPr>
-      </w:pPr>
-      <w:r>
-        <w:rPr>
-          <w:rFonts w:ascii="Times New Roman" w:hAnsi="Times New Roman" w:cs="Times New Roman"/>
-          <w:sz w:val="24"/>
-          <w:szCs w:val="24"/>
-        </w:rPr>
-        <w:t>What is java script?</w:t>
-      </w:r>
-    </w:p>
-    <w:p>
-      <w:pPr>
         <w:rPr>
           <w:rFonts w:ascii="Times New Roman" w:hAnsi="Times New Roman" w:cs="Times New Roman"/>
           <w:sz w:val="24"/>
@@ -6734,24 +7729,6 @@
     </w:p>
     <w:p>
       <w:pPr>
-        <w:ind w:firstLine="360"/>
-        <w:rPr>
-          <w:rFonts w:ascii="Times New Roman" w:hAnsi="Times New Roman" w:cs="Times New Roman"/>
-          <w:sz w:val="24"/>
-          <w:szCs w:val="24"/>
-        </w:rPr>
-      </w:pPr>
-      <w:r>
-        <w:rPr>
-          <w:rFonts w:ascii="Times New Roman" w:hAnsi="Times New Roman" w:cs="Times New Roman"/>
-          <w:sz w:val="24"/>
-          <w:szCs w:val="24"/>
-        </w:rPr>
-        <w:t>What is python?</w:t>
-      </w:r>
-    </w:p>
-    <w:p>
-      <w:pPr>
         <w:rPr>
           <w:rFonts w:ascii="Times New Roman" w:hAnsi="Times New Roman" w:cs="Times New Roman"/>
           <w:sz w:val="28"/>
@@ -6853,90 +7830,82 @@
         </w:rPr>
       </w:pPr>
       <w:r>
+        <w:rPr>
+          <w:rFonts w:ascii="Times New Roman" w:hAnsi="Times New Roman" w:cs="Times New Roman"/>
+          <w:sz w:val="24"/>
+          <w:szCs w:val="24"/>
+        </w:rPr>
         <w:t xml:space="preserve">Android Studio​ </w:t>
       </w:r>
     </w:p>
     <w:p>
       <w:pPr>
-        <w:ind w:left="360"/>
-        <w:rPr>
-          <w:rFonts w:ascii="Times New Roman" w:hAnsi="Times New Roman" w:cs="Times New Roman"/>
-          <w:sz w:val="24"/>
-          <w:szCs w:val="24"/>
-        </w:rPr>
-      </w:pPr>
-      <w:r>
-        <w:t>Android Studio</w:t>
-      </w:r>
-      <w:r>
-        <w:t xml:space="preserve"> </w:t>
-      </w:r>
-      <w:r>
-        <w:t xml:space="preserve">is an IDE developed by Microsoft for Android development. </w:t>
-      </w:r>
-      <w:r>
-        <w:t>Applications can be developed in</w:t>
-      </w:r>
-      <w:r>
-        <w:t xml:space="preserve"> Android Studio </w:t>
-      </w:r>
-      <w:r>
-        <w:t>and tested</w:t>
-      </w:r>
-      <w:bookmarkStart w:id="10" w:name="_GoBack"/>
-      <w:bookmarkEnd w:id="10"/>
-      <w:r>
-        <w:t xml:space="preserve"> or displayed in the </w:t>
+        <w:rPr>
+          <w:rFonts w:ascii="Times New Roman" w:hAnsi="Times New Roman" w:cs="Times New Roman"/>
+          <w:sz w:val="24"/>
+          <w:szCs w:val="24"/>
+        </w:rPr>
+      </w:pPr>
+      <w:r>
+        <w:rPr>
+          <w:rFonts w:ascii="Times New Roman" w:hAnsi="Times New Roman" w:cs="Times New Roman"/>
+          <w:sz w:val="24"/>
+          <w:szCs w:val="24"/>
+        </w:rPr>
+        <w:t xml:space="preserve">Android Studio is an IDE developed by Microsoft for Android development. Applications can be developed in Android Studio and tested or displayed in the </w:t>
       </w:r>
       <w:proofErr w:type="gramStart"/>
       <w:r>
+        <w:rPr>
+          <w:rFonts w:ascii="Times New Roman" w:hAnsi="Times New Roman" w:cs="Times New Roman"/>
+          <w:sz w:val="24"/>
+          <w:szCs w:val="24"/>
+        </w:rPr>
         <w:t>built in</w:t>
       </w:r>
       <w:proofErr w:type="gramEnd"/>
       <w:r>
-        <w:t xml:space="preserve"> emulator. Applications created in android studio are native, which means they</w:t>
-      </w:r>
-      <w:r>
-        <w:t xml:space="preserve"> can </w:t>
-      </w:r>
-      <w:r>
-        <w:t xml:space="preserve">only be ran on Android devices. If you wished to have the device run on other devise such as windows or </w:t>
-      </w:r>
-      <w:r>
-        <w:t xml:space="preserve">different </w:t>
-      </w:r>
-      <w:r>
-        <w:t xml:space="preserve">platforms like </w:t>
+        <w:rPr>
+          <w:rFonts w:ascii="Times New Roman" w:hAnsi="Times New Roman" w:cs="Times New Roman"/>
+          <w:sz w:val="24"/>
+          <w:szCs w:val="24"/>
+        </w:rPr>
+        <w:t xml:space="preserve"> emulator. Applications created in android studio are native, which means they can only be ran on Android devices. If you wished to have the device run on other devise such as windows or different platforms like </w:t>
       </w:r>
       <w:proofErr w:type="gramStart"/>
       <w:r>
+        <w:rPr>
+          <w:rFonts w:ascii="Times New Roman" w:hAnsi="Times New Roman" w:cs="Times New Roman"/>
+          <w:sz w:val="24"/>
+          <w:szCs w:val="24"/>
+        </w:rPr>
         <w:t>iOS  the</w:t>
       </w:r>
       <w:proofErr w:type="gramEnd"/>
       <w:r>
-        <w:t xml:space="preserve"> code would have to be rewritten</w:t>
-      </w:r>
-      <w:r>
-        <w:t xml:space="preserve"> </w:t>
-      </w:r>
-      <w:r>
-        <w:t xml:space="preserve">which makes the multi-platform development more </w:t>
-      </w:r>
-      <w:r>
-        <w:t xml:space="preserve">expensive in both </w:t>
-      </w:r>
-      <w:r>
-        <w:t xml:space="preserve">time </w:t>
-      </w:r>
-      <w:r>
-        <w:t xml:space="preserve">and </w:t>
+        <w:rPr>
+          <w:rFonts w:ascii="Times New Roman" w:hAnsi="Times New Roman" w:cs="Times New Roman"/>
+          <w:sz w:val="24"/>
+          <w:szCs w:val="24"/>
+        </w:rPr>
+        <w:t xml:space="preserve"> code would have to be rewritten which makes the multi-platform development more expensive in both time and </w:t>
       </w:r>
       <w:proofErr w:type="spellStart"/>
       <w:r>
+        <w:rPr>
+          <w:rFonts w:ascii="Times New Roman" w:hAnsi="Times New Roman" w:cs="Times New Roman"/>
+          <w:sz w:val="24"/>
+          <w:szCs w:val="24"/>
+        </w:rPr>
         <w:t>munerty</w:t>
       </w:r>
       <w:proofErr w:type="spellEnd"/>
       <w:r>
+        <w:rPr>
+          <w:rFonts w:ascii="Times New Roman" w:hAnsi="Times New Roman" w:cs="Times New Roman"/>
+          <w:sz w:val="24"/>
+          <w:szCs w:val="24"/>
+        </w:rPr>
         <w:t xml:space="preserve"> terms.</w:t>
       </w:r>
     </w:p>
@@ -6972,39 +7941,6 @@
     </w:p>
     <w:p>
       <w:pPr>
-        <w:rPr>
-          <w:rFonts w:ascii="Times New Roman" w:hAnsi="Times New Roman" w:cs="Times New Roman"/>
-          <w:sz w:val="24"/>
-          <w:szCs w:val="24"/>
-        </w:rPr>
-      </w:pPr>
-      <w:r>
-        <w:rPr>
-          <w:rFonts w:ascii="Times New Roman" w:hAnsi="Times New Roman" w:cs="Times New Roman"/>
-          <w:sz w:val="24"/>
-          <w:szCs w:val="24"/>
-        </w:rPr>
-        <w:t xml:space="preserve">What is </w:t>
-      </w:r>
-      <w:r>
-        <w:rPr>
-          <w:rFonts w:ascii="Times New Roman" w:hAnsi="Times New Roman" w:cs="Times New Roman"/>
-          <w:sz w:val="24"/>
-          <w:szCs w:val="24"/>
-        </w:rPr>
-        <w:t>Angular</w:t>
-      </w:r>
-      <w:r>
-        <w:rPr>
-          <w:rFonts w:ascii="Times New Roman" w:hAnsi="Times New Roman" w:cs="Times New Roman"/>
-          <w:sz w:val="24"/>
-          <w:szCs w:val="24"/>
-        </w:rPr>
-        <w:t>?</w:t>
-      </w:r>
-    </w:p>
-    <w:p>
-      <w:pPr>
         <w:shd w:val="clear" w:color="auto" w:fill="FFFFFF"/>
         <w:spacing w:line="270" w:lineRule="atLeast"/>
         <w:rPr>
@@ -7072,7 +8008,16 @@
           <w:sz w:val="24"/>
           <w:szCs w:val="24"/>
         </w:rPr>
-        <w:t xml:space="preserve">allows for </w:t>
+        <w:t>a</w:t>
+      </w:r>
+      <w:r>
+        <w:rPr>
+          <w:rStyle w:val="st"/>
+          <w:rFonts w:ascii="Times New Roman" w:hAnsi="Times New Roman" w:cs="Times New Roman"/>
+          <w:sz w:val="24"/>
+          <w:szCs w:val="24"/>
+        </w:rPr>
+        <w:t xml:space="preserve">llows for </w:t>
       </w:r>
       <w:r>
         <w:rPr>
@@ -7780,8 +8725,30 @@
         <w:t xml:space="preserve"> 2nd November {LETS}</w:t>
       </w:r>
     </w:p>
+    <w:p/>
+    <w:p>
+      <w:hyperlink r:id="rId45" w:history="1">
+        <w:r>
+          <w:rPr>
+            <w:rStyle w:val="Hyperlink"/>
+          </w:rPr>
+          <w:t>https://www.3pillarglobal.com/insights/exploring-the-different-types-of-nosql-databases</w:t>
+        </w:r>
+      </w:hyperlink>
+      <w:r>
+        <w:t xml:space="preserve"> 2nd November {Types of </w:t>
+      </w:r>
+      <w:proofErr w:type="spellStart"/>
+      <w:r>
+        <w:t>NoSql</w:t>
+      </w:r>
+      <w:proofErr w:type="spellEnd"/>
+      <w:r>
+        <w:t xml:space="preserve"> databases}</w:t>
+      </w:r>
+    </w:p>
     <w:sectPr>
-      <w:footerReference w:type="default" r:id="rId45"/>
+      <w:footerReference w:type="default" r:id="rId46"/>
       <w:pgSz w:w="11906" w:h="16838"/>
       <w:pgMar w:top="1440" w:right="1440" w:bottom="1440" w:left="1440" w:header="708" w:footer="708" w:gutter="0"/>
       <w:cols w:space="708"/>
@@ -7850,7 +8817,7 @@
           <w:rPr>
             <w:noProof/>
           </w:rPr>
-          <w:t>16</w:t>
+          <w:t>17</w:t>
         </w:r>
         <w:r>
           <w:rPr>
@@ -8069,6 +9036,119 @@
     </w:lvl>
   </w:abstractNum>
   <w:abstractNum w:abstractNumId="2" w15:restartNumberingAfterBreak="0">
+    <w:nsid w:val="563C7F53"/>
+    <w:multiLevelType w:val="multilevel"/>
+    <w:tmpl w:val="D43E0D12"/>
+    <w:lvl w:ilvl="0">
+      <w:start w:val="1"/>
+      <w:numFmt w:val="decimal"/>
+      <w:lvlText w:val="%1."/>
+      <w:lvlJc w:val="left"/>
+      <w:pPr>
+        <w:tabs>
+          <w:tab w:val="num" w:pos="720"/>
+        </w:tabs>
+        <w:ind w:left="720" w:hanging="360"/>
+      </w:pPr>
+    </w:lvl>
+    <w:lvl w:ilvl="1" w:tentative="1">
+      <w:start w:val="1"/>
+      <w:numFmt w:val="decimal"/>
+      <w:lvlText w:val="%2."/>
+      <w:lvlJc w:val="left"/>
+      <w:pPr>
+        <w:tabs>
+          <w:tab w:val="num" w:pos="1440"/>
+        </w:tabs>
+        <w:ind w:left="1440" w:hanging="360"/>
+      </w:pPr>
+    </w:lvl>
+    <w:lvl w:ilvl="2" w:tentative="1">
+      <w:start w:val="1"/>
+      <w:numFmt w:val="decimal"/>
+      <w:lvlText w:val="%3."/>
+      <w:lvlJc w:val="left"/>
+      <w:pPr>
+        <w:tabs>
+          <w:tab w:val="num" w:pos="2160"/>
+        </w:tabs>
+        <w:ind w:left="2160" w:hanging="360"/>
+      </w:pPr>
+    </w:lvl>
+    <w:lvl w:ilvl="3" w:tentative="1">
+      <w:start w:val="1"/>
+      <w:numFmt w:val="decimal"/>
+      <w:lvlText w:val="%4."/>
+      <w:lvlJc w:val="left"/>
+      <w:pPr>
+        <w:tabs>
+          <w:tab w:val="num" w:pos="2880"/>
+        </w:tabs>
+        <w:ind w:left="2880" w:hanging="360"/>
+      </w:pPr>
+    </w:lvl>
+    <w:lvl w:ilvl="4" w:tentative="1">
+      <w:start w:val="1"/>
+      <w:numFmt w:val="decimal"/>
+      <w:lvlText w:val="%5."/>
+      <w:lvlJc w:val="left"/>
+      <w:pPr>
+        <w:tabs>
+          <w:tab w:val="num" w:pos="3600"/>
+        </w:tabs>
+        <w:ind w:left="3600" w:hanging="360"/>
+      </w:pPr>
+    </w:lvl>
+    <w:lvl w:ilvl="5" w:tentative="1">
+      <w:start w:val="1"/>
+      <w:numFmt w:val="decimal"/>
+      <w:lvlText w:val="%6."/>
+      <w:lvlJc w:val="left"/>
+      <w:pPr>
+        <w:tabs>
+          <w:tab w:val="num" w:pos="4320"/>
+        </w:tabs>
+        <w:ind w:left="4320" w:hanging="360"/>
+      </w:pPr>
+    </w:lvl>
+    <w:lvl w:ilvl="6" w:tentative="1">
+      <w:start w:val="1"/>
+      <w:numFmt w:val="decimal"/>
+      <w:lvlText w:val="%7."/>
+      <w:lvlJc w:val="left"/>
+      <w:pPr>
+        <w:tabs>
+          <w:tab w:val="num" w:pos="5040"/>
+        </w:tabs>
+        <w:ind w:left="5040" w:hanging="360"/>
+      </w:pPr>
+    </w:lvl>
+    <w:lvl w:ilvl="7" w:tentative="1">
+      <w:start w:val="1"/>
+      <w:numFmt w:val="decimal"/>
+      <w:lvlText w:val="%8."/>
+      <w:lvlJc w:val="left"/>
+      <w:pPr>
+        <w:tabs>
+          <w:tab w:val="num" w:pos="5760"/>
+        </w:tabs>
+        <w:ind w:left="5760" w:hanging="360"/>
+      </w:pPr>
+    </w:lvl>
+    <w:lvl w:ilvl="8" w:tentative="1">
+      <w:start w:val="1"/>
+      <w:numFmt w:val="decimal"/>
+      <w:lvlText w:val="%9."/>
+      <w:lvlJc w:val="left"/>
+      <w:pPr>
+        <w:tabs>
+          <w:tab w:val="num" w:pos="6480"/>
+        </w:tabs>
+        <w:ind w:left="6480" w:hanging="360"/>
+      </w:pPr>
+    </w:lvl>
+  </w:abstractNum>
+  <w:abstractNum w:abstractNumId="3" w15:restartNumberingAfterBreak="0">
     <w:nsid w:val="5A9E2E26"/>
     <w:multiLevelType w:val="hybridMultilevel"/>
     <w:tmpl w:val="44469060"/>
@@ -8181,7 +9261,7 @@
       </w:rPr>
     </w:lvl>
   </w:abstractNum>
-  <w:abstractNum w:abstractNumId="3" w15:restartNumberingAfterBreak="0">
+  <w:abstractNum w:abstractNumId="4" w15:restartNumberingAfterBreak="0">
     <w:nsid w:val="7751270B"/>
     <w:multiLevelType w:val="hybridMultilevel"/>
     <w:tmpl w:val="B0DEDB4C"/>
@@ -8271,12 +9351,15 @@
     <w:abstractNumId w:val="1"/>
   </w:num>
   <w:num w:numId="2">
-    <w:abstractNumId w:val="3"/>
+    <w:abstractNumId w:val="4"/>
   </w:num>
   <w:num w:numId="3">
     <w:abstractNumId w:val="0"/>
   </w:num>
   <w:num w:numId="4">
+    <w:abstractNumId w:val="3"/>
+  </w:num>
+  <w:num w:numId="5">
     <w:abstractNumId w:val="2"/>
   </w:num>
 </w:numbering>
@@ -8988,6 +10071,17 @@
       <w:shd w:val="clear" w:color="auto" w:fill="E6E6E6"/>
     </w:rPr>
   </w:style>
+  <w:style w:type="character" w:styleId="Strong">
+    <w:name w:val="Strong"/>
+    <w:basedOn w:val="DefaultParagraphFont"/>
+    <w:uiPriority w:val="22"/>
+    <w:qFormat/>
+    <w:rsid w:val="00C82444"/>
+    <w:rPr>
+      <w:b/>
+      <w:bCs/>
+    </w:rPr>
+  </w:style>
 </w:styles>
 </file>
 
@@ -9291,7 +10385,7 @@
 </file>
 
 <file path=customXml/itemProps1.xml><?xml version="1.0" encoding="utf-8"?>
-<ds:datastoreItem xmlns:ds="http://schemas.openxmlformats.org/officeDocument/2006/customXml" ds:itemID="{48CECF83-D337-4C4E-ABA1-B0380D0829B6}">
+<ds:datastoreItem xmlns:ds="http://schemas.openxmlformats.org/officeDocument/2006/customXml" ds:itemID="{FC8FF11B-E060-4B48-95F6-83497620FB04}">
   <ds:schemaRefs>
     <ds:schemaRef ds:uri="http://schemas.openxmlformats.org/officeDocument/2006/bibliography"/>
   </ds:schemaRefs>

</xml_diff>

<commit_message>
Some of the references
</commit_message>
<xml_diff>
--- a/Research Docuement/Research Doc OddJob.docx
+++ b/Research Docuement/Research Doc OddJob.docx
@@ -6936,6 +6936,18 @@
         <w:t>SQL</w:t>
       </w:r>
       <w:bookmarkEnd w:id="9"/>
+      <w:r>
+        <w:t xml:space="preserve"> or </w:t>
+      </w:r>
+      <w:r>
+        <w:t>NO</w:t>
+      </w:r>
+      <w:r>
+        <w:t>-</w:t>
+      </w:r>
+      <w:r>
+        <w:t>SQL</w:t>
+      </w:r>
     </w:p>
     <w:p>
       <w:pPr>
@@ -7294,16 +7306,857 @@
     </w:p>
     <w:p>
       <w:pPr>
+        <w:shd w:val="clear" w:color="auto" w:fill="FFFFFF"/>
+        <w:spacing w:after="225" w:line="240" w:lineRule="auto"/>
+        <w:rPr>
+          <w:rFonts w:ascii="Times New Roman" w:eastAsia="Times New Roman" w:hAnsi="Times New Roman" w:cs="Times New Roman"/>
+          <w:color w:val="394A58"/>
+          <w:spacing w:val="8"/>
+          <w:sz w:val="24"/>
+          <w:szCs w:val="24"/>
+          <w:lang w:val="en-IE" w:eastAsia="en-IE"/>
+        </w:rPr>
+      </w:pPr>
+      <w:r>
+        <w:rPr>
+          <w:rFonts w:ascii="Times New Roman" w:eastAsia="Times New Roman" w:hAnsi="Times New Roman" w:cs="Times New Roman"/>
+          <w:color w:val="394A58"/>
+          <w:spacing w:val="8"/>
+          <w:sz w:val="24"/>
+          <w:szCs w:val="24"/>
+          <w:lang w:val="en-IE" w:eastAsia="en-IE"/>
+        </w:rPr>
+        <w:t>There four</w:t>
+      </w:r>
+      <w:r>
+        <w:rPr>
+          <w:rFonts w:ascii="Times New Roman" w:eastAsia="Times New Roman" w:hAnsi="Times New Roman" w:cs="Times New Roman"/>
+          <w:color w:val="394A58"/>
+          <w:spacing w:val="8"/>
+          <w:sz w:val="24"/>
+          <w:szCs w:val="24"/>
+          <w:lang w:val="en-IE" w:eastAsia="en-IE"/>
+        </w:rPr>
+        <w:t xml:space="preserve"> types of No</w:t>
+      </w:r>
+      <w:r>
+        <w:rPr>
+          <w:rFonts w:ascii="Times New Roman" w:eastAsia="Times New Roman" w:hAnsi="Times New Roman" w:cs="Times New Roman"/>
+          <w:color w:val="394A58"/>
+          <w:spacing w:val="8"/>
+          <w:sz w:val="24"/>
+          <w:szCs w:val="24"/>
+          <w:lang w:val="en-IE" w:eastAsia="en-IE"/>
+        </w:rPr>
+        <w:t>-</w:t>
+      </w:r>
+      <w:r>
+        <w:rPr>
+          <w:rFonts w:ascii="Times New Roman" w:eastAsia="Times New Roman" w:hAnsi="Times New Roman" w:cs="Times New Roman"/>
+          <w:color w:val="394A58"/>
+          <w:spacing w:val="8"/>
+          <w:sz w:val="24"/>
+          <w:szCs w:val="24"/>
+          <w:lang w:val="en-IE" w:eastAsia="en-IE"/>
+        </w:rPr>
+        <w:t>SQL databases</w:t>
+      </w:r>
+      <w:r>
+        <w:rPr>
+          <w:rFonts w:ascii="Times New Roman" w:eastAsia="Times New Roman" w:hAnsi="Times New Roman" w:cs="Times New Roman"/>
+          <w:color w:val="394A58"/>
+          <w:spacing w:val="8"/>
+          <w:sz w:val="24"/>
+          <w:szCs w:val="24"/>
+          <w:lang w:val="en-IE" w:eastAsia="en-IE"/>
+        </w:rPr>
+        <w:t xml:space="preserve"> are;</w:t>
+      </w:r>
+    </w:p>
+    <w:p>
+      <w:pPr>
+        <w:pStyle w:val="ListParagraph"/>
+        <w:numPr>
+          <w:ilvl w:val="0"/>
+          <w:numId w:val="5"/>
+        </w:numPr>
+        <w:rPr>
+          <w:color w:val="FF0000"/>
+          <w:sz w:val="24"/>
+          <w:szCs w:val="24"/>
+          <w:lang w:val="en-IE"/>
+        </w:rPr>
+      </w:pPr>
+      <w:r>
+        <w:rPr>
+          <w:rFonts w:ascii="Times New Roman" w:eastAsia="Times New Roman" w:hAnsi="Times New Roman" w:cs="Times New Roman"/>
+          <w:b/>
+          <w:bCs/>
+          <w:color w:val="394A58"/>
+          <w:sz w:val="24"/>
+          <w:szCs w:val="24"/>
+          <w:lang w:val="en-IE" w:eastAsia="en-IE"/>
+        </w:rPr>
+        <w:t xml:space="preserve">Key-Value </w:t>
+      </w:r>
+      <w:r>
+        <w:rPr>
+          <w:rFonts w:ascii="Times New Roman" w:eastAsia="Times New Roman" w:hAnsi="Times New Roman" w:cs="Times New Roman"/>
+          <w:color w:val="394A58"/>
+          <w:sz w:val="24"/>
+          <w:szCs w:val="24"/>
+          <w:lang w:val="en-IE" w:eastAsia="en-IE"/>
+        </w:rPr>
+        <w:t xml:space="preserve">- It has a Big Hash Table of keys &amp; values. </w:t>
+      </w:r>
+      <w:r>
+        <w:rPr>
+          <w:color w:val="FF0000"/>
+          <w:sz w:val="24"/>
+          <w:szCs w:val="24"/>
+          <w:lang w:val="en-IE"/>
+        </w:rPr>
+        <w:t>They are designed for storing the data in key-value pairs and does not have a schema. (site)</w:t>
+      </w:r>
+    </w:p>
+    <w:p>
+      <w:pPr>
+        <w:numPr>
+          <w:ilvl w:val="0"/>
+          <w:numId w:val="5"/>
+        </w:numPr>
+        <w:shd w:val="clear" w:color="auto" w:fill="FFFFFF"/>
+        <w:spacing w:before="120" w:after="0" w:line="240" w:lineRule="auto"/>
+        <w:rPr>
+          <w:rFonts w:ascii="Times New Roman" w:eastAsia="Times New Roman" w:hAnsi="Times New Roman" w:cs="Times New Roman"/>
+          <w:color w:val="394A58"/>
+          <w:sz w:val="24"/>
+          <w:szCs w:val="24"/>
+          <w:lang w:val="en-IE" w:eastAsia="en-IE"/>
+        </w:rPr>
+      </w:pPr>
+      <w:r>
+        <w:rPr>
+          <w:rFonts w:ascii="Times New Roman" w:eastAsia="Times New Roman" w:hAnsi="Times New Roman" w:cs="Times New Roman"/>
+          <w:b/>
+          <w:bCs/>
+          <w:color w:val="394A58"/>
+          <w:sz w:val="24"/>
+          <w:szCs w:val="24"/>
+          <w:lang w:val="en-IE" w:eastAsia="en-IE"/>
+        </w:rPr>
+        <w:t>Document-</w:t>
+      </w:r>
+      <w:r>
+        <w:rPr>
+          <w:rFonts w:ascii="Times New Roman" w:eastAsia="Times New Roman" w:hAnsi="Times New Roman" w:cs="Times New Roman"/>
+          <w:b/>
+          <w:bCs/>
+          <w:color w:val="394A58"/>
+          <w:sz w:val="24"/>
+          <w:szCs w:val="24"/>
+          <w:lang w:val="en-IE" w:eastAsia="en-IE"/>
+        </w:rPr>
+        <w:t>based</w:t>
+      </w:r>
+      <w:r>
+        <w:rPr>
+          <w:rFonts w:ascii="Times New Roman" w:eastAsia="Times New Roman" w:hAnsi="Times New Roman" w:cs="Times New Roman"/>
+          <w:color w:val="394A58"/>
+          <w:sz w:val="24"/>
+          <w:szCs w:val="24"/>
+          <w:lang w:val="en-IE" w:eastAsia="en-IE"/>
+        </w:rPr>
+        <w:t> </w:t>
+      </w:r>
+      <w:r>
+        <w:rPr>
+          <w:rFonts w:ascii="Times New Roman" w:eastAsia="Times New Roman" w:hAnsi="Times New Roman" w:cs="Times New Roman"/>
+          <w:b/>
+          <w:bCs/>
+          <w:color w:val="394A58"/>
+          <w:sz w:val="24"/>
+          <w:szCs w:val="24"/>
+          <w:lang w:val="en-IE" w:eastAsia="en-IE"/>
+        </w:rPr>
+        <w:t>-</w:t>
+      </w:r>
+      <w:r>
+        <w:rPr>
+          <w:rFonts w:ascii="Times New Roman" w:eastAsia="Times New Roman" w:hAnsi="Times New Roman" w:cs="Times New Roman"/>
+          <w:b/>
+          <w:bCs/>
+          <w:color w:val="394A58"/>
+          <w:sz w:val="24"/>
+          <w:szCs w:val="24"/>
+          <w:lang w:val="en-IE" w:eastAsia="en-IE"/>
+        </w:rPr>
+        <w:t xml:space="preserve"> </w:t>
+      </w:r>
+      <w:r>
+        <w:rPr>
+          <w:rFonts w:ascii="Times New Roman" w:eastAsia="Times New Roman" w:hAnsi="Times New Roman" w:cs="Times New Roman"/>
+          <w:bCs/>
+          <w:color w:val="394A58"/>
+          <w:sz w:val="24"/>
+          <w:szCs w:val="24"/>
+          <w:lang w:val="en-IE" w:eastAsia="en-IE"/>
+        </w:rPr>
+        <w:t>It</w:t>
+      </w:r>
+      <w:r>
+        <w:rPr>
+          <w:rFonts w:ascii="Times New Roman" w:eastAsia="Times New Roman" w:hAnsi="Times New Roman" w:cs="Times New Roman"/>
+          <w:b/>
+          <w:bCs/>
+          <w:color w:val="394A58"/>
+          <w:sz w:val="24"/>
+          <w:szCs w:val="24"/>
+          <w:lang w:val="en-IE" w:eastAsia="en-IE"/>
+        </w:rPr>
+        <w:t> </w:t>
+      </w:r>
+      <w:r>
+        <w:rPr>
+          <w:rFonts w:ascii="Times New Roman" w:eastAsia="Times New Roman" w:hAnsi="Times New Roman" w:cs="Times New Roman"/>
+          <w:color w:val="394A58"/>
+          <w:sz w:val="24"/>
+          <w:szCs w:val="24"/>
+          <w:lang w:val="en-IE" w:eastAsia="en-IE"/>
+        </w:rPr>
+        <w:t xml:space="preserve">stores documents made up of tagged elements. </w:t>
+      </w:r>
+      <w:r>
+        <w:rPr>
+          <w:rFonts w:ascii="Times New Roman" w:eastAsia="Times New Roman" w:hAnsi="Times New Roman" w:cs="Times New Roman"/>
+          <w:color w:val="394A58"/>
+          <w:sz w:val="24"/>
+          <w:szCs w:val="24"/>
+          <w:lang w:val="en-IE" w:eastAsia="en-IE"/>
+        </w:rPr>
+        <w:t>(</w:t>
+      </w:r>
+      <w:r>
+        <w:rPr>
+          <w:rFonts w:ascii="Times New Roman" w:eastAsia="Times New Roman" w:hAnsi="Times New Roman" w:cs="Times New Roman"/>
+          <w:color w:val="394A58"/>
+          <w:sz w:val="24"/>
+          <w:szCs w:val="24"/>
+          <w:lang w:val="en-IE" w:eastAsia="en-IE"/>
+        </w:rPr>
+        <w:t xml:space="preserve">Example- </w:t>
+      </w:r>
+      <w:r>
+        <w:rPr>
+          <w:rFonts w:ascii="Times New Roman" w:eastAsia="Times New Roman" w:hAnsi="Times New Roman" w:cs="Times New Roman"/>
+          <w:color w:val="394A58"/>
+          <w:sz w:val="24"/>
+          <w:szCs w:val="24"/>
+          <w:lang w:val="en-IE" w:eastAsia="en-IE"/>
+        </w:rPr>
+        <w:t xml:space="preserve">MongoDB, </w:t>
+      </w:r>
+      <w:proofErr w:type="spellStart"/>
+      <w:r>
+        <w:rPr>
+          <w:rFonts w:ascii="Times New Roman" w:eastAsia="Times New Roman" w:hAnsi="Times New Roman" w:cs="Times New Roman"/>
+          <w:color w:val="394A58"/>
+          <w:sz w:val="24"/>
+          <w:szCs w:val="24"/>
+          <w:lang w:val="en-IE" w:eastAsia="en-IE"/>
+        </w:rPr>
+        <w:t>CouchDB</w:t>
+      </w:r>
+      <w:proofErr w:type="spellEnd"/>
+      <w:r>
+        <w:rPr>
+          <w:rFonts w:ascii="Times New Roman" w:eastAsia="Times New Roman" w:hAnsi="Times New Roman" w:cs="Times New Roman"/>
+          <w:color w:val="394A58"/>
+          <w:sz w:val="24"/>
+          <w:szCs w:val="24"/>
+          <w:lang w:val="en-IE" w:eastAsia="en-IE"/>
+        </w:rPr>
+        <w:t>)</w:t>
+      </w:r>
+      <w:r>
+        <w:rPr>
+          <w:color w:val="FF0000"/>
+          <w:sz w:val="24"/>
+          <w:szCs w:val="24"/>
+          <w:lang w:val="en-IE"/>
+        </w:rPr>
+        <w:t xml:space="preserve"> </w:t>
+      </w:r>
+      <w:r>
+        <w:rPr>
+          <w:color w:val="FF0000"/>
+          <w:sz w:val="24"/>
+          <w:szCs w:val="24"/>
+          <w:lang w:val="en-IE"/>
+        </w:rPr>
+        <w:t xml:space="preserve">Document store databases developed on the idea of key-value stores where documents contain more complex data.  Each document is assigned a unique key which is used to retrieve the document.   They use a JSON style document structure.  </w:t>
+      </w:r>
+    </w:p>
+    <w:p>
+      <w:pPr>
+        <w:numPr>
+          <w:ilvl w:val="0"/>
+          <w:numId w:val="5"/>
+        </w:numPr>
+        <w:shd w:val="clear" w:color="auto" w:fill="FFFFFF"/>
+        <w:spacing w:before="120" w:after="0" w:line="240" w:lineRule="auto"/>
+        <w:rPr>
+          <w:rFonts w:ascii="Times New Roman" w:eastAsia="Times New Roman" w:hAnsi="Times New Roman" w:cs="Times New Roman"/>
+          <w:color w:val="394A58"/>
+          <w:sz w:val="24"/>
+          <w:szCs w:val="24"/>
+          <w:lang w:val="en-IE" w:eastAsia="en-IE"/>
+        </w:rPr>
+      </w:pPr>
+      <w:r>
+        <w:rPr>
+          <w:rFonts w:ascii="Times New Roman" w:eastAsia="Times New Roman" w:hAnsi="Times New Roman" w:cs="Times New Roman"/>
+          <w:b/>
+          <w:bCs/>
+          <w:color w:val="394A58"/>
+          <w:sz w:val="24"/>
+          <w:szCs w:val="24"/>
+          <w:lang w:val="en-IE" w:eastAsia="en-IE"/>
+        </w:rPr>
+        <w:t xml:space="preserve">Column-based </w:t>
+      </w:r>
+      <w:r>
+        <w:rPr>
+          <w:rFonts w:ascii="Times New Roman" w:eastAsia="Times New Roman" w:hAnsi="Times New Roman" w:cs="Times New Roman"/>
+          <w:b/>
+          <w:bCs/>
+          <w:color w:val="394A58"/>
+          <w:sz w:val="24"/>
+          <w:szCs w:val="24"/>
+          <w:lang w:val="en-IE" w:eastAsia="en-IE"/>
+        </w:rPr>
+        <w:t>-</w:t>
+      </w:r>
+      <w:r>
+        <w:rPr>
+          <w:rFonts w:ascii="Times New Roman" w:eastAsia="Times New Roman" w:hAnsi="Times New Roman" w:cs="Times New Roman"/>
+          <w:b/>
+          <w:bCs/>
+          <w:color w:val="394A58"/>
+          <w:sz w:val="24"/>
+          <w:szCs w:val="24"/>
+          <w:lang w:val="en-IE" w:eastAsia="en-IE"/>
+        </w:rPr>
+        <w:t> </w:t>
+      </w:r>
+      <w:r>
+        <w:rPr>
+          <w:rFonts w:ascii="Times New Roman" w:eastAsia="Times New Roman" w:hAnsi="Times New Roman" w:cs="Times New Roman"/>
+          <w:color w:val="394A58"/>
+          <w:sz w:val="24"/>
+          <w:szCs w:val="24"/>
+          <w:lang w:val="en-IE" w:eastAsia="en-IE"/>
+        </w:rPr>
+        <w:t>Each storage block conta</w:t>
+      </w:r>
+      <w:r>
+        <w:rPr>
+          <w:rFonts w:ascii="Times New Roman" w:eastAsia="Times New Roman" w:hAnsi="Times New Roman" w:cs="Times New Roman"/>
+          <w:color w:val="394A58"/>
+          <w:sz w:val="24"/>
+          <w:szCs w:val="24"/>
+          <w:lang w:val="en-IE" w:eastAsia="en-IE"/>
+        </w:rPr>
+        <w:t>ins data from only one column.</w:t>
+      </w:r>
+      <w:r>
+        <w:rPr>
+          <w:rFonts w:ascii="Times New Roman" w:eastAsia="Times New Roman" w:hAnsi="Times New Roman" w:cs="Times New Roman"/>
+          <w:color w:val="394A58"/>
+          <w:sz w:val="24"/>
+          <w:szCs w:val="24"/>
+          <w:lang w:val="en-IE" w:eastAsia="en-IE"/>
+        </w:rPr>
+        <w:t xml:space="preserve"> </w:t>
+      </w:r>
+      <w:r>
+        <w:rPr>
+          <w:rFonts w:ascii="Times New Roman" w:eastAsia="Times New Roman" w:hAnsi="Times New Roman" w:cs="Times New Roman"/>
+          <w:color w:val="FF0000"/>
+          <w:sz w:val="24"/>
+          <w:szCs w:val="24"/>
+          <w:lang w:val="en-IE" w:eastAsia="en-IE"/>
+        </w:rPr>
+        <w:t xml:space="preserve">Column store databases store the data in cells grouped in columns of data, which are then grouped into column families which can only contain a certain number of columns. </w:t>
+      </w:r>
+    </w:p>
+    <w:p>
+      <w:pPr>
+        <w:numPr>
+          <w:ilvl w:val="0"/>
+          <w:numId w:val="5"/>
+        </w:numPr>
+        <w:shd w:val="clear" w:color="auto" w:fill="FFFFFF"/>
+        <w:spacing w:before="120" w:after="0" w:line="240" w:lineRule="auto"/>
+        <w:rPr>
+          <w:rFonts w:ascii="Times New Roman" w:eastAsia="Times New Roman" w:hAnsi="Times New Roman" w:cs="Times New Roman"/>
+          <w:color w:val="394A58"/>
+          <w:sz w:val="24"/>
+          <w:szCs w:val="24"/>
+          <w:lang w:val="en-IE" w:eastAsia="en-IE"/>
+        </w:rPr>
+      </w:pPr>
+      <w:r>
+        <w:rPr>
+          <w:rFonts w:ascii="Times New Roman" w:eastAsia="Times New Roman" w:hAnsi="Times New Roman" w:cs="Times New Roman"/>
+          <w:b/>
+          <w:bCs/>
+          <w:color w:val="394A58"/>
+          <w:sz w:val="24"/>
+          <w:szCs w:val="24"/>
+          <w:lang w:val="en-IE" w:eastAsia="en-IE"/>
+        </w:rPr>
+        <w:t>Graph-based</w:t>
+      </w:r>
+      <w:r>
+        <w:rPr>
+          <w:rFonts w:ascii="Times New Roman" w:eastAsia="Times New Roman" w:hAnsi="Times New Roman" w:cs="Times New Roman"/>
+          <w:b/>
+          <w:bCs/>
+          <w:color w:val="394A58"/>
+          <w:sz w:val="24"/>
+          <w:szCs w:val="24"/>
+          <w:lang w:val="en-IE" w:eastAsia="en-IE"/>
+        </w:rPr>
+        <w:t xml:space="preserve"> </w:t>
+      </w:r>
+      <w:r>
+        <w:rPr>
+          <w:rFonts w:ascii="Times New Roman" w:eastAsia="Times New Roman" w:hAnsi="Times New Roman" w:cs="Times New Roman"/>
+          <w:color w:val="394A58"/>
+          <w:sz w:val="24"/>
+          <w:szCs w:val="24"/>
+          <w:lang w:val="en-IE" w:eastAsia="en-IE"/>
+        </w:rPr>
+        <w:t>-</w:t>
+      </w:r>
+      <w:r>
+        <w:rPr>
+          <w:rFonts w:ascii="Times New Roman" w:eastAsia="Times New Roman" w:hAnsi="Times New Roman" w:cs="Times New Roman"/>
+          <w:color w:val="394A58"/>
+          <w:sz w:val="24"/>
+          <w:szCs w:val="24"/>
+          <w:lang w:val="en-IE" w:eastAsia="en-IE"/>
+        </w:rPr>
+        <w:t xml:space="preserve"> </w:t>
+      </w:r>
+      <w:r>
+        <w:rPr>
+          <w:rFonts w:ascii="Times New Roman" w:eastAsia="Times New Roman" w:hAnsi="Times New Roman" w:cs="Times New Roman"/>
+          <w:color w:val="394A58"/>
+          <w:sz w:val="24"/>
+          <w:szCs w:val="24"/>
+          <w:lang w:val="en-IE" w:eastAsia="en-IE"/>
+        </w:rPr>
+        <w:t>A network database that uses edges and nod</w:t>
+      </w:r>
+      <w:r>
+        <w:rPr>
+          <w:rFonts w:ascii="Times New Roman" w:eastAsia="Times New Roman" w:hAnsi="Times New Roman" w:cs="Times New Roman"/>
+          <w:color w:val="394A58"/>
+          <w:sz w:val="24"/>
+          <w:szCs w:val="24"/>
+          <w:lang w:val="en-IE" w:eastAsia="en-IE"/>
+        </w:rPr>
+        <w:t>es to represent and store data.</w:t>
+      </w:r>
+    </w:p>
+    <w:p>
+      <w:pPr>
+        <w:shd w:val="clear" w:color="auto" w:fill="FFFFFF"/>
+        <w:spacing w:before="120" w:after="0" w:line="240" w:lineRule="auto"/>
+        <w:rPr>
+          <w:rFonts w:ascii="Times New Roman" w:eastAsia="Times New Roman" w:hAnsi="Times New Roman" w:cs="Times New Roman"/>
+          <w:color w:val="394A58"/>
+          <w:sz w:val="24"/>
+          <w:szCs w:val="24"/>
+          <w:lang w:val="en-IE" w:eastAsia="en-IE"/>
+        </w:rPr>
+      </w:pPr>
+      <w:r>
+        <w:rPr>
+          <w:rFonts w:ascii="Times New Roman" w:eastAsia="Times New Roman" w:hAnsi="Times New Roman" w:cs="Times New Roman"/>
+          <w:color w:val="394A58"/>
+          <w:sz w:val="24"/>
+          <w:szCs w:val="24"/>
+          <w:lang w:val="en-IE" w:eastAsia="en-IE"/>
+        </w:rPr>
+        <w:t>(site)</w:t>
+      </w:r>
+    </w:p>
+    <w:p>
+      <w:pPr>
+        <w:rPr>
+          <w:rFonts w:ascii="Times New Roman" w:hAnsi="Times New Roman" w:cs="Times New Roman"/>
+          <w:sz w:val="24"/>
+          <w:szCs w:val="24"/>
+        </w:rPr>
+      </w:pPr>
+      <w:r>
+        <w:rPr>
+          <w:rFonts w:ascii="Times New Roman" w:hAnsi="Times New Roman" w:cs="Times New Roman"/>
+          <w:sz w:val="24"/>
+          <w:szCs w:val="24"/>
+        </w:rPr>
+        <w:t>Some of advantages of using SQL as a database include;</w:t>
+      </w:r>
+    </w:p>
+    <w:p>
+      <w:pPr>
+        <w:pStyle w:val="ListParagraph"/>
+        <w:numPr>
+          <w:ilvl w:val="0"/>
+          <w:numId w:val="7"/>
+        </w:numPr>
+        <w:rPr>
+          <w:rFonts w:ascii="Times New Roman" w:hAnsi="Times New Roman" w:cs="Times New Roman"/>
+          <w:sz w:val="24"/>
+          <w:szCs w:val="24"/>
+        </w:rPr>
+      </w:pPr>
+      <w:r>
+        <w:rPr>
+          <w:rFonts w:ascii="Times New Roman" w:hAnsi="Times New Roman" w:cs="Times New Roman"/>
+          <w:sz w:val="24"/>
+          <w:szCs w:val="24"/>
+        </w:rPr>
+        <w:t xml:space="preserve">Structured – Uses rows and columns to store the data </w:t>
+      </w:r>
+    </w:p>
+    <w:p>
+      <w:pPr>
+        <w:pStyle w:val="ListParagraph"/>
+        <w:numPr>
+          <w:ilvl w:val="0"/>
+          <w:numId w:val="7"/>
+        </w:numPr>
+        <w:rPr>
+          <w:rFonts w:ascii="Times New Roman" w:hAnsi="Times New Roman" w:cs="Times New Roman"/>
+          <w:sz w:val="24"/>
+          <w:szCs w:val="24"/>
+        </w:rPr>
+      </w:pPr>
+      <w:r>
+        <w:rPr>
+          <w:rFonts w:ascii="Times New Roman" w:hAnsi="Times New Roman" w:cs="Times New Roman"/>
+          <w:sz w:val="24"/>
+          <w:szCs w:val="24"/>
+        </w:rPr>
+        <w:t>Free – No cost to use</w:t>
+      </w:r>
+    </w:p>
+    <w:p>
+      <w:pPr>
+        <w:pStyle w:val="ListParagraph"/>
+        <w:numPr>
+          <w:ilvl w:val="0"/>
+          <w:numId w:val="7"/>
+        </w:numPr>
+        <w:rPr>
+          <w:rFonts w:ascii="Times New Roman" w:hAnsi="Times New Roman" w:cs="Times New Roman"/>
+          <w:sz w:val="24"/>
+          <w:szCs w:val="24"/>
+        </w:rPr>
+      </w:pPr>
+      <w:r>
+        <w:rPr>
+          <w:rFonts w:ascii="Times New Roman" w:hAnsi="Times New Roman" w:cs="Times New Roman"/>
+          <w:sz w:val="24"/>
+          <w:szCs w:val="24"/>
+        </w:rPr>
+        <w:t>Good documentation – There is a good standard of documentation available which will make troubleshooting any problems more manageable</w:t>
+      </w:r>
+    </w:p>
+    <w:p>
+      <w:pPr>
+        <w:pStyle w:val="ListParagraph"/>
+        <w:numPr>
+          <w:ilvl w:val="0"/>
+          <w:numId w:val="7"/>
+        </w:numPr>
+        <w:rPr>
+          <w:rFonts w:ascii="Times New Roman" w:hAnsi="Times New Roman" w:cs="Times New Roman"/>
+          <w:color w:val="FF0000"/>
+          <w:sz w:val="24"/>
+          <w:szCs w:val="24"/>
+        </w:rPr>
+      </w:pPr>
+      <w:r>
+        <w:rPr>
+          <w:rFonts w:ascii="Times New Roman" w:hAnsi="Times New Roman" w:cs="Times New Roman"/>
+          <w:sz w:val="24"/>
+          <w:szCs w:val="24"/>
+        </w:rPr>
+        <w:t xml:space="preserve">Fast data retrieval – </w:t>
+      </w:r>
+      <w:r>
+        <w:rPr>
+          <w:rFonts w:ascii="Times New Roman" w:hAnsi="Times New Roman" w:cs="Times New Roman"/>
+          <w:color w:val="FF0000"/>
+          <w:sz w:val="24"/>
+          <w:szCs w:val="24"/>
+        </w:rPr>
+        <w:t xml:space="preserve">Searching a SQL database is fast </w:t>
+      </w:r>
+    </w:p>
+    <w:p>
+      <w:pPr>
+        <w:rPr>
+          <w:rFonts w:ascii="Times New Roman" w:hAnsi="Times New Roman" w:cs="Times New Roman"/>
+          <w:sz w:val="24"/>
+          <w:szCs w:val="24"/>
+        </w:rPr>
+      </w:pPr>
+      <w:bookmarkStart w:id="10" w:name="_Hlk497589913"/>
+      <w:r>
+        <w:rPr>
+          <w:rFonts w:ascii="Times New Roman" w:hAnsi="Times New Roman" w:cs="Times New Roman"/>
+          <w:sz w:val="24"/>
+          <w:szCs w:val="24"/>
+        </w:rPr>
+        <w:t>Some of disadvantages of using SQL as a database include;</w:t>
+      </w:r>
+    </w:p>
+    <w:bookmarkEnd w:id="10"/>
+    <w:p>
+      <w:pPr>
+        <w:pStyle w:val="ListParagraph"/>
+        <w:numPr>
+          <w:ilvl w:val="0"/>
+          <w:numId w:val="6"/>
+        </w:numPr>
+        <w:rPr>
+          <w:rFonts w:ascii="Times New Roman" w:hAnsi="Times New Roman" w:cs="Times New Roman"/>
+          <w:sz w:val="24"/>
+          <w:szCs w:val="24"/>
+        </w:rPr>
+      </w:pPr>
+      <w:r>
+        <w:rPr>
+          <w:rFonts w:ascii="Times New Roman" w:hAnsi="Times New Roman" w:cs="Times New Roman"/>
+          <w:sz w:val="24"/>
+          <w:szCs w:val="24"/>
+        </w:rPr>
+        <w:t>Structuring the data - Could be difficult to structure the data coming back from an app</w:t>
+      </w:r>
+    </w:p>
+    <w:p>
+      <w:pPr>
+        <w:pStyle w:val="ListParagraph"/>
+        <w:numPr>
+          <w:ilvl w:val="0"/>
+          <w:numId w:val="6"/>
+        </w:numPr>
+        <w:rPr>
+          <w:rFonts w:ascii="Times New Roman" w:hAnsi="Times New Roman" w:cs="Times New Roman"/>
+          <w:sz w:val="24"/>
+          <w:szCs w:val="24"/>
+        </w:rPr>
+      </w:pPr>
+      <w:r>
+        <w:rPr>
+          <w:rFonts w:ascii="Times New Roman" w:hAnsi="Times New Roman" w:cs="Times New Roman"/>
+          <w:sz w:val="24"/>
+          <w:szCs w:val="24"/>
+        </w:rPr>
+        <w:t>Real Time results</w:t>
+      </w:r>
+      <w:r>
+        <w:rPr>
+          <w:rFonts w:ascii="Times New Roman" w:hAnsi="Times New Roman" w:cs="Times New Roman"/>
+          <w:sz w:val="24"/>
+          <w:szCs w:val="24"/>
+        </w:rPr>
+        <w:t xml:space="preserve"> </w:t>
+      </w:r>
+      <w:r>
+        <w:rPr>
+          <w:rFonts w:ascii="Times New Roman" w:hAnsi="Times New Roman" w:cs="Times New Roman"/>
+          <w:sz w:val="24"/>
+          <w:szCs w:val="24"/>
+        </w:rPr>
+        <w:t xml:space="preserve">- not necessarily real time </w:t>
+      </w:r>
+    </w:p>
+    <w:p>
+      <w:pPr>
+        <w:rPr>
+          <w:rFonts w:ascii="Times New Roman" w:hAnsi="Times New Roman" w:cs="Times New Roman"/>
+          <w:sz w:val="24"/>
+          <w:szCs w:val="24"/>
+        </w:rPr>
+      </w:pPr>
+      <w:r>
+        <w:rPr>
+          <w:rFonts w:ascii="Times New Roman" w:hAnsi="Times New Roman" w:cs="Times New Roman"/>
+          <w:sz w:val="24"/>
+          <w:szCs w:val="24"/>
+        </w:rPr>
+        <w:lastRenderedPageBreak/>
+        <w:t>Some of advantages of using NO-SQL as a database include;</w:t>
+      </w:r>
+    </w:p>
+    <w:p>
+      <w:pPr>
+        <w:pStyle w:val="ListParagraph"/>
+        <w:numPr>
+          <w:ilvl w:val="0"/>
+          <w:numId w:val="8"/>
+        </w:numPr>
+        <w:rPr>
+          <w:rFonts w:ascii="Times New Roman" w:hAnsi="Times New Roman" w:cs="Times New Roman"/>
+          <w:sz w:val="24"/>
+          <w:szCs w:val="24"/>
+        </w:rPr>
+      </w:pPr>
+      <w:r>
+        <w:rPr>
+          <w:rFonts w:ascii="Times New Roman" w:hAnsi="Times New Roman" w:cs="Times New Roman"/>
+          <w:sz w:val="24"/>
+          <w:szCs w:val="24"/>
+        </w:rPr>
+        <w:t>Structured</w:t>
+      </w:r>
+      <w:r>
+        <w:rPr>
+          <w:rFonts w:ascii="Times New Roman" w:hAnsi="Times New Roman" w:cs="Times New Roman"/>
+          <w:sz w:val="24"/>
+          <w:szCs w:val="24"/>
+        </w:rPr>
+        <w:t xml:space="preserve"> – Has a human readable structure like JSON</w:t>
+      </w:r>
+    </w:p>
+    <w:p>
+      <w:pPr>
+        <w:pStyle w:val="ListParagraph"/>
+        <w:numPr>
+          <w:ilvl w:val="0"/>
+          <w:numId w:val="8"/>
+        </w:numPr>
+        <w:rPr>
+          <w:rFonts w:ascii="Times New Roman" w:hAnsi="Times New Roman" w:cs="Times New Roman"/>
+          <w:sz w:val="24"/>
+          <w:szCs w:val="24"/>
+        </w:rPr>
+      </w:pPr>
+      <w:r>
+        <w:rPr>
+          <w:rFonts w:ascii="Times New Roman" w:hAnsi="Times New Roman" w:cs="Times New Roman"/>
+          <w:sz w:val="24"/>
+          <w:szCs w:val="24"/>
+        </w:rPr>
+        <w:t>Good D</w:t>
+      </w:r>
+      <w:r>
+        <w:rPr>
+          <w:rFonts w:ascii="Times New Roman" w:hAnsi="Times New Roman" w:cs="Times New Roman"/>
+          <w:sz w:val="24"/>
+          <w:szCs w:val="24"/>
+        </w:rPr>
+        <w:t xml:space="preserve">ocumentation </w:t>
+      </w:r>
+    </w:p>
+    <w:p>
+      <w:pPr>
+        <w:pStyle w:val="ListParagraph"/>
+        <w:numPr>
+          <w:ilvl w:val="0"/>
+          <w:numId w:val="8"/>
+        </w:numPr>
+        <w:rPr>
+          <w:rFonts w:ascii="Times New Roman" w:hAnsi="Times New Roman" w:cs="Times New Roman"/>
+          <w:sz w:val="24"/>
+          <w:szCs w:val="24"/>
+        </w:rPr>
+      </w:pPr>
+      <w:r>
+        <w:rPr>
+          <w:rFonts w:ascii="Times New Roman" w:hAnsi="Times New Roman" w:cs="Times New Roman"/>
+          <w:sz w:val="24"/>
+          <w:szCs w:val="24"/>
+        </w:rPr>
+        <w:t>G</w:t>
+      </w:r>
+      <w:r>
+        <w:rPr>
+          <w:rFonts w:ascii="Times New Roman" w:hAnsi="Times New Roman" w:cs="Times New Roman"/>
+          <w:sz w:val="24"/>
+          <w:szCs w:val="24"/>
+        </w:rPr>
+        <w:t>ood tutorials</w:t>
+      </w:r>
+    </w:p>
+    <w:p>
+      <w:pPr>
+        <w:rPr>
+          <w:rFonts w:ascii="Times New Roman" w:hAnsi="Times New Roman" w:cs="Times New Roman"/>
+          <w:sz w:val="24"/>
+          <w:szCs w:val="24"/>
+        </w:rPr>
+      </w:pPr>
+    </w:p>
+    <w:p>
+      <w:pPr>
+        <w:rPr>
+          <w:rFonts w:ascii="Times New Roman" w:hAnsi="Times New Roman" w:cs="Times New Roman"/>
+          <w:sz w:val="24"/>
+          <w:szCs w:val="24"/>
+        </w:rPr>
+      </w:pPr>
+      <w:r>
+        <w:rPr>
+          <w:rFonts w:ascii="Times New Roman" w:hAnsi="Times New Roman" w:cs="Times New Roman"/>
+          <w:sz w:val="24"/>
+          <w:szCs w:val="24"/>
+        </w:rPr>
+        <w:t>Some of disadvantages of using NO-SQL as a database include;</w:t>
+      </w:r>
+    </w:p>
+    <w:p>
+      <w:pPr>
+        <w:pStyle w:val="ListParagraph"/>
+        <w:numPr>
+          <w:ilvl w:val="0"/>
+          <w:numId w:val="10"/>
+        </w:numPr>
+        <w:rPr>
+          <w:rFonts w:ascii="Times New Roman" w:hAnsi="Times New Roman" w:cs="Times New Roman"/>
+          <w:sz w:val="24"/>
+          <w:szCs w:val="24"/>
+        </w:rPr>
+      </w:pPr>
+      <w:r>
+        <w:rPr>
+          <w:rFonts w:ascii="Times New Roman" w:hAnsi="Times New Roman" w:cs="Times New Roman"/>
+          <w:sz w:val="24"/>
+          <w:szCs w:val="24"/>
+        </w:rPr>
+        <w:t>More time is needed to structure the data correctly for fast retrieval of data</w:t>
+      </w:r>
+    </w:p>
+    <w:p/>
+    <w:p>
+      <w:pPr>
         <w:pStyle w:val="Heading3"/>
       </w:pPr>
-      <w:bookmarkStart w:id="10" w:name="_Toc497589251"/>
+      <w:bookmarkStart w:id="11" w:name="_Toc497589251"/>
       <w:r>
         <w:t>Example</w:t>
       </w:r>
       <w:r>
         <w:t xml:space="preserve"> 1.</w:t>
       </w:r>
-      <w:bookmarkEnd w:id="10"/>
+      <w:bookmarkEnd w:id="11"/>
     </w:p>
     <w:tbl>
       <w:tblPr>
@@ -7422,14 +8275,14 @@
       <w:pPr>
         <w:pStyle w:val="Heading3"/>
       </w:pPr>
-      <w:bookmarkStart w:id="11" w:name="_Toc497589252"/>
+      <w:bookmarkStart w:id="12" w:name="_Toc497589252"/>
       <w:r>
         <w:t xml:space="preserve">Example </w:t>
       </w:r>
       <w:r>
         <w:t>2.</w:t>
       </w:r>
-      <w:bookmarkEnd w:id="11"/>
+      <w:bookmarkEnd w:id="12"/>
     </w:p>
     <w:tbl>
       <w:tblPr>
@@ -7546,876 +8399,38 @@
     </w:p>
     <w:p>
       <w:pPr>
-        <w:rPr>
-          <w:rFonts w:ascii="Times New Roman" w:hAnsi="Times New Roman" w:cs="Times New Roman"/>
-          <w:sz w:val="24"/>
-          <w:szCs w:val="24"/>
-        </w:rPr>
-      </w:pPr>
-      <w:r>
-        <w:rPr>
-          <w:rFonts w:ascii="Times New Roman" w:hAnsi="Times New Roman" w:cs="Times New Roman"/>
-          <w:sz w:val="24"/>
-          <w:szCs w:val="24"/>
-        </w:rPr>
-        <w:t xml:space="preserve">Some of </w:t>
-      </w:r>
-      <w:r>
-        <w:rPr>
-          <w:rFonts w:ascii="Times New Roman" w:hAnsi="Times New Roman" w:cs="Times New Roman"/>
-          <w:sz w:val="24"/>
-          <w:szCs w:val="24"/>
-        </w:rPr>
-        <w:t>a</w:t>
-      </w:r>
-      <w:r>
-        <w:rPr>
-          <w:rFonts w:ascii="Times New Roman" w:hAnsi="Times New Roman" w:cs="Times New Roman"/>
-          <w:sz w:val="24"/>
-          <w:szCs w:val="24"/>
-        </w:rPr>
-        <w:t xml:space="preserve">dvantages of using </w:t>
-      </w:r>
-      <w:r>
-        <w:rPr>
-          <w:rFonts w:ascii="Times New Roman" w:hAnsi="Times New Roman" w:cs="Times New Roman"/>
-          <w:sz w:val="24"/>
-          <w:szCs w:val="24"/>
-        </w:rPr>
+        <w:pStyle w:val="Heading2"/>
+      </w:pPr>
+      <w:bookmarkStart w:id="13" w:name="_Toc497589253"/>
+      <w:r>
+        <w:t>NO</w:t>
+      </w:r>
+      <w:r>
+        <w:t>-</w:t>
+      </w:r>
+      <w:r>
         <w:t>SQL</w:t>
       </w:r>
-      <w:r>
-        <w:rPr>
-          <w:rFonts w:ascii="Times New Roman" w:hAnsi="Times New Roman" w:cs="Times New Roman"/>
-          <w:sz w:val="24"/>
-          <w:szCs w:val="24"/>
-        </w:rPr>
-        <w:t xml:space="preserve"> as a database </w:t>
-      </w:r>
-      <w:r>
-        <w:rPr>
-          <w:rFonts w:ascii="Times New Roman" w:hAnsi="Times New Roman" w:cs="Times New Roman"/>
-          <w:sz w:val="24"/>
-          <w:szCs w:val="24"/>
-        </w:rPr>
-        <w:t>include;</w:t>
-      </w:r>
-    </w:p>
-    <w:p>
-      <w:pPr>
-        <w:pStyle w:val="ListParagraph"/>
-        <w:numPr>
-          <w:ilvl w:val="0"/>
-          <w:numId w:val="7"/>
-        </w:numPr>
-        <w:rPr>
-          <w:rFonts w:ascii="Times New Roman" w:hAnsi="Times New Roman" w:cs="Times New Roman"/>
-          <w:sz w:val="24"/>
-          <w:szCs w:val="24"/>
-        </w:rPr>
-      </w:pPr>
-      <w:r>
-        <w:rPr>
-          <w:rFonts w:ascii="Times New Roman" w:hAnsi="Times New Roman" w:cs="Times New Roman"/>
-          <w:sz w:val="24"/>
-          <w:szCs w:val="24"/>
-        </w:rPr>
-        <w:t>Structured</w:t>
-      </w:r>
-      <w:r>
-        <w:rPr>
-          <w:rFonts w:ascii="Times New Roman" w:hAnsi="Times New Roman" w:cs="Times New Roman"/>
-          <w:sz w:val="24"/>
-          <w:szCs w:val="24"/>
-        </w:rPr>
-        <w:t xml:space="preserve"> – Uses rows and </w:t>
-      </w:r>
-      <w:r>
-        <w:rPr>
-          <w:rFonts w:ascii="Times New Roman" w:hAnsi="Times New Roman" w:cs="Times New Roman"/>
-          <w:sz w:val="24"/>
-          <w:szCs w:val="24"/>
-        </w:rPr>
-        <w:t>columns</w:t>
-      </w:r>
-      <w:r>
-        <w:rPr>
-          <w:rFonts w:ascii="Times New Roman" w:hAnsi="Times New Roman" w:cs="Times New Roman"/>
-          <w:sz w:val="24"/>
-          <w:szCs w:val="24"/>
-        </w:rPr>
-        <w:t xml:space="preserve"> to store the data</w:t>
-      </w:r>
-      <w:r>
-        <w:rPr>
-          <w:rFonts w:ascii="Times New Roman" w:hAnsi="Times New Roman" w:cs="Times New Roman"/>
-          <w:sz w:val="24"/>
-          <w:szCs w:val="24"/>
-        </w:rPr>
-        <w:t xml:space="preserve"> </w:t>
-      </w:r>
-    </w:p>
-    <w:p>
-      <w:pPr>
-        <w:pStyle w:val="ListParagraph"/>
-        <w:numPr>
-          <w:ilvl w:val="0"/>
-          <w:numId w:val="7"/>
-        </w:numPr>
-        <w:rPr>
-          <w:rFonts w:ascii="Times New Roman" w:hAnsi="Times New Roman" w:cs="Times New Roman"/>
-          <w:sz w:val="24"/>
-          <w:szCs w:val="24"/>
-        </w:rPr>
-      </w:pPr>
-      <w:r>
-        <w:rPr>
-          <w:rFonts w:ascii="Times New Roman" w:hAnsi="Times New Roman" w:cs="Times New Roman"/>
-          <w:sz w:val="24"/>
-          <w:szCs w:val="24"/>
-        </w:rPr>
-        <w:t>Free – No cost to use</w:t>
-      </w:r>
-    </w:p>
-    <w:p>
-      <w:pPr>
-        <w:pStyle w:val="ListParagraph"/>
-        <w:numPr>
-          <w:ilvl w:val="0"/>
-          <w:numId w:val="7"/>
-        </w:numPr>
-        <w:rPr>
-          <w:rFonts w:ascii="Times New Roman" w:hAnsi="Times New Roman" w:cs="Times New Roman"/>
-          <w:sz w:val="24"/>
-          <w:szCs w:val="24"/>
-        </w:rPr>
-      </w:pPr>
-      <w:r>
-        <w:rPr>
-          <w:rFonts w:ascii="Times New Roman" w:hAnsi="Times New Roman" w:cs="Times New Roman"/>
-          <w:sz w:val="24"/>
-          <w:szCs w:val="24"/>
-        </w:rPr>
-        <w:t>G</w:t>
-      </w:r>
-      <w:r>
-        <w:rPr>
-          <w:rFonts w:ascii="Times New Roman" w:hAnsi="Times New Roman" w:cs="Times New Roman"/>
-          <w:sz w:val="24"/>
-          <w:szCs w:val="24"/>
-        </w:rPr>
-        <w:t xml:space="preserve">ood </w:t>
-      </w:r>
-      <w:r>
-        <w:rPr>
-          <w:rFonts w:ascii="Times New Roman" w:hAnsi="Times New Roman" w:cs="Times New Roman"/>
-          <w:sz w:val="24"/>
-          <w:szCs w:val="24"/>
-        </w:rPr>
-        <w:t>documentation</w:t>
-      </w:r>
-      <w:r>
-        <w:rPr>
-          <w:rFonts w:ascii="Times New Roman" w:hAnsi="Times New Roman" w:cs="Times New Roman"/>
-          <w:sz w:val="24"/>
-          <w:szCs w:val="24"/>
-        </w:rPr>
-        <w:t xml:space="preserve"> – There is a good standard of documentation available which will make troubleshooting any problems more </w:t>
-      </w:r>
-      <w:r>
-        <w:rPr>
-          <w:rFonts w:ascii="Times New Roman" w:hAnsi="Times New Roman" w:cs="Times New Roman"/>
-          <w:sz w:val="24"/>
-          <w:szCs w:val="24"/>
-        </w:rPr>
-        <w:t>manageable</w:t>
-      </w:r>
-    </w:p>
-    <w:p>
-      <w:pPr>
-        <w:pStyle w:val="ListParagraph"/>
-        <w:numPr>
-          <w:ilvl w:val="0"/>
-          <w:numId w:val="7"/>
-        </w:numPr>
-        <w:rPr>
-          <w:rFonts w:ascii="Times New Roman" w:hAnsi="Times New Roman" w:cs="Times New Roman"/>
-          <w:color w:val="FF0000"/>
-          <w:sz w:val="24"/>
-          <w:szCs w:val="24"/>
-        </w:rPr>
-      </w:pPr>
-      <w:r>
-        <w:rPr>
-          <w:rFonts w:ascii="Times New Roman" w:hAnsi="Times New Roman" w:cs="Times New Roman"/>
-          <w:sz w:val="24"/>
-          <w:szCs w:val="24"/>
-        </w:rPr>
-        <w:t>F</w:t>
-      </w:r>
-      <w:r>
-        <w:rPr>
-          <w:rFonts w:ascii="Times New Roman" w:hAnsi="Times New Roman" w:cs="Times New Roman"/>
-          <w:sz w:val="24"/>
-          <w:szCs w:val="24"/>
-        </w:rPr>
-        <w:t>ast data retrieval</w:t>
-      </w:r>
-      <w:r>
-        <w:rPr>
-          <w:rFonts w:ascii="Times New Roman" w:hAnsi="Times New Roman" w:cs="Times New Roman"/>
-          <w:sz w:val="24"/>
-          <w:szCs w:val="24"/>
-        </w:rPr>
-        <w:t xml:space="preserve"> – </w:t>
-      </w:r>
-      <w:r>
-        <w:rPr>
-          <w:rFonts w:ascii="Times New Roman" w:hAnsi="Times New Roman" w:cs="Times New Roman"/>
-          <w:color w:val="FF0000"/>
-          <w:sz w:val="24"/>
-          <w:szCs w:val="24"/>
-        </w:rPr>
-        <w:t>Searching a SQL database is fast</w:t>
-      </w:r>
-      <w:r>
-        <w:rPr>
-          <w:rFonts w:ascii="Times New Roman" w:hAnsi="Times New Roman" w:cs="Times New Roman"/>
-          <w:color w:val="FF0000"/>
-          <w:sz w:val="24"/>
-          <w:szCs w:val="24"/>
-        </w:rPr>
-        <w:t xml:space="preserve"> </w:t>
-      </w:r>
-    </w:p>
-    <w:p>
-      <w:pPr>
-        <w:rPr>
-          <w:rFonts w:ascii="Times New Roman" w:hAnsi="Times New Roman" w:cs="Times New Roman"/>
-          <w:sz w:val="24"/>
-          <w:szCs w:val="24"/>
-        </w:rPr>
-      </w:pPr>
-      <w:bookmarkStart w:id="12" w:name="_Hlk497589913"/>
-      <w:r>
-        <w:rPr>
-          <w:rFonts w:ascii="Times New Roman" w:hAnsi="Times New Roman" w:cs="Times New Roman"/>
-          <w:sz w:val="24"/>
-          <w:szCs w:val="24"/>
-        </w:rPr>
-        <w:t>Some of disadvantages of using SQL as a database include;</w:t>
-      </w:r>
-    </w:p>
-    <w:bookmarkEnd w:id="12"/>
-    <w:p>
-      <w:pPr>
-        <w:pStyle w:val="ListParagraph"/>
-        <w:numPr>
-          <w:ilvl w:val="0"/>
-          <w:numId w:val="6"/>
-        </w:numPr>
-        <w:rPr>
-          <w:rFonts w:ascii="Times New Roman" w:hAnsi="Times New Roman" w:cs="Times New Roman"/>
-          <w:sz w:val="24"/>
-          <w:szCs w:val="24"/>
-        </w:rPr>
-      </w:pPr>
-      <w:r>
-        <w:rPr>
-          <w:rFonts w:ascii="Times New Roman" w:hAnsi="Times New Roman" w:cs="Times New Roman"/>
-          <w:sz w:val="24"/>
-          <w:szCs w:val="24"/>
-        </w:rPr>
-        <w:t xml:space="preserve">Structuring the data - </w:t>
-      </w:r>
-      <w:r>
-        <w:rPr>
-          <w:rFonts w:ascii="Times New Roman" w:hAnsi="Times New Roman" w:cs="Times New Roman"/>
-          <w:sz w:val="24"/>
-          <w:szCs w:val="24"/>
-        </w:rPr>
-        <w:t>Could be d</w:t>
-      </w:r>
-      <w:r>
-        <w:rPr>
-          <w:rFonts w:ascii="Times New Roman" w:hAnsi="Times New Roman" w:cs="Times New Roman"/>
-          <w:sz w:val="24"/>
-          <w:szCs w:val="24"/>
-        </w:rPr>
-        <w:t>ifficult to structure the data</w:t>
-      </w:r>
-      <w:r>
-        <w:rPr>
-          <w:rFonts w:ascii="Times New Roman" w:hAnsi="Times New Roman" w:cs="Times New Roman"/>
-          <w:sz w:val="24"/>
-          <w:szCs w:val="24"/>
-        </w:rPr>
-        <w:t xml:space="preserve"> coming back from an app</w:t>
-      </w:r>
-    </w:p>
-    <w:p>
-      <w:pPr>
-        <w:pStyle w:val="ListParagraph"/>
-        <w:numPr>
-          <w:ilvl w:val="0"/>
-          <w:numId w:val="6"/>
-        </w:numPr>
-        <w:rPr>
-          <w:rFonts w:ascii="Times New Roman" w:hAnsi="Times New Roman" w:cs="Times New Roman"/>
-          <w:sz w:val="24"/>
-          <w:szCs w:val="24"/>
-        </w:rPr>
-      </w:pPr>
-      <w:r>
-        <w:rPr>
-          <w:rFonts w:ascii="Times New Roman" w:hAnsi="Times New Roman" w:cs="Times New Roman"/>
-          <w:sz w:val="24"/>
-          <w:szCs w:val="24"/>
-        </w:rPr>
-        <w:t>Real Time results</w:t>
-      </w:r>
-      <w:r>
-        <w:rPr>
-          <w:rFonts w:ascii="Times New Roman" w:hAnsi="Times New Roman" w:cs="Times New Roman"/>
-          <w:sz w:val="24"/>
-          <w:szCs w:val="24"/>
-        </w:rPr>
-        <w:t xml:space="preserve"> </w:t>
-      </w:r>
-      <w:r>
-        <w:rPr>
-          <w:rFonts w:ascii="Times New Roman" w:hAnsi="Times New Roman" w:cs="Times New Roman"/>
-          <w:sz w:val="24"/>
-          <w:szCs w:val="24"/>
-        </w:rPr>
-        <w:t xml:space="preserve">- </w:t>
-      </w:r>
-      <w:r>
-        <w:rPr>
-          <w:rFonts w:ascii="Times New Roman" w:hAnsi="Times New Roman" w:cs="Times New Roman"/>
-          <w:sz w:val="24"/>
-          <w:szCs w:val="24"/>
-        </w:rPr>
-        <w:t xml:space="preserve">not necessarily real time </w:t>
-      </w:r>
-    </w:p>
-    <w:p>
-      <w:pPr>
-        <w:pStyle w:val="Heading2"/>
-      </w:pPr>
-      <w:bookmarkStart w:id="13" w:name="_Toc497589253"/>
-      <w:r>
-        <w:lastRenderedPageBreak/>
-        <w:t>NO</w:t>
-      </w:r>
-      <w:r>
-        <w:t>-</w:t>
-      </w:r>
-      <w:r>
-        <w:t>SQL</w:t>
-      </w:r>
       <w:bookmarkEnd w:id="13"/>
     </w:p>
     <w:p>
       <w:pPr>
-        <w:shd w:val="clear" w:color="auto" w:fill="FFFFFF"/>
-        <w:spacing w:after="225" w:line="240" w:lineRule="auto"/>
-        <w:rPr>
-          <w:rFonts w:ascii="Times New Roman" w:eastAsia="Times New Roman" w:hAnsi="Times New Roman" w:cs="Times New Roman"/>
-          <w:color w:val="394A58"/>
-          <w:spacing w:val="8"/>
-          <w:sz w:val="24"/>
-          <w:szCs w:val="24"/>
-          <w:lang w:val="en-IE" w:eastAsia="en-IE"/>
-        </w:rPr>
-      </w:pPr>
-      <w:r>
-        <w:rPr>
-          <w:rFonts w:ascii="Times New Roman" w:eastAsia="Times New Roman" w:hAnsi="Times New Roman" w:cs="Times New Roman"/>
-          <w:color w:val="394A58"/>
-          <w:spacing w:val="8"/>
-          <w:sz w:val="24"/>
-          <w:szCs w:val="24"/>
-          <w:lang w:val="en-IE" w:eastAsia="en-IE"/>
-        </w:rPr>
-        <w:t>There</w:t>
-      </w:r>
-      <w:r>
-        <w:rPr>
-          <w:rFonts w:ascii="Times New Roman" w:eastAsia="Times New Roman" w:hAnsi="Times New Roman" w:cs="Times New Roman"/>
-          <w:color w:val="394A58"/>
-          <w:spacing w:val="8"/>
-          <w:sz w:val="24"/>
-          <w:szCs w:val="24"/>
-          <w:lang w:val="en-IE" w:eastAsia="en-IE"/>
-        </w:rPr>
-        <w:t xml:space="preserve"> four</w:t>
-      </w:r>
-      <w:r>
-        <w:rPr>
-          <w:rFonts w:ascii="Times New Roman" w:eastAsia="Times New Roman" w:hAnsi="Times New Roman" w:cs="Times New Roman"/>
-          <w:color w:val="394A58"/>
-          <w:spacing w:val="8"/>
-          <w:sz w:val="24"/>
-          <w:szCs w:val="24"/>
-          <w:lang w:val="en-IE" w:eastAsia="en-IE"/>
-        </w:rPr>
-        <w:t xml:space="preserve"> types of No</w:t>
-      </w:r>
-      <w:r>
-        <w:rPr>
-          <w:rFonts w:ascii="Times New Roman" w:eastAsia="Times New Roman" w:hAnsi="Times New Roman" w:cs="Times New Roman"/>
-          <w:color w:val="394A58"/>
-          <w:spacing w:val="8"/>
-          <w:sz w:val="24"/>
-          <w:szCs w:val="24"/>
-          <w:lang w:val="en-IE" w:eastAsia="en-IE"/>
-        </w:rPr>
-        <w:t>-</w:t>
-      </w:r>
-      <w:r>
-        <w:rPr>
-          <w:rFonts w:ascii="Times New Roman" w:eastAsia="Times New Roman" w:hAnsi="Times New Roman" w:cs="Times New Roman"/>
-          <w:color w:val="394A58"/>
-          <w:spacing w:val="8"/>
-          <w:sz w:val="24"/>
-          <w:szCs w:val="24"/>
-          <w:lang w:val="en-IE" w:eastAsia="en-IE"/>
-        </w:rPr>
-        <w:t>SQL databases</w:t>
-      </w:r>
-      <w:r>
-        <w:rPr>
-          <w:rFonts w:ascii="Times New Roman" w:eastAsia="Times New Roman" w:hAnsi="Times New Roman" w:cs="Times New Roman"/>
-          <w:color w:val="394A58"/>
-          <w:spacing w:val="8"/>
-          <w:sz w:val="24"/>
-          <w:szCs w:val="24"/>
-          <w:lang w:val="en-IE" w:eastAsia="en-IE"/>
-        </w:rPr>
-        <w:t xml:space="preserve"> are;</w:t>
-      </w:r>
-    </w:p>
-    <w:p>
-      <w:pPr>
-        <w:pStyle w:val="ListParagraph"/>
-        <w:numPr>
-          <w:ilvl w:val="0"/>
-          <w:numId w:val="5"/>
-        </w:numPr>
-        <w:rPr>
-          <w:color w:val="FF0000"/>
+        <w:rPr>
           <w:sz w:val="24"/>
           <w:szCs w:val="24"/>
           <w:lang w:val="en-IE"/>
         </w:rPr>
       </w:pPr>
-      <w:r>
-        <w:rPr>
-          <w:rFonts w:ascii="Times New Roman" w:eastAsia="Times New Roman" w:hAnsi="Times New Roman" w:cs="Times New Roman"/>
-          <w:b/>
-          <w:bCs/>
-          <w:color w:val="394A58"/>
-          <w:sz w:val="24"/>
-          <w:szCs w:val="24"/>
-          <w:lang w:val="en-IE" w:eastAsia="en-IE"/>
-        </w:rPr>
-        <w:t xml:space="preserve">Key-Value </w:t>
-      </w:r>
-      <w:r>
-        <w:rPr>
-          <w:rFonts w:ascii="Times New Roman" w:eastAsia="Times New Roman" w:hAnsi="Times New Roman" w:cs="Times New Roman"/>
-          <w:color w:val="394A58"/>
-          <w:sz w:val="24"/>
-          <w:szCs w:val="24"/>
-          <w:lang w:val="en-IE" w:eastAsia="en-IE"/>
-        </w:rPr>
-        <w:t xml:space="preserve">- It has a Big Hash Table of keys &amp; values. </w:t>
-      </w:r>
-      <w:r>
-        <w:rPr>
-          <w:color w:val="FF0000"/>
-          <w:sz w:val="24"/>
-          <w:szCs w:val="24"/>
-          <w:lang w:val="en-IE"/>
-        </w:rPr>
-        <w:t>They are designed for storing the data in key-value pairs and does not have a schema. (site)</w:t>
-      </w:r>
-    </w:p>
-    <w:p>
-      <w:pPr>
-        <w:numPr>
-          <w:ilvl w:val="0"/>
-          <w:numId w:val="5"/>
-        </w:numPr>
-        <w:shd w:val="clear" w:color="auto" w:fill="FFFFFF"/>
-        <w:spacing w:before="120" w:after="0" w:line="240" w:lineRule="auto"/>
-        <w:rPr>
-          <w:rFonts w:ascii="Times New Roman" w:eastAsia="Times New Roman" w:hAnsi="Times New Roman" w:cs="Times New Roman"/>
-          <w:color w:val="394A58"/>
-          <w:sz w:val="24"/>
-          <w:szCs w:val="24"/>
-          <w:lang w:val="en-IE" w:eastAsia="en-IE"/>
-        </w:rPr>
-      </w:pPr>
-      <w:r>
-        <w:rPr>
-          <w:rFonts w:ascii="Times New Roman" w:eastAsia="Times New Roman" w:hAnsi="Times New Roman" w:cs="Times New Roman"/>
-          <w:b/>
-          <w:bCs/>
-          <w:color w:val="394A58"/>
-          <w:sz w:val="24"/>
-          <w:szCs w:val="24"/>
-          <w:lang w:val="en-IE" w:eastAsia="en-IE"/>
-        </w:rPr>
-        <w:t>Document-</w:t>
-      </w:r>
-      <w:proofErr w:type="gramStart"/>
-      <w:r>
-        <w:rPr>
-          <w:rFonts w:ascii="Times New Roman" w:eastAsia="Times New Roman" w:hAnsi="Times New Roman" w:cs="Times New Roman"/>
-          <w:b/>
-          <w:bCs/>
-          <w:color w:val="394A58"/>
-          <w:sz w:val="24"/>
-          <w:szCs w:val="24"/>
-          <w:lang w:val="en-IE" w:eastAsia="en-IE"/>
-        </w:rPr>
-        <w:t>based</w:t>
-      </w:r>
-      <w:r>
-        <w:rPr>
-          <w:rFonts w:ascii="Times New Roman" w:eastAsia="Times New Roman" w:hAnsi="Times New Roman" w:cs="Times New Roman"/>
-          <w:color w:val="394A58"/>
-          <w:sz w:val="24"/>
-          <w:szCs w:val="24"/>
-          <w:lang w:val="en-IE" w:eastAsia="en-IE"/>
-        </w:rPr>
-        <w:t> </w:t>
-      </w:r>
-      <w:r>
-        <w:rPr>
-          <w:rFonts w:ascii="Times New Roman" w:eastAsia="Times New Roman" w:hAnsi="Times New Roman" w:cs="Times New Roman"/>
-          <w:b/>
-          <w:bCs/>
-          <w:color w:val="394A58"/>
-          <w:sz w:val="24"/>
-          <w:szCs w:val="24"/>
-          <w:lang w:val="en-IE" w:eastAsia="en-IE"/>
-        </w:rPr>
-        <w:t xml:space="preserve"> </w:t>
-      </w:r>
-      <w:r>
-        <w:rPr>
-          <w:rFonts w:ascii="Times New Roman" w:eastAsia="Times New Roman" w:hAnsi="Times New Roman" w:cs="Times New Roman"/>
-          <w:b/>
-          <w:bCs/>
-          <w:color w:val="394A58"/>
-          <w:sz w:val="24"/>
-          <w:szCs w:val="24"/>
-          <w:lang w:val="en-IE" w:eastAsia="en-IE"/>
-        </w:rPr>
-        <w:t>-</w:t>
-      </w:r>
-      <w:proofErr w:type="gramEnd"/>
-      <w:r>
-        <w:rPr>
-          <w:rFonts w:ascii="Times New Roman" w:eastAsia="Times New Roman" w:hAnsi="Times New Roman" w:cs="Times New Roman"/>
-          <w:b/>
-          <w:bCs/>
-          <w:color w:val="394A58"/>
-          <w:sz w:val="24"/>
-          <w:szCs w:val="24"/>
-          <w:lang w:val="en-IE" w:eastAsia="en-IE"/>
-        </w:rPr>
-        <w:t xml:space="preserve"> </w:t>
-      </w:r>
-      <w:r>
-        <w:rPr>
-          <w:rFonts w:ascii="Times New Roman" w:eastAsia="Times New Roman" w:hAnsi="Times New Roman" w:cs="Times New Roman"/>
-          <w:bCs/>
-          <w:color w:val="394A58"/>
-          <w:sz w:val="24"/>
-          <w:szCs w:val="24"/>
-          <w:lang w:val="en-IE" w:eastAsia="en-IE"/>
-        </w:rPr>
-        <w:t>It</w:t>
-      </w:r>
-      <w:r>
-        <w:rPr>
-          <w:rFonts w:ascii="Times New Roman" w:eastAsia="Times New Roman" w:hAnsi="Times New Roman" w:cs="Times New Roman"/>
-          <w:b/>
-          <w:bCs/>
-          <w:color w:val="394A58"/>
-          <w:sz w:val="24"/>
-          <w:szCs w:val="24"/>
-          <w:lang w:val="en-IE" w:eastAsia="en-IE"/>
-        </w:rPr>
-        <w:t> </w:t>
-      </w:r>
-      <w:r>
-        <w:rPr>
-          <w:rFonts w:ascii="Times New Roman" w:eastAsia="Times New Roman" w:hAnsi="Times New Roman" w:cs="Times New Roman"/>
-          <w:color w:val="394A58"/>
-          <w:sz w:val="24"/>
-          <w:szCs w:val="24"/>
-          <w:lang w:val="en-IE" w:eastAsia="en-IE"/>
-        </w:rPr>
-        <w:t xml:space="preserve">stores documents made up of tagged elements. </w:t>
-      </w:r>
-      <w:r>
-        <w:rPr>
-          <w:rFonts w:ascii="Times New Roman" w:eastAsia="Times New Roman" w:hAnsi="Times New Roman" w:cs="Times New Roman"/>
-          <w:color w:val="394A58"/>
-          <w:sz w:val="24"/>
-          <w:szCs w:val="24"/>
-          <w:lang w:val="en-IE" w:eastAsia="en-IE"/>
-        </w:rPr>
-        <w:t>(</w:t>
-      </w:r>
-      <w:r>
-        <w:rPr>
-          <w:rFonts w:ascii="Times New Roman" w:eastAsia="Times New Roman" w:hAnsi="Times New Roman" w:cs="Times New Roman"/>
-          <w:color w:val="394A58"/>
-          <w:sz w:val="24"/>
-          <w:szCs w:val="24"/>
-          <w:lang w:val="en-IE" w:eastAsia="en-IE"/>
-        </w:rPr>
-        <w:t xml:space="preserve">Example- </w:t>
-      </w:r>
-      <w:r>
-        <w:rPr>
-          <w:rFonts w:ascii="Times New Roman" w:eastAsia="Times New Roman" w:hAnsi="Times New Roman" w:cs="Times New Roman"/>
-          <w:color w:val="394A58"/>
-          <w:sz w:val="24"/>
-          <w:szCs w:val="24"/>
-          <w:lang w:val="en-IE" w:eastAsia="en-IE"/>
-        </w:rPr>
-        <w:t xml:space="preserve">MongoDB, </w:t>
-      </w:r>
-      <w:proofErr w:type="spellStart"/>
-      <w:r>
-        <w:rPr>
-          <w:rFonts w:ascii="Times New Roman" w:eastAsia="Times New Roman" w:hAnsi="Times New Roman" w:cs="Times New Roman"/>
-          <w:color w:val="394A58"/>
-          <w:sz w:val="24"/>
-          <w:szCs w:val="24"/>
-          <w:lang w:val="en-IE" w:eastAsia="en-IE"/>
-        </w:rPr>
-        <w:t>CouchDB</w:t>
-      </w:r>
-      <w:proofErr w:type="spellEnd"/>
-      <w:r>
-        <w:rPr>
-          <w:rFonts w:ascii="Times New Roman" w:eastAsia="Times New Roman" w:hAnsi="Times New Roman" w:cs="Times New Roman"/>
-          <w:color w:val="394A58"/>
-          <w:sz w:val="24"/>
-          <w:szCs w:val="24"/>
-          <w:lang w:val="en-IE" w:eastAsia="en-IE"/>
-        </w:rPr>
-        <w:t>)</w:t>
-      </w:r>
-      <w:r>
-        <w:rPr>
-          <w:color w:val="FF0000"/>
-          <w:sz w:val="24"/>
-          <w:szCs w:val="24"/>
-          <w:lang w:val="en-IE"/>
-        </w:rPr>
-        <w:t xml:space="preserve"> </w:t>
-      </w:r>
-      <w:r>
-        <w:rPr>
-          <w:color w:val="FF0000"/>
-          <w:sz w:val="24"/>
-          <w:szCs w:val="24"/>
-          <w:lang w:val="en-IE"/>
-        </w:rPr>
-        <w:t>Document store databases developed on the idea of key-value stores where documents contain more complex data.  Each document is assigned a unique key which is used to retrieve the document.   They use a JSON style document structure.  This gives the schema flexibility over the relational tables which is why they are also referred to as non-relational databases</w:t>
-      </w:r>
-    </w:p>
-    <w:p>
-      <w:pPr>
-        <w:numPr>
-          <w:ilvl w:val="0"/>
-          <w:numId w:val="5"/>
-        </w:numPr>
-        <w:shd w:val="clear" w:color="auto" w:fill="FFFFFF"/>
-        <w:spacing w:before="120" w:after="0" w:line="240" w:lineRule="auto"/>
-        <w:rPr>
-          <w:rFonts w:ascii="Times New Roman" w:eastAsia="Times New Roman" w:hAnsi="Times New Roman" w:cs="Times New Roman"/>
-          <w:color w:val="394A58"/>
-          <w:sz w:val="24"/>
-          <w:szCs w:val="24"/>
-          <w:lang w:val="en-IE" w:eastAsia="en-IE"/>
-        </w:rPr>
-      </w:pPr>
-      <w:r>
-        <w:rPr>
-          <w:rFonts w:ascii="Times New Roman" w:eastAsia="Times New Roman" w:hAnsi="Times New Roman" w:cs="Times New Roman"/>
-          <w:b/>
-          <w:bCs/>
-          <w:color w:val="394A58"/>
-          <w:sz w:val="24"/>
-          <w:szCs w:val="24"/>
-          <w:lang w:val="en-IE" w:eastAsia="en-IE"/>
-        </w:rPr>
-        <w:t xml:space="preserve">Column-based </w:t>
-      </w:r>
-      <w:r>
-        <w:rPr>
-          <w:rFonts w:ascii="Times New Roman" w:eastAsia="Times New Roman" w:hAnsi="Times New Roman" w:cs="Times New Roman"/>
-          <w:b/>
-          <w:bCs/>
-          <w:color w:val="394A58"/>
-          <w:sz w:val="24"/>
-          <w:szCs w:val="24"/>
-          <w:lang w:val="en-IE" w:eastAsia="en-IE"/>
-        </w:rPr>
-        <w:t>-</w:t>
-      </w:r>
-      <w:r>
-        <w:rPr>
-          <w:rFonts w:ascii="Times New Roman" w:eastAsia="Times New Roman" w:hAnsi="Times New Roman" w:cs="Times New Roman"/>
-          <w:b/>
-          <w:bCs/>
-          <w:color w:val="394A58"/>
-          <w:sz w:val="24"/>
-          <w:szCs w:val="24"/>
-          <w:lang w:val="en-IE" w:eastAsia="en-IE"/>
-        </w:rPr>
-        <w:t> </w:t>
-      </w:r>
-      <w:r>
-        <w:rPr>
-          <w:rFonts w:ascii="Times New Roman" w:eastAsia="Times New Roman" w:hAnsi="Times New Roman" w:cs="Times New Roman"/>
-          <w:color w:val="394A58"/>
-          <w:sz w:val="24"/>
-          <w:szCs w:val="24"/>
-          <w:lang w:val="en-IE" w:eastAsia="en-IE"/>
-        </w:rPr>
-        <w:t>Each storage block conta</w:t>
-      </w:r>
-      <w:r>
-        <w:rPr>
-          <w:rFonts w:ascii="Times New Roman" w:eastAsia="Times New Roman" w:hAnsi="Times New Roman" w:cs="Times New Roman"/>
-          <w:color w:val="394A58"/>
-          <w:sz w:val="24"/>
-          <w:szCs w:val="24"/>
-          <w:lang w:val="en-IE" w:eastAsia="en-IE"/>
-        </w:rPr>
-        <w:t>ins data from only one column.</w:t>
-      </w:r>
-      <w:r>
-        <w:rPr>
-          <w:rFonts w:ascii="Times New Roman" w:eastAsia="Times New Roman" w:hAnsi="Times New Roman" w:cs="Times New Roman"/>
-          <w:color w:val="394A58"/>
-          <w:sz w:val="24"/>
-          <w:szCs w:val="24"/>
-          <w:lang w:val="en-IE" w:eastAsia="en-IE"/>
-        </w:rPr>
-        <w:t xml:space="preserve"> </w:t>
-      </w:r>
       <w:r>
         <w:rPr>
           <w:rFonts w:ascii="Times New Roman" w:eastAsia="Times New Roman" w:hAnsi="Times New Roman" w:cs="Times New Roman"/>
           <w:color w:val="FF0000"/>
           <w:sz w:val="24"/>
           <w:szCs w:val="24"/>
-          <w:lang w:val="en-IE" w:eastAsia="en-IE"/>
-        </w:rPr>
-        <w:t xml:space="preserve">Column store databases store the data in cells grouped in columns of data, which are then grouped into column families which can only contain a certain number of columns. </w:t>
-      </w:r>
-    </w:p>
-    <w:p>
-      <w:pPr>
-        <w:numPr>
-          <w:ilvl w:val="0"/>
-          <w:numId w:val="5"/>
-        </w:numPr>
-        <w:shd w:val="clear" w:color="auto" w:fill="FFFFFF"/>
-        <w:spacing w:before="120" w:after="0" w:line="240" w:lineRule="auto"/>
-        <w:rPr>
-          <w:rFonts w:ascii="Times New Roman" w:eastAsia="Times New Roman" w:hAnsi="Times New Roman" w:cs="Times New Roman"/>
-          <w:color w:val="394A58"/>
-          <w:sz w:val="24"/>
-          <w:szCs w:val="24"/>
-          <w:lang w:val="en-IE" w:eastAsia="en-IE"/>
-        </w:rPr>
-      </w:pPr>
-      <w:r>
-        <w:rPr>
-          <w:rFonts w:ascii="Times New Roman" w:eastAsia="Times New Roman" w:hAnsi="Times New Roman" w:cs="Times New Roman"/>
-          <w:b/>
-          <w:bCs/>
-          <w:color w:val="394A58"/>
-          <w:sz w:val="24"/>
-          <w:szCs w:val="24"/>
-          <w:lang w:val="en-IE" w:eastAsia="en-IE"/>
-        </w:rPr>
-        <w:t>Graph-based</w:t>
-      </w:r>
-      <w:r>
-        <w:rPr>
-          <w:rFonts w:ascii="Times New Roman" w:eastAsia="Times New Roman" w:hAnsi="Times New Roman" w:cs="Times New Roman"/>
-          <w:b/>
-          <w:bCs/>
-          <w:color w:val="394A58"/>
-          <w:sz w:val="24"/>
-          <w:szCs w:val="24"/>
-          <w:lang w:val="en-IE" w:eastAsia="en-IE"/>
+          <w:lang w:eastAsia="en-GB"/>
         </w:rPr>
         <w:t xml:space="preserve"> </w:t>
       </w:r>
-      <w:r>
-        <w:rPr>
-          <w:rFonts w:ascii="Times New Roman" w:eastAsia="Times New Roman" w:hAnsi="Times New Roman" w:cs="Times New Roman"/>
-          <w:color w:val="394A58"/>
-          <w:sz w:val="24"/>
-          <w:szCs w:val="24"/>
-          <w:lang w:val="en-IE" w:eastAsia="en-IE"/>
-        </w:rPr>
-        <w:t>-</w:t>
-      </w:r>
-      <w:r>
-        <w:rPr>
-          <w:rFonts w:ascii="Times New Roman" w:eastAsia="Times New Roman" w:hAnsi="Times New Roman" w:cs="Times New Roman"/>
-          <w:color w:val="394A58"/>
-          <w:sz w:val="24"/>
-          <w:szCs w:val="24"/>
-          <w:lang w:val="en-IE" w:eastAsia="en-IE"/>
-        </w:rPr>
-        <w:t xml:space="preserve"> </w:t>
-      </w:r>
-      <w:r>
-        <w:rPr>
-          <w:rFonts w:ascii="Times New Roman" w:eastAsia="Times New Roman" w:hAnsi="Times New Roman" w:cs="Times New Roman"/>
-          <w:color w:val="394A58"/>
-          <w:sz w:val="24"/>
-          <w:szCs w:val="24"/>
-          <w:lang w:val="en-IE" w:eastAsia="en-IE"/>
-        </w:rPr>
-        <w:t>A network database that uses edges and nod</w:t>
-      </w:r>
-      <w:r>
-        <w:rPr>
-          <w:rFonts w:ascii="Times New Roman" w:eastAsia="Times New Roman" w:hAnsi="Times New Roman" w:cs="Times New Roman"/>
-          <w:color w:val="394A58"/>
-          <w:sz w:val="24"/>
-          <w:szCs w:val="24"/>
-          <w:lang w:val="en-IE" w:eastAsia="en-IE"/>
-        </w:rPr>
-        <w:t>es to represent and store data.</w:t>
-      </w:r>
-    </w:p>
-    <w:p>
-      <w:pPr>
-        <w:rPr>
-          <w:sz w:val="24"/>
-          <w:szCs w:val="24"/>
-          <w:lang w:val="en-IE"/>
-        </w:rPr>
-      </w:pPr>
       <w:r>
         <w:rPr>
           <w:rFonts w:ascii="Times New Roman" w:eastAsia="Times New Roman" w:hAnsi="Times New Roman" w:cs="Times New Roman"/>
@@ -8681,155 +8696,6 @@
     </w:p>
     <w:p>
       <w:pPr>
-        <w:rPr>
-          <w:rFonts w:ascii="Times New Roman" w:hAnsi="Times New Roman" w:cs="Times New Roman"/>
-          <w:sz w:val="24"/>
-          <w:szCs w:val="24"/>
-        </w:rPr>
-      </w:pPr>
-      <w:r>
-        <w:rPr>
-          <w:rFonts w:ascii="Times New Roman" w:hAnsi="Times New Roman" w:cs="Times New Roman"/>
-          <w:sz w:val="24"/>
-          <w:szCs w:val="24"/>
-        </w:rPr>
-        <w:t xml:space="preserve">Some of advantages of using </w:t>
-      </w:r>
-      <w:r>
-        <w:rPr>
-          <w:rFonts w:ascii="Times New Roman" w:hAnsi="Times New Roman" w:cs="Times New Roman"/>
-          <w:sz w:val="24"/>
-          <w:szCs w:val="24"/>
-        </w:rPr>
-        <w:t>NO-</w:t>
-      </w:r>
-      <w:r>
-        <w:rPr>
-          <w:rFonts w:ascii="Times New Roman" w:hAnsi="Times New Roman" w:cs="Times New Roman"/>
-          <w:sz w:val="24"/>
-          <w:szCs w:val="24"/>
-        </w:rPr>
-        <w:t>SQL as a database include;</w:t>
-      </w:r>
-    </w:p>
-    <w:p>
-      <w:pPr>
-        <w:pStyle w:val="ListParagraph"/>
-        <w:numPr>
-          <w:ilvl w:val="0"/>
-          <w:numId w:val="8"/>
-        </w:numPr>
-        <w:rPr>
-          <w:rFonts w:ascii="Times New Roman" w:hAnsi="Times New Roman" w:cs="Times New Roman"/>
-          <w:sz w:val="24"/>
-          <w:szCs w:val="24"/>
-        </w:rPr>
-      </w:pPr>
-      <w:r>
-        <w:rPr>
-          <w:rFonts w:ascii="Times New Roman" w:hAnsi="Times New Roman" w:cs="Times New Roman"/>
-          <w:sz w:val="24"/>
-          <w:szCs w:val="24"/>
-        </w:rPr>
-        <w:t>Structured</w:t>
-      </w:r>
-      <w:r>
-        <w:rPr>
-          <w:rFonts w:ascii="Times New Roman" w:hAnsi="Times New Roman" w:cs="Times New Roman"/>
-          <w:sz w:val="24"/>
-          <w:szCs w:val="24"/>
-        </w:rPr>
-        <w:t xml:space="preserve"> – Has a human readable structure like JSON</w:t>
-      </w:r>
-    </w:p>
-    <w:p>
-      <w:pPr>
-        <w:pStyle w:val="ListParagraph"/>
-        <w:numPr>
-          <w:ilvl w:val="0"/>
-          <w:numId w:val="8"/>
-        </w:numPr>
-        <w:rPr>
-          <w:rFonts w:ascii="Times New Roman" w:hAnsi="Times New Roman" w:cs="Times New Roman"/>
-          <w:sz w:val="24"/>
-          <w:szCs w:val="24"/>
-        </w:rPr>
-      </w:pPr>
-      <w:r>
-        <w:rPr>
-          <w:rFonts w:ascii="Times New Roman" w:hAnsi="Times New Roman" w:cs="Times New Roman"/>
-          <w:sz w:val="24"/>
-          <w:szCs w:val="24"/>
-        </w:rPr>
-        <w:t>Good D</w:t>
-      </w:r>
-      <w:r>
-        <w:rPr>
-          <w:rFonts w:ascii="Times New Roman" w:hAnsi="Times New Roman" w:cs="Times New Roman"/>
-          <w:sz w:val="24"/>
-          <w:szCs w:val="24"/>
-        </w:rPr>
-        <w:t xml:space="preserve">ocumentation </w:t>
-      </w:r>
-    </w:p>
-    <w:p>
-      <w:pPr>
-        <w:pStyle w:val="ListParagraph"/>
-        <w:numPr>
-          <w:ilvl w:val="0"/>
-          <w:numId w:val="8"/>
-        </w:numPr>
-        <w:rPr>
-          <w:rFonts w:ascii="Times New Roman" w:hAnsi="Times New Roman" w:cs="Times New Roman"/>
-          <w:sz w:val="24"/>
-          <w:szCs w:val="24"/>
-        </w:rPr>
-      </w:pPr>
-      <w:r>
-        <w:rPr>
-          <w:rFonts w:ascii="Times New Roman" w:hAnsi="Times New Roman" w:cs="Times New Roman"/>
-          <w:sz w:val="24"/>
-          <w:szCs w:val="24"/>
-        </w:rPr>
-        <w:t>G</w:t>
-      </w:r>
-      <w:r>
-        <w:rPr>
-          <w:rFonts w:ascii="Times New Roman" w:hAnsi="Times New Roman" w:cs="Times New Roman"/>
-          <w:sz w:val="24"/>
-          <w:szCs w:val="24"/>
-        </w:rPr>
-        <w:t>ood tutorials</w:t>
-      </w:r>
-    </w:p>
-    <w:p>
-      <w:pPr>
-        <w:rPr>
-          <w:rFonts w:ascii="Times New Roman" w:hAnsi="Times New Roman" w:cs="Times New Roman"/>
-          <w:sz w:val="24"/>
-          <w:szCs w:val="24"/>
-        </w:rPr>
-      </w:pPr>
-    </w:p>
-    <w:p>
-      <w:pPr>
-        <w:rPr>
-          <w:rFonts w:ascii="Times New Roman" w:hAnsi="Times New Roman" w:cs="Times New Roman"/>
-          <w:sz w:val="24"/>
-          <w:szCs w:val="24"/>
-        </w:rPr>
-      </w:pPr>
-      <w:r>
-        <w:rPr>
-          <w:rFonts w:ascii="Times New Roman" w:hAnsi="Times New Roman" w:cs="Times New Roman"/>
-          <w:sz w:val="24"/>
-          <w:szCs w:val="24"/>
-        </w:rPr>
-        <w:t>Some of disadvantages of using SQL as a database include;</w:t>
-      </w:r>
-    </w:p>
-    <w:p>
-      <w:pPr>
         <w:pStyle w:val="ListParagraph"/>
         <w:numPr>
           <w:ilvl w:val="0"/>
@@ -8841,64 +8707,6 @@
           <w:szCs w:val="24"/>
         </w:rPr>
       </w:pPr>
-      <w:bookmarkStart w:id="16" w:name="_GoBack"/>
-      <w:bookmarkEnd w:id="16"/>
-      <w:r>
-        <w:rPr>
-          <w:rFonts w:ascii="Times New Roman" w:hAnsi="Times New Roman" w:cs="Times New Roman"/>
-          <w:sz w:val="24"/>
-          <w:szCs w:val="24"/>
-        </w:rPr>
-        <w:t xml:space="preserve">More time </w:t>
-      </w:r>
-      <w:r>
-        <w:rPr>
-          <w:rFonts w:ascii="Times New Roman" w:hAnsi="Times New Roman" w:cs="Times New Roman"/>
-          <w:sz w:val="24"/>
-          <w:szCs w:val="24"/>
-        </w:rPr>
-        <w:t xml:space="preserve">is needed </w:t>
-      </w:r>
-      <w:r>
-        <w:rPr>
-          <w:rFonts w:ascii="Times New Roman" w:hAnsi="Times New Roman" w:cs="Times New Roman"/>
-          <w:sz w:val="24"/>
-          <w:szCs w:val="24"/>
-        </w:rPr>
-        <w:t xml:space="preserve">to structure the data correctly </w:t>
-      </w:r>
-      <w:r>
-        <w:rPr>
-          <w:rFonts w:ascii="Times New Roman" w:hAnsi="Times New Roman" w:cs="Times New Roman"/>
-          <w:sz w:val="24"/>
-          <w:szCs w:val="24"/>
-        </w:rPr>
-        <w:t>for</w:t>
-      </w:r>
-      <w:r>
-        <w:rPr>
-          <w:rFonts w:ascii="Times New Roman" w:hAnsi="Times New Roman" w:cs="Times New Roman"/>
-          <w:sz w:val="24"/>
-          <w:szCs w:val="24"/>
-        </w:rPr>
-        <w:t xml:space="preserve"> fast</w:t>
-      </w:r>
-      <w:r>
-        <w:rPr>
-          <w:rFonts w:ascii="Times New Roman" w:hAnsi="Times New Roman" w:cs="Times New Roman"/>
-          <w:sz w:val="24"/>
-          <w:szCs w:val="24"/>
-        </w:rPr>
-        <w:t xml:space="preserve"> retrieval</w:t>
-      </w:r>
-      <w:r>
-        <w:rPr>
-          <w:rFonts w:ascii="Times New Roman" w:hAnsi="Times New Roman" w:cs="Times New Roman"/>
-          <w:sz w:val="24"/>
-          <w:szCs w:val="24"/>
-        </w:rPr>
-        <w:t xml:space="preserve"> of data</w:t>
-      </w:r>
       <w:r>
         <w:rPr>
           <w:rFonts w:ascii="Times New Roman" w:hAnsi="Times New Roman" w:cs="Times New Roman"/>
@@ -8912,12 +8720,12 @@
       <w:pPr>
         <w:pStyle w:val="Heading1"/>
       </w:pPr>
-      <w:bookmarkStart w:id="17" w:name="_Toc497589256"/>
+      <w:bookmarkStart w:id="16" w:name="_Toc497589256"/>
       <w:r>
         <w:lastRenderedPageBreak/>
         <w:t>Frontend</w:t>
       </w:r>
-      <w:bookmarkEnd w:id="17"/>
+      <w:bookmarkEnd w:id="16"/>
       <w:r>
         <w:t xml:space="preserve"> </w:t>
       </w:r>
@@ -9113,21 +8921,21 @@
       <w:pPr>
         <w:pStyle w:val="Heading2"/>
       </w:pPr>
-      <w:bookmarkStart w:id="18" w:name="_Toc497589258"/>
+      <w:bookmarkStart w:id="17" w:name="_Toc497589258"/>
       <w:r>
         <w:t>Development</w:t>
       </w:r>
+      <w:bookmarkEnd w:id="17"/>
+    </w:p>
+    <w:p>
+      <w:pPr>
+        <w:pStyle w:val="Heading3"/>
+      </w:pPr>
+      <w:bookmarkStart w:id="18" w:name="_Toc497589259"/>
+      <w:r>
+        <w:t>Ionic</w:t>
+      </w:r>
       <w:bookmarkEnd w:id="18"/>
-    </w:p>
-    <w:p>
-      <w:pPr>
-        <w:pStyle w:val="Heading3"/>
-      </w:pPr>
-      <w:bookmarkStart w:id="19" w:name="_Toc497589259"/>
-      <w:r>
-        <w:t>Ionic</w:t>
-      </w:r>
-      <w:bookmarkEnd w:id="19"/>
     </w:p>
     <w:p>
       <w:pPr>
@@ -9352,11 +9160,11 @@
       <w:pPr>
         <w:pStyle w:val="Heading3"/>
       </w:pPr>
-      <w:bookmarkStart w:id="20" w:name="_Toc497589260"/>
+      <w:bookmarkStart w:id="19" w:name="_Toc497589260"/>
       <w:r>
         <w:t>Html5</w:t>
       </w:r>
-      <w:bookmarkEnd w:id="20"/>
+      <w:bookmarkEnd w:id="19"/>
     </w:p>
     <w:p>
       <w:pPr>
@@ -9465,11 +9273,11 @@
       <w:pPr>
         <w:pStyle w:val="Heading3"/>
       </w:pPr>
-      <w:bookmarkStart w:id="21" w:name="_Toc497589261"/>
+      <w:bookmarkStart w:id="20" w:name="_Toc497589261"/>
       <w:r>
         <w:t>CSS</w:t>
       </w:r>
-      <w:bookmarkEnd w:id="21"/>
+      <w:bookmarkEnd w:id="20"/>
     </w:p>
     <w:p>
       <w:pPr>
@@ -9639,7 +9447,7 @@
           <w:rFonts w:ascii="Times New Roman" w:hAnsi="Times New Roman" w:cs="Times New Roman"/>
         </w:rPr>
       </w:pPr>
-      <w:bookmarkStart w:id="22" w:name="_Toc497589262"/>
+      <w:bookmarkStart w:id="21" w:name="_Toc497589262"/>
       <w:r>
         <w:rPr>
           <w:rStyle w:val="Heading3Char"/>
@@ -9652,7 +9460,7 @@
         </w:rPr>
         <w:t xml:space="preserve"> 3</w:t>
       </w:r>
-      <w:bookmarkEnd w:id="22"/>
+      <w:bookmarkEnd w:id="21"/>
     </w:p>
     <w:p>
       <w:pPr>
@@ -9734,11 +9542,11 @@
       <w:pPr>
         <w:pStyle w:val="Heading3"/>
       </w:pPr>
-      <w:bookmarkStart w:id="23" w:name="_Toc497589263"/>
+      <w:bookmarkStart w:id="22" w:name="_Toc497589263"/>
       <w:r>
         <w:t>Type Script</w:t>
       </w:r>
-      <w:bookmarkEnd w:id="23"/>
+      <w:bookmarkEnd w:id="22"/>
     </w:p>
     <w:p>
       <w:pPr>
@@ -9999,14 +9807,14 @@
       <w:pPr>
         <w:pStyle w:val="Heading3"/>
       </w:pPr>
-      <w:bookmarkStart w:id="24" w:name="_Toc497589264"/>
+      <w:bookmarkStart w:id="23" w:name="_Toc497589264"/>
       <w:r>
         <w:t>Java</w:t>
       </w:r>
       <w:r>
         <w:t>Script</w:t>
       </w:r>
-      <w:bookmarkEnd w:id="24"/>
+      <w:bookmarkEnd w:id="23"/>
       <w:r>
         <w:t xml:space="preserve"> </w:t>
       </w:r>
@@ -10182,139 +9990,139 @@
       <w:pPr>
         <w:pStyle w:val="Heading3"/>
       </w:pPr>
-      <w:bookmarkStart w:id="25" w:name="_Toc497589265"/>
+      <w:bookmarkStart w:id="24" w:name="_Toc497589265"/>
       <w:proofErr w:type="spellStart"/>
       <w:r>
         <w:t>PhoneGap</w:t>
       </w:r>
+      <w:bookmarkEnd w:id="24"/>
+      <w:proofErr w:type="spellEnd"/>
+    </w:p>
+    <w:p>
+      <w:pPr>
+        <w:rPr>
+          <w:sz w:val="24"/>
+          <w:szCs w:val="24"/>
+          <w:lang w:val="en-IE"/>
+        </w:rPr>
+      </w:pPr>
+      <w:proofErr w:type="spellStart"/>
+      <w:r>
+        <w:rPr>
+          <w:sz w:val="24"/>
+          <w:szCs w:val="24"/>
+          <w:lang w:val="en-IE"/>
+        </w:rPr>
+        <w:t>PhoneGap</w:t>
+      </w:r>
+      <w:proofErr w:type="spellEnd"/>
+      <w:r>
+        <w:rPr>
+          <w:sz w:val="24"/>
+          <w:szCs w:val="24"/>
+          <w:lang w:val="en-IE"/>
+        </w:rPr>
+        <w:t xml:space="preserve"> is a distribution of Apache Cordova</w:t>
+      </w:r>
+      <w:r>
+        <w:rPr>
+          <w:sz w:val="24"/>
+          <w:szCs w:val="24"/>
+          <w:lang w:val="en-IE"/>
+        </w:rPr>
+        <w:t xml:space="preserve">, it </w:t>
+      </w:r>
+      <w:r>
+        <w:rPr>
+          <w:sz w:val="24"/>
+          <w:szCs w:val="24"/>
+          <w:lang w:val="en-IE"/>
+        </w:rPr>
+        <w:t>creates hybrid apps for mobile using technologies such as HTML, CSS and JavaScript.  This enables the developer to develop the application once and build and deploy it to multiple platforms.</w:t>
+      </w:r>
+      <w:r>
+        <w:rPr>
+          <w:color w:val="FF0000"/>
+        </w:rPr>
+        <w:t xml:space="preserve"> (site)</w:t>
+      </w:r>
+      <w:r>
+        <w:rPr>
+          <w:color w:val="FF0000"/>
+        </w:rPr>
+        <w:t xml:space="preserve"> </w:t>
+      </w:r>
+      <w:r>
+        <w:rPr>
+          <w:color w:val="FF0000"/>
+        </w:rPr>
+        <w:br/>
+      </w:r>
+      <w:r>
+        <w:t xml:space="preserve"> Adobe </w:t>
+      </w:r>
+      <w:proofErr w:type="spellStart"/>
+      <w:r>
+        <w:t>PhoneGap</w:t>
+      </w:r>
+      <w:proofErr w:type="spellEnd"/>
+      <w:r>
+        <w:t xml:space="preserve"> also provides a Developer test emulator for applications</w:t>
+      </w:r>
+      <w:r>
+        <w:t>. O</w:t>
+      </w:r>
+      <w:r>
+        <w:t xml:space="preserve">nce connected </w:t>
+      </w:r>
+      <w:r>
+        <w:t xml:space="preserve">a </w:t>
+      </w:r>
+      <w:r>
+        <w:t xml:space="preserve">mobile device </w:t>
+      </w:r>
+      <w:r>
+        <w:t>can be tested without the need</w:t>
+      </w:r>
+      <w:r>
+        <w:t xml:space="preserve"> to reinstall their application. (</w:t>
+      </w:r>
+      <w:r>
+        <w:rPr>
+          <w:color w:val="FF0000"/>
+        </w:rPr>
+        <w:t xml:space="preserve">Adobe </w:t>
+      </w:r>
+      <w:proofErr w:type="spellStart"/>
+      <w:r>
+        <w:rPr>
+          <w:color w:val="FF0000"/>
+        </w:rPr>
+        <w:t>PhoneGap</w:t>
+      </w:r>
+      <w:proofErr w:type="spellEnd"/>
+      <w:r>
+        <w:t>).</w:t>
+      </w:r>
+    </w:p>
+    <w:p>
+      <w:pPr>
+        <w:rPr>
+          <w:rFonts w:ascii="Times New Roman" w:hAnsi="Times New Roman" w:cs="Times New Roman"/>
+          <w:sz w:val="24"/>
+          <w:szCs w:val="24"/>
+        </w:rPr>
+      </w:pPr>
+    </w:p>
+    <w:p>
+      <w:pPr>
+        <w:pStyle w:val="Heading3"/>
+      </w:pPr>
+      <w:bookmarkStart w:id="25" w:name="_Toc497589266"/>
+      <w:r>
+        <w:t>Python</w:t>
+      </w:r>
       <w:bookmarkEnd w:id="25"/>
-      <w:proofErr w:type="spellEnd"/>
-    </w:p>
-    <w:p>
-      <w:pPr>
-        <w:rPr>
-          <w:sz w:val="24"/>
-          <w:szCs w:val="24"/>
-          <w:lang w:val="en-IE"/>
-        </w:rPr>
-      </w:pPr>
-      <w:proofErr w:type="spellStart"/>
-      <w:r>
-        <w:rPr>
-          <w:sz w:val="24"/>
-          <w:szCs w:val="24"/>
-          <w:lang w:val="en-IE"/>
-        </w:rPr>
-        <w:t>PhoneGap</w:t>
-      </w:r>
-      <w:proofErr w:type="spellEnd"/>
-      <w:r>
-        <w:rPr>
-          <w:sz w:val="24"/>
-          <w:szCs w:val="24"/>
-          <w:lang w:val="en-IE"/>
-        </w:rPr>
-        <w:t xml:space="preserve"> is a distribution of Apache Cordova</w:t>
-      </w:r>
-      <w:r>
-        <w:rPr>
-          <w:sz w:val="24"/>
-          <w:szCs w:val="24"/>
-          <w:lang w:val="en-IE"/>
-        </w:rPr>
-        <w:t xml:space="preserve">, it </w:t>
-      </w:r>
-      <w:r>
-        <w:rPr>
-          <w:sz w:val="24"/>
-          <w:szCs w:val="24"/>
-          <w:lang w:val="en-IE"/>
-        </w:rPr>
-        <w:t>creates hybrid apps for mobile using technologies such as HTML, CSS and JavaScript.  This enables the developer to develop the application once and build and deploy it to multiple platforms.</w:t>
-      </w:r>
-      <w:r>
-        <w:rPr>
-          <w:color w:val="FF0000"/>
-        </w:rPr>
-        <w:t xml:space="preserve"> (site)</w:t>
-      </w:r>
-      <w:r>
-        <w:rPr>
-          <w:color w:val="FF0000"/>
-        </w:rPr>
-        <w:t xml:space="preserve"> </w:t>
-      </w:r>
-      <w:r>
-        <w:rPr>
-          <w:color w:val="FF0000"/>
-        </w:rPr>
-        <w:br/>
-      </w:r>
-      <w:r>
-        <w:t xml:space="preserve"> Adobe </w:t>
-      </w:r>
-      <w:proofErr w:type="spellStart"/>
-      <w:r>
-        <w:t>PhoneGap</w:t>
-      </w:r>
-      <w:proofErr w:type="spellEnd"/>
-      <w:r>
-        <w:t xml:space="preserve"> also provides a Developer test emulator for applications</w:t>
-      </w:r>
-      <w:r>
-        <w:t>. O</w:t>
-      </w:r>
-      <w:r>
-        <w:t xml:space="preserve">nce connected </w:t>
-      </w:r>
-      <w:r>
-        <w:t xml:space="preserve">a </w:t>
-      </w:r>
-      <w:r>
-        <w:t xml:space="preserve">mobile device </w:t>
-      </w:r>
-      <w:r>
-        <w:t>can be tested without the need</w:t>
-      </w:r>
-      <w:r>
-        <w:t xml:space="preserve"> to reinstall their application. (</w:t>
-      </w:r>
-      <w:r>
-        <w:rPr>
-          <w:color w:val="FF0000"/>
-        </w:rPr>
-        <w:t xml:space="preserve">Adobe </w:t>
-      </w:r>
-      <w:proofErr w:type="spellStart"/>
-      <w:r>
-        <w:rPr>
-          <w:color w:val="FF0000"/>
-        </w:rPr>
-        <w:t>PhoneGap</w:t>
-      </w:r>
-      <w:proofErr w:type="spellEnd"/>
-      <w:r>
-        <w:t>).</w:t>
-      </w:r>
-    </w:p>
-    <w:p>
-      <w:pPr>
-        <w:rPr>
-          <w:rFonts w:ascii="Times New Roman" w:hAnsi="Times New Roman" w:cs="Times New Roman"/>
-          <w:sz w:val="24"/>
-          <w:szCs w:val="24"/>
-        </w:rPr>
-      </w:pPr>
-    </w:p>
-    <w:p>
-      <w:pPr>
-        <w:pStyle w:val="Heading3"/>
-      </w:pPr>
-      <w:bookmarkStart w:id="26" w:name="_Toc497589266"/>
-      <w:r>
-        <w:t>Python</w:t>
-      </w:r>
-      <w:bookmarkEnd w:id="26"/>
       <w:r>
         <w:t xml:space="preserve"> </w:t>
       </w:r>
@@ -10429,11 +10237,11 @@
       <w:pPr>
         <w:pStyle w:val="Heading3"/>
       </w:pPr>
-      <w:bookmarkStart w:id="27" w:name="_Toc497589267"/>
+      <w:bookmarkStart w:id="26" w:name="_Toc497589267"/>
       <w:r>
         <w:t>Android Studio​</w:t>
       </w:r>
-      <w:bookmarkEnd w:id="27"/>
+      <w:bookmarkEnd w:id="26"/>
       <w:r>
         <w:t xml:space="preserve"> </w:t>
       </w:r>
@@ -10550,105 +10358,105 @@
       <w:pPr>
         <w:pStyle w:val="Heading1"/>
       </w:pPr>
-      <w:bookmarkStart w:id="28" w:name="_Toc497589268"/>
+      <w:bookmarkStart w:id="27" w:name="_Toc497589268"/>
       <w:r>
         <w:lastRenderedPageBreak/>
         <w:t>Tools</w:t>
       </w:r>
+      <w:bookmarkEnd w:id="27"/>
+      <w:r>
+        <w:t xml:space="preserve"> </w:t>
+      </w:r>
+    </w:p>
+    <w:p/>
+    <w:p>
+      <w:pPr>
+        <w:pStyle w:val="Heading2"/>
+      </w:pPr>
+      <w:bookmarkStart w:id="28" w:name="_Toc497589269"/>
+      <w:r>
+        <w:t>Software Development Process</w:t>
+      </w:r>
       <w:bookmarkEnd w:id="28"/>
-      <w:r>
-        <w:t xml:space="preserve"> </w:t>
-      </w:r>
-    </w:p>
-    <w:p/>
+    </w:p>
+    <w:p>
+      <w:pPr>
+        <w:rPr>
+          <w:rFonts w:ascii="Times New Roman" w:hAnsi="Times New Roman" w:cs="Times New Roman"/>
+          <w:sz w:val="24"/>
+          <w:szCs w:val="24"/>
+        </w:rPr>
+      </w:pPr>
+      <w:r>
+        <w:rPr>
+          <w:rFonts w:ascii="Times New Roman" w:hAnsi="Times New Roman" w:cs="Times New Roman"/>
+          <w:sz w:val="24"/>
+          <w:szCs w:val="24"/>
+        </w:rPr>
+        <w:t xml:space="preserve">Process </w:t>
+      </w:r>
+      <w:r>
+        <w:rPr>
+          <w:rFonts w:ascii="Times New Roman" w:hAnsi="Times New Roman" w:cs="Times New Roman"/>
+          <w:sz w:val="24"/>
+          <w:szCs w:val="24"/>
+        </w:rPr>
+        <w:t xml:space="preserve">management </w:t>
+      </w:r>
+      <w:proofErr w:type="spellStart"/>
+      <w:r>
+        <w:rPr>
+          <w:rFonts w:ascii="Times New Roman" w:hAnsi="Times New Roman" w:cs="Times New Roman"/>
+          <w:sz w:val="24"/>
+          <w:szCs w:val="24"/>
+        </w:rPr>
+        <w:t>dfaq</w:t>
+      </w:r>
+      <w:proofErr w:type="spellEnd"/>
+      <w:r>
+        <w:rPr>
+          <w:rFonts w:ascii="Times New Roman" w:hAnsi="Times New Roman" w:cs="Times New Roman"/>
+          <w:sz w:val="24"/>
+          <w:szCs w:val="24"/>
+        </w:rPr>
+        <w:t xml:space="preserve"> is this </w:t>
+      </w:r>
+    </w:p>
+    <w:p>
+      <w:pPr>
+        <w:rPr>
+          <w:rFonts w:ascii="Times New Roman" w:hAnsi="Times New Roman" w:cs="Times New Roman"/>
+          <w:sz w:val="24"/>
+          <w:szCs w:val="24"/>
+        </w:rPr>
+      </w:pPr>
+      <w:r>
+        <w:rPr>
+          <w:rFonts w:ascii="Times New Roman" w:hAnsi="Times New Roman" w:cs="Times New Roman"/>
+          <w:sz w:val="24"/>
+          <w:szCs w:val="24"/>
+        </w:rPr>
+        <w:t xml:space="preserve">UP </w:t>
+      </w:r>
+    </w:p>
+    <w:p>
+      <w:pPr>
+        <w:rPr>
+          <w:rFonts w:ascii="Times New Roman" w:hAnsi="Times New Roman" w:cs="Times New Roman"/>
+          <w:sz w:val="24"/>
+          <w:szCs w:val="24"/>
+        </w:rPr>
+      </w:pPr>
+    </w:p>
     <w:p>
       <w:pPr>
         <w:pStyle w:val="Heading2"/>
       </w:pPr>
-      <w:bookmarkStart w:id="29" w:name="_Toc497589269"/>
-      <w:r>
-        <w:t>Software Development Process</w:t>
+      <w:bookmarkStart w:id="29" w:name="_Toc497589270"/>
+      <w:r>
+        <w:t>Integrated Development Environments</w:t>
       </w:r>
       <w:bookmarkEnd w:id="29"/>
-    </w:p>
-    <w:p>
-      <w:pPr>
-        <w:rPr>
-          <w:rFonts w:ascii="Times New Roman" w:hAnsi="Times New Roman" w:cs="Times New Roman"/>
-          <w:sz w:val="24"/>
-          <w:szCs w:val="24"/>
-        </w:rPr>
-      </w:pPr>
-      <w:r>
-        <w:rPr>
-          <w:rFonts w:ascii="Times New Roman" w:hAnsi="Times New Roman" w:cs="Times New Roman"/>
-          <w:sz w:val="24"/>
-          <w:szCs w:val="24"/>
-        </w:rPr>
-        <w:t xml:space="preserve">Process </w:t>
-      </w:r>
-      <w:r>
-        <w:rPr>
-          <w:rFonts w:ascii="Times New Roman" w:hAnsi="Times New Roman" w:cs="Times New Roman"/>
-          <w:sz w:val="24"/>
-          <w:szCs w:val="24"/>
-        </w:rPr>
-        <w:t xml:space="preserve">management </w:t>
-      </w:r>
-      <w:proofErr w:type="spellStart"/>
-      <w:r>
-        <w:rPr>
-          <w:rFonts w:ascii="Times New Roman" w:hAnsi="Times New Roman" w:cs="Times New Roman"/>
-          <w:sz w:val="24"/>
-          <w:szCs w:val="24"/>
-        </w:rPr>
-        <w:t>dfaq</w:t>
-      </w:r>
-      <w:proofErr w:type="spellEnd"/>
-      <w:r>
-        <w:rPr>
-          <w:rFonts w:ascii="Times New Roman" w:hAnsi="Times New Roman" w:cs="Times New Roman"/>
-          <w:sz w:val="24"/>
-          <w:szCs w:val="24"/>
-        </w:rPr>
-        <w:t xml:space="preserve"> is this </w:t>
-      </w:r>
-    </w:p>
-    <w:p>
-      <w:pPr>
-        <w:rPr>
-          <w:rFonts w:ascii="Times New Roman" w:hAnsi="Times New Roman" w:cs="Times New Roman"/>
-          <w:sz w:val="24"/>
-          <w:szCs w:val="24"/>
-        </w:rPr>
-      </w:pPr>
-      <w:r>
-        <w:rPr>
-          <w:rFonts w:ascii="Times New Roman" w:hAnsi="Times New Roman" w:cs="Times New Roman"/>
-          <w:sz w:val="24"/>
-          <w:szCs w:val="24"/>
-        </w:rPr>
-        <w:t xml:space="preserve">UP </w:t>
-      </w:r>
-    </w:p>
-    <w:p>
-      <w:pPr>
-        <w:rPr>
-          <w:rFonts w:ascii="Times New Roman" w:hAnsi="Times New Roman" w:cs="Times New Roman"/>
-          <w:sz w:val="24"/>
-          <w:szCs w:val="24"/>
-        </w:rPr>
-      </w:pPr>
-    </w:p>
-    <w:p>
-      <w:pPr>
-        <w:pStyle w:val="Heading2"/>
-      </w:pPr>
-      <w:bookmarkStart w:id="30" w:name="_Toc497589270"/>
-      <w:r>
-        <w:t>Integrated Development Environments</w:t>
-      </w:r>
-      <w:bookmarkEnd w:id="30"/>
     </w:p>
     <w:p>
       <w:pPr>
@@ -10680,11 +10488,11 @@
       <w:pPr>
         <w:pStyle w:val="Heading2"/>
       </w:pPr>
-      <w:bookmarkStart w:id="31" w:name="_Toc497589271"/>
+      <w:bookmarkStart w:id="30" w:name="_Toc497589271"/>
       <w:r>
         <w:t>Document Management Systems</w:t>
       </w:r>
-      <w:bookmarkEnd w:id="31"/>
+      <w:bookmarkEnd w:id="30"/>
     </w:p>
     <w:p>
       <w:pPr>
@@ -10716,91 +10524,93 @@
       <w:pPr>
         <w:pStyle w:val="Heading2"/>
       </w:pPr>
-      <w:bookmarkStart w:id="32" w:name="_Toc497589272"/>
+      <w:bookmarkStart w:id="31" w:name="_Toc497589272"/>
       <w:r>
         <w:t>Version C</w:t>
       </w:r>
       <w:r>
         <w:t>ontrol</w:t>
       </w:r>
+      <w:bookmarkEnd w:id="31"/>
+      <w:r>
+        <w:t xml:space="preserve"> </w:t>
+      </w:r>
+    </w:p>
+    <w:p>
+      <w:pPr>
+        <w:rPr>
+          <w:rFonts w:ascii="Times New Roman" w:hAnsi="Times New Roman" w:cs="Times New Roman"/>
+          <w:sz w:val="24"/>
+          <w:szCs w:val="24"/>
+        </w:rPr>
+      </w:pPr>
+      <w:r>
+        <w:rPr>
+          <w:rFonts w:ascii="Times New Roman" w:hAnsi="Times New Roman" w:cs="Times New Roman"/>
+          <w:sz w:val="24"/>
+          <w:szCs w:val="24"/>
+        </w:rPr>
+        <w:t>Git hub</w:t>
+      </w:r>
+    </w:p>
+    <w:p>
+      <w:pPr>
+        <w:rPr>
+          <w:rStyle w:val="Heading2Char"/>
+        </w:rPr>
+      </w:pPr>
+      <w:bookmarkStart w:id="32" w:name="_Toc497589273"/>
+      <w:r>
+        <w:rPr>
+          <w:rStyle w:val="Heading2Char"/>
+        </w:rPr>
+        <w:t>Testing</w:t>
+      </w:r>
       <w:bookmarkEnd w:id="32"/>
-      <w:r>
+    </w:p>
+    <w:p>
+      <w:pPr>
+        <w:rPr>
+          <w:rFonts w:ascii="Times New Roman" w:hAnsi="Times New Roman" w:cs="Times New Roman"/>
+          <w:sz w:val="24"/>
+          <w:szCs w:val="24"/>
+        </w:rPr>
+      </w:pPr>
+      <w:r>
+        <w:rPr>
+          <w:rFonts w:ascii="Times New Roman" w:hAnsi="Times New Roman" w:cs="Times New Roman"/>
+          <w:sz w:val="24"/>
+          <w:szCs w:val="24"/>
+        </w:rPr>
         <w:t xml:space="preserve"> </w:t>
       </w:r>
-    </w:p>
-    <w:p>
-      <w:pPr>
-        <w:rPr>
-          <w:rFonts w:ascii="Times New Roman" w:hAnsi="Times New Roman" w:cs="Times New Roman"/>
-          <w:sz w:val="24"/>
-          <w:szCs w:val="24"/>
-        </w:rPr>
-      </w:pPr>
-      <w:r>
-        <w:rPr>
-          <w:rFonts w:ascii="Times New Roman" w:hAnsi="Times New Roman" w:cs="Times New Roman"/>
-          <w:sz w:val="24"/>
-          <w:szCs w:val="24"/>
-        </w:rPr>
-        <w:t>Git hub</w:t>
-      </w:r>
-    </w:p>
-    <w:p>
-      <w:pPr>
-        <w:rPr>
-          <w:rStyle w:val="Heading2Char"/>
-        </w:rPr>
-      </w:pPr>
-      <w:bookmarkStart w:id="33" w:name="_Toc497589273"/>
-      <w:r>
-        <w:rPr>
-          <w:rStyle w:val="Heading2Char"/>
-        </w:rPr>
-        <w:t>Testing</w:t>
-      </w:r>
+      <w:r>
+        <w:rPr>
+          <w:rFonts w:ascii="Times New Roman" w:hAnsi="Times New Roman" w:cs="Times New Roman"/>
+          <w:sz w:val="24"/>
+          <w:szCs w:val="24"/>
+        </w:rPr>
+        <w:t xml:space="preserve">jasmine testing framework for </w:t>
+      </w:r>
+    </w:p>
+    <w:p>
+      <w:pPr>
+        <w:rPr>
+          <w:rFonts w:ascii="Times New Roman" w:hAnsi="Times New Roman" w:cs="Times New Roman"/>
+          <w:sz w:val="24"/>
+          <w:szCs w:val="24"/>
+        </w:rPr>
+      </w:pPr>
+      <w:r>
+        <w:rPr>
+          <w:rFonts w:ascii="Times New Roman" w:hAnsi="Times New Roman" w:cs="Times New Roman"/>
+          <w:sz w:val="24"/>
+          <w:szCs w:val="24"/>
+        </w:rPr>
+        <w:t xml:space="preserve">Built for ionic </w:t>
+      </w:r>
+      <w:bookmarkStart w:id="33" w:name="_GoBack"/>
       <w:bookmarkEnd w:id="33"/>
-    </w:p>
-    <w:p>
-      <w:pPr>
-        <w:rPr>
-          <w:rFonts w:ascii="Times New Roman" w:hAnsi="Times New Roman" w:cs="Times New Roman"/>
-          <w:sz w:val="24"/>
-          <w:szCs w:val="24"/>
-        </w:rPr>
-      </w:pPr>
-      <w:r>
-        <w:rPr>
-          <w:rFonts w:ascii="Times New Roman" w:hAnsi="Times New Roman" w:cs="Times New Roman"/>
-          <w:sz w:val="24"/>
-          <w:szCs w:val="24"/>
-        </w:rPr>
-        <w:t xml:space="preserve"> </w:t>
-      </w:r>
-      <w:r>
-        <w:rPr>
-          <w:rFonts w:ascii="Times New Roman" w:hAnsi="Times New Roman" w:cs="Times New Roman"/>
-          <w:sz w:val="24"/>
-          <w:szCs w:val="24"/>
-        </w:rPr>
-        <w:t xml:space="preserve">jasmine testing framework for </w:t>
-      </w:r>
-    </w:p>
-    <w:p>
-      <w:pPr>
-        <w:rPr>
-          <w:rFonts w:ascii="Times New Roman" w:hAnsi="Times New Roman" w:cs="Times New Roman"/>
-          <w:sz w:val="24"/>
-          <w:szCs w:val="24"/>
-        </w:rPr>
-      </w:pPr>
-      <w:r>
-        <w:rPr>
-          <w:rFonts w:ascii="Times New Roman" w:hAnsi="Times New Roman" w:cs="Times New Roman"/>
-          <w:sz w:val="24"/>
-          <w:szCs w:val="24"/>
-        </w:rPr>
-        <w:t xml:space="preserve">Built for ionic </w:t>
-      </w:r>
     </w:p>
     <w:p>
       <w:pPr>
@@ -11787,6 +11597,9 @@
     </w:p>
     <w:p/>
     <w:p>
+      <w:r>
+        <w:t>//</w:t>
+      </w:r>
       <w:hyperlink r:id="rId28" w:history="1">
         <w:r>
           <w:rPr>
@@ -11803,6 +11616,9 @@
       </w:r>
     </w:p>
     <w:p>
+      <w:r>
+        <w:t>//</w:t>
+      </w:r>
       <w:hyperlink r:id="rId29" w:history="1">
         <w:r>
           <w:rPr>
@@ -11820,6 +11636,9 @@
       <w:r>
         <w:br/>
       </w:r>
+      <w:r>
+        <w:t>//</w:t>
+      </w:r>
       <w:hyperlink r:id="rId30" w:history="1">
         <w:r>
           <w:rPr>
@@ -11833,6 +11652,9 @@
       </w:r>
     </w:p>
     <w:p>
+      <w:r>
+        <w:t>//</w:t>
+      </w:r>
       <w:hyperlink r:id="rId31" w:history="1">
         <w:r>
           <w:rPr>
@@ -11846,6 +11668,9 @@
       </w:r>
     </w:p>
     <w:p>
+      <w:r>
+        <w:t>//</w:t>
+      </w:r>
       <w:hyperlink r:id="rId32" w:history="1">
         <w:r>
           <w:rPr>
@@ -11859,6 +11684,9 @@
       </w:r>
     </w:p>
     <w:p>
+      <w:r>
+        <w:t>//</w:t>
+      </w:r>
       <w:hyperlink r:id="rId33" w:history="1">
         <w:r>
           <w:rPr>
@@ -11872,6 +11700,9 @@
       </w:r>
     </w:p>
     <w:p>
+      <w:r>
+        <w:t>//</w:t>
+      </w:r>
       <w:hyperlink r:id="rId34" w:history="1">
         <w:r>
           <w:rPr>
@@ -11885,6 +11716,9 @@
       </w:r>
     </w:p>
     <w:p>
+      <w:r>
+        <w:t>//</w:t>
+      </w:r>
       <w:hyperlink r:id="rId35" w:history="1">
         <w:r>
           <w:rPr>
@@ -11898,6 +11732,9 @@
       </w:r>
     </w:p>
     <w:p>
+      <w:r>
+        <w:t>//</w:t>
+      </w:r>
       <w:hyperlink r:id="rId36" w:history="1">
         <w:r>
           <w:rPr>
@@ -11911,6 +11748,9 @@
       </w:r>
     </w:p>
     <w:p>
+      <w:r>
+        <w:t>//</w:t>
+      </w:r>
       <w:hyperlink r:id="rId37" w:history="1">
         <w:r>
           <w:rPr>
@@ -11924,6 +11764,9 @@
       </w:r>
     </w:p>
     <w:p>
+      <w:r>
+        <w:t>//</w:t>
+      </w:r>
       <w:hyperlink r:id="rId38" w:history="1">
         <w:r>
           <w:rPr>
@@ -11937,6 +11780,9 @@
       </w:r>
     </w:p>
     <w:p>
+      <w:r>
+        <w:t>//</w:t>
+      </w:r>
       <w:hyperlink r:id="rId39" w:history="1">
         <w:r>
           <w:rPr>
@@ -11955,6 +11801,9 @@
       <w:proofErr w:type="spellEnd"/>
     </w:p>
     <w:p>
+      <w:r>
+        <w:t>//</w:t>
+      </w:r>
       <w:hyperlink r:id="rId40" w:history="1">
         <w:r>
           <w:rPr>
@@ -12097,6 +11946,951 @@
         <w:t>{when should I use typescript}</w:t>
       </w:r>
     </w:p>
+    <w:p>
+      <w:r>
+        <w:br w:type="page"/>
+      </w:r>
+    </w:p>
+    <w:sdt>
+      <w:sdtPr>
+        <w:id w:val="-779793628"/>
+        <w:docPartObj>
+          <w:docPartGallery w:val="Bibliographies"/>
+          <w:docPartUnique/>
+        </w:docPartObj>
+      </w:sdtPr>
+      <w:sdtEndPr>
+        <w:rPr>
+          <w:rFonts w:asciiTheme="minorHAnsi" w:eastAsiaTheme="minorHAnsi" w:hAnsiTheme="minorHAnsi" w:cstheme="minorBidi"/>
+          <w:color w:val="auto"/>
+          <w:sz w:val="22"/>
+          <w:szCs w:val="22"/>
+        </w:rPr>
+      </w:sdtEndPr>
+      <w:sdtContent>
+        <w:p>
+          <w:pPr>
+            <w:pStyle w:val="Heading1"/>
+          </w:pPr>
+          <w:r>
+            <w:t>Bibliography</w:t>
+          </w:r>
+        </w:p>
+        <w:sdt>
+          <w:sdtPr>
+            <w:id w:val="111145805"/>
+            <w:bibliography/>
+          </w:sdtPr>
+          <w:sdtContent>
+            <w:p>
+              <w:pPr>
+                <w:pStyle w:val="Bibliography"/>
+                <w:rPr>
+                  <w:noProof/>
+                  <w:sz w:val="24"/>
+                  <w:szCs w:val="24"/>
+                </w:rPr>
+              </w:pPr>
+              <w:r>
+                <w:fldChar w:fldCharType="begin"/>
+              </w:r>
+              <w:r>
+                <w:instrText xml:space="preserve"> BIBLIOGRAPHY </w:instrText>
+              </w:r>
+              <w:r>
+                <w:fldChar w:fldCharType="separate"/>
+              </w:r>
+              <w:r>
+                <w:rPr>
+                  <w:noProof/>
+                </w:rPr>
+                <w:t xml:space="preserve">Anon., 2017. </w:t>
+              </w:r>
+              <w:r>
+                <w:rPr>
+                  <w:i/>
+                  <w:iCs/>
+                  <w:noProof/>
+                </w:rPr>
+                <w:t xml:space="preserve">HTML5 Reference. </w:t>
+              </w:r>
+              <w:r>
+                <w:rPr>
+                  <w:noProof/>
+                </w:rPr>
+                <w:t xml:space="preserve">[Online] </w:t>
+              </w:r>
+              <w:r>
+                <w:rPr>
+                  <w:noProof/>
+                </w:rPr>
+                <w:br/>
+                <w:t xml:space="preserve">Available at: </w:t>
+              </w:r>
+              <w:r>
+                <w:rPr>
+                  <w:noProof/>
+                  <w:u w:val="single"/>
+                </w:rPr>
+                <w:t xml:space="preserve">https://dev.w3.org/html5/html-author/ </w:t>
+              </w:r>
+              <w:r>
+                <w:rPr>
+                  <w:noProof/>
+                </w:rPr>
+                <w:br/>
+                <w:t>[Accessed 22 10 2017].</w:t>
+              </w:r>
+            </w:p>
+            <w:p>
+              <w:pPr>
+                <w:pStyle w:val="Bibliography"/>
+                <w:rPr>
+                  <w:noProof/>
+                </w:rPr>
+              </w:pPr>
+              <w:r>
+                <w:rPr>
+                  <w:noProof/>
+                </w:rPr>
+                <w:t xml:space="preserve">Anon., 2017. </w:t>
+              </w:r>
+              <w:r>
+                <w:rPr>
+                  <w:i/>
+                  <w:iCs/>
+                  <w:noProof/>
+                </w:rPr>
+                <w:t xml:space="preserve">ionic. </w:t>
+              </w:r>
+              <w:r>
+                <w:rPr>
+                  <w:noProof/>
+                </w:rPr>
+                <w:t xml:space="preserve">[Online] </w:t>
+              </w:r>
+              <w:r>
+                <w:rPr>
+                  <w:noProof/>
+                </w:rPr>
+                <w:br/>
+                <w:t xml:space="preserve">Available at: </w:t>
+              </w:r>
+              <w:r>
+                <w:rPr>
+                  <w:noProof/>
+                  <w:u w:val="single"/>
+                </w:rPr>
+                <w:t>http://ionic.io/2</w:t>
+              </w:r>
+              <w:r>
+                <w:rPr>
+                  <w:noProof/>
+                </w:rPr>
+                <w:br/>
+                <w:t>[Accessed 27 10 2017].</w:t>
+              </w:r>
+            </w:p>
+            <w:p>
+              <w:pPr>
+                <w:pStyle w:val="Bibliography"/>
+                <w:rPr>
+                  <w:noProof/>
+                </w:rPr>
+              </w:pPr>
+              <w:r>
+                <w:rPr>
+                  <w:noProof/>
+                </w:rPr>
+                <w:t xml:space="preserve">Anon., 2017. </w:t>
+              </w:r>
+              <w:r>
+                <w:rPr>
+                  <w:i/>
+                  <w:iCs/>
+                  <w:noProof/>
+                </w:rPr>
+                <w:t xml:space="preserve">ionicframework. </w:t>
+              </w:r>
+              <w:r>
+                <w:rPr>
+                  <w:noProof/>
+                </w:rPr>
+                <w:t xml:space="preserve">[Online] </w:t>
+              </w:r>
+              <w:r>
+                <w:rPr>
+                  <w:noProof/>
+                </w:rPr>
+                <w:br/>
+                <w:t xml:space="preserve">Available at: </w:t>
+              </w:r>
+              <w:r>
+                <w:rPr>
+                  <w:noProof/>
+                  <w:u w:val="single"/>
+                </w:rPr>
+                <w:t>https://ionicframework.com/docs/</w:t>
+              </w:r>
+              <w:r>
+                <w:rPr>
+                  <w:noProof/>
+                </w:rPr>
+                <w:br/>
+                <w:t>[Accessed 25 10 2017].</w:t>
+              </w:r>
+            </w:p>
+            <w:p>
+              <w:pPr>
+                <w:pStyle w:val="Bibliography"/>
+                <w:rPr>
+                  <w:noProof/>
+                </w:rPr>
+              </w:pPr>
+              <w:r>
+                <w:rPr>
+                  <w:noProof/>
+                </w:rPr>
+                <w:t xml:space="preserve">Anon., 2017. </w:t>
+              </w:r>
+              <w:r>
+                <w:rPr>
+                  <w:i/>
+                  <w:iCs/>
+                  <w:noProof/>
+                </w:rPr>
+                <w:t xml:space="preserve">Near Jobs. </w:t>
+              </w:r>
+              <w:r>
+                <w:rPr>
+                  <w:noProof/>
+                </w:rPr>
+                <w:t xml:space="preserve">[Online] </w:t>
+              </w:r>
+              <w:r>
+                <w:rPr>
+                  <w:noProof/>
+                </w:rPr>
+                <w:br/>
+                <w:t xml:space="preserve">Available at: </w:t>
+              </w:r>
+              <w:r>
+                <w:rPr>
+                  <w:noProof/>
+                  <w:u w:val="single"/>
+                </w:rPr>
+                <w:t>https://play.google.com/store/apps/details?id=differenz.nearjobs&amp;hl=en</w:t>
+              </w:r>
+              <w:r>
+                <w:rPr>
+                  <w:noProof/>
+                </w:rPr>
+                <w:br/>
+                <w:t>[Accessed 22 10 2017].</w:t>
+              </w:r>
+            </w:p>
+            <w:p>
+              <w:pPr>
+                <w:pStyle w:val="Bibliography"/>
+                <w:rPr>
+                  <w:noProof/>
+                </w:rPr>
+              </w:pPr>
+              <w:r>
+                <w:rPr>
+                  <w:noProof/>
+                </w:rPr>
+                <w:t xml:space="preserve">Anon., 2017. </w:t>
+              </w:r>
+              <w:r>
+                <w:rPr>
+                  <w:i/>
+                  <w:iCs/>
+                  <w:noProof/>
+                </w:rPr>
+                <w:t xml:space="preserve">Near Jobs. </w:t>
+              </w:r>
+              <w:r>
+                <w:rPr>
+                  <w:noProof/>
+                </w:rPr>
+                <w:t xml:space="preserve">[Online] </w:t>
+              </w:r>
+              <w:r>
+                <w:rPr>
+                  <w:noProof/>
+                </w:rPr>
+                <w:br/>
+                <w:t xml:space="preserve">Available at: </w:t>
+              </w:r>
+              <w:r>
+                <w:rPr>
+                  <w:noProof/>
+                  <w:u w:val="single"/>
+                </w:rPr>
+                <w:t>https://play.google.com/store/apps/details?id=differenz.nearjobs&amp;hl=en</w:t>
+              </w:r>
+              <w:r>
+                <w:rPr>
+                  <w:noProof/>
+                </w:rPr>
+                <w:br/>
+                <w:t>[Accessed 22 10 2017].</w:t>
+              </w:r>
+            </w:p>
+            <w:p>
+              <w:pPr>
+                <w:pStyle w:val="Bibliography"/>
+                <w:rPr>
+                  <w:noProof/>
+                </w:rPr>
+              </w:pPr>
+              <w:r>
+                <w:rPr>
+                  <w:noProof/>
+                </w:rPr>
+                <w:t xml:space="preserve">Anon., 2017. </w:t>
+              </w:r>
+              <w:r>
+                <w:rPr>
+                  <w:i/>
+                  <w:iCs/>
+                  <w:noProof/>
+                </w:rPr>
+                <w:t xml:space="preserve">tutorialspoint. </w:t>
+              </w:r>
+              <w:r>
+                <w:rPr>
+                  <w:noProof/>
+                </w:rPr>
+                <w:t xml:space="preserve">[Online] </w:t>
+              </w:r>
+              <w:r>
+                <w:rPr>
+                  <w:noProof/>
+                </w:rPr>
+                <w:br/>
+                <w:t xml:space="preserve">Available at: </w:t>
+              </w:r>
+              <w:r>
+                <w:rPr>
+                  <w:noProof/>
+                  <w:u w:val="single"/>
+                </w:rPr>
+                <w:t>https://www.tutorialspoint.com/python3/</w:t>
+              </w:r>
+              <w:r>
+                <w:rPr>
+                  <w:noProof/>
+                </w:rPr>
+                <w:br/>
+                <w:t>[Accessed 22 10 2017].</w:t>
+              </w:r>
+            </w:p>
+            <w:p>
+              <w:pPr>
+                <w:pStyle w:val="Bibliography"/>
+                <w:rPr>
+                  <w:noProof/>
+                </w:rPr>
+              </w:pPr>
+              <w:r>
+                <w:rPr>
+                  <w:noProof/>
+                </w:rPr>
+                <w:t xml:space="preserve">Anon., 2017. </w:t>
+              </w:r>
+              <w:r>
+                <w:rPr>
+                  <w:i/>
+                  <w:iCs/>
+                  <w:noProof/>
+                </w:rPr>
+                <w:t xml:space="preserve">typescriptlang. </w:t>
+              </w:r>
+              <w:r>
+                <w:rPr>
+                  <w:noProof/>
+                </w:rPr>
+                <w:t xml:space="preserve">[Online] </w:t>
+              </w:r>
+              <w:r>
+                <w:rPr>
+                  <w:noProof/>
+                </w:rPr>
+                <w:br/>
+                <w:t xml:space="preserve">Available at: </w:t>
+              </w:r>
+              <w:r>
+                <w:rPr>
+                  <w:noProof/>
+                  <w:u w:val="single"/>
+                </w:rPr>
+                <w:t>https://www.typescriptlang.org/docs/home.html</w:t>
+              </w:r>
+              <w:r>
+                <w:rPr>
+                  <w:noProof/>
+                </w:rPr>
+                <w:br/>
+                <w:t>[Accessed 23 10 2017].</w:t>
+              </w:r>
+            </w:p>
+            <w:p>
+              <w:pPr>
+                <w:pStyle w:val="Bibliography"/>
+                <w:rPr>
+                  <w:noProof/>
+                </w:rPr>
+              </w:pPr>
+              <w:r>
+                <w:rPr>
+                  <w:noProof/>
+                </w:rPr>
+                <w:t xml:space="preserve">Anon., n.d. </w:t>
+              </w:r>
+              <w:r>
+                <w:rPr>
+                  <w:i/>
+                  <w:iCs/>
+                  <w:noProof/>
+                </w:rPr>
+                <w:t xml:space="preserve">EXPLORING THE DIFFERENT TYPES OF NOSQL DATABASES PART II. </w:t>
+              </w:r>
+              <w:r>
+                <w:rPr>
+                  <w:noProof/>
+                </w:rPr>
+                <w:t xml:space="preserve">[Online] </w:t>
+              </w:r>
+              <w:r>
+                <w:rPr>
+                  <w:noProof/>
+                </w:rPr>
+                <w:br/>
+                <w:t xml:space="preserve">Available at: </w:t>
+              </w:r>
+              <w:r>
+                <w:rPr>
+                  <w:noProof/>
+                  <w:u w:val="single"/>
+                </w:rPr>
+                <w:t>https://www.3pillarglobal.com/insights/exploring-the-different-types-of-nosql-databases</w:t>
+              </w:r>
+              <w:r>
+                <w:rPr>
+                  <w:noProof/>
+                </w:rPr>
+                <w:br/>
+                <w:t>[Accessed 3 11 2017].</w:t>
+              </w:r>
+            </w:p>
+            <w:p>
+              <w:pPr>
+                <w:pStyle w:val="Bibliography"/>
+                <w:rPr>
+                  <w:noProof/>
+                </w:rPr>
+              </w:pPr>
+              <w:r>
+                <w:rPr>
+                  <w:noProof/>
+                </w:rPr>
+                <w:t xml:space="preserve">Business, F., 2017. </w:t>
+              </w:r>
+              <w:r>
+                <w:rPr>
+                  <w:i/>
+                  <w:iCs/>
+                  <w:noProof/>
+                </w:rPr>
+                <w:t xml:space="preserve">Fiverr - Freelance Services. </w:t>
+              </w:r>
+              <w:r>
+                <w:rPr>
+                  <w:noProof/>
+                </w:rPr>
+                <w:t xml:space="preserve">[Online] </w:t>
+              </w:r>
+              <w:r>
+                <w:rPr>
+                  <w:noProof/>
+                </w:rPr>
+                <w:br/>
+                <w:t xml:space="preserve">Available at: </w:t>
+              </w:r>
+              <w:r>
+                <w:rPr>
+                  <w:noProof/>
+                  <w:u w:val="single"/>
+                </w:rPr>
+                <w:t>https://play.google.com/store/apps/details?id=com.fiverr.fiverr&amp;hl=en</w:t>
+              </w:r>
+              <w:r>
+                <w:rPr>
+                  <w:noProof/>
+                </w:rPr>
+                <w:br/>
+                <w:t>[Accessed 22 10 2017].</w:t>
+              </w:r>
+            </w:p>
+            <w:p>
+              <w:pPr>
+                <w:pStyle w:val="Bibliography"/>
+                <w:rPr>
+                  <w:noProof/>
+                </w:rPr>
+              </w:pPr>
+              <w:r>
+                <w:rPr>
+                  <w:noProof/>
+                </w:rPr>
+                <w:t xml:space="preserve">Eames, J., 2016. </w:t>
+              </w:r>
+              <w:r>
+                <w:rPr>
+                  <w:i/>
+                  <w:iCs/>
+                  <w:noProof/>
+                </w:rPr>
+                <w:t xml:space="preserve">Firebase Fundamentals. </w:t>
+              </w:r>
+              <w:r>
+                <w:rPr>
+                  <w:noProof/>
+                </w:rPr>
+                <w:t xml:space="preserve">[Online] </w:t>
+              </w:r>
+              <w:r>
+                <w:rPr>
+                  <w:noProof/>
+                </w:rPr>
+                <w:br/>
+                <w:t xml:space="preserve">Available at: </w:t>
+              </w:r>
+              <w:r>
+                <w:rPr>
+                  <w:noProof/>
+                  <w:u w:val="single"/>
+                </w:rPr>
+                <w:t>https://www.pluralsight.com/courses/firebase-fundamentals</w:t>
+              </w:r>
+              <w:r>
+                <w:rPr>
+                  <w:noProof/>
+                </w:rPr>
+                <w:br/>
+                <w:t>[Accessed 25 10 2017].</w:t>
+              </w:r>
+            </w:p>
+            <w:p>
+              <w:pPr>
+                <w:pStyle w:val="Bibliography"/>
+                <w:rPr>
+                  <w:noProof/>
+                </w:rPr>
+              </w:pPr>
+              <w:r>
+                <w:rPr>
+                  <w:noProof/>
+                </w:rPr>
+                <w:t xml:space="preserve">Firebase, 2017. </w:t>
+              </w:r>
+              <w:r>
+                <w:rPr>
+                  <w:i/>
+                  <w:iCs/>
+                  <w:noProof/>
+                </w:rPr>
+                <w:t xml:space="preserve">Firebase by platform. </w:t>
+              </w:r>
+              <w:r>
+                <w:rPr>
+                  <w:noProof/>
+                </w:rPr>
+                <w:t xml:space="preserve">[Online] </w:t>
+              </w:r>
+              <w:r>
+                <w:rPr>
+                  <w:noProof/>
+                </w:rPr>
+                <w:br/>
+                <w:t xml:space="preserve">Available at: </w:t>
+              </w:r>
+              <w:r>
+                <w:rPr>
+                  <w:noProof/>
+                  <w:u w:val="single"/>
+                </w:rPr>
+                <w:t>https://firebase.google.com/docs/</w:t>
+              </w:r>
+              <w:r>
+                <w:rPr>
+                  <w:noProof/>
+                </w:rPr>
+                <w:br/>
+                <w:t>[Accessed 29 10 2017].</w:t>
+              </w:r>
+            </w:p>
+            <w:p>
+              <w:pPr>
+                <w:pStyle w:val="Bibliography"/>
+                <w:rPr>
+                  <w:noProof/>
+                </w:rPr>
+              </w:pPr>
+              <w:r>
+                <w:rPr>
+                  <w:noProof/>
+                </w:rPr>
+                <w:t xml:space="preserve">Google, 2017. </w:t>
+              </w:r>
+              <w:r>
+                <w:rPr>
+                  <w:i/>
+                  <w:iCs/>
+                  <w:noProof/>
+                </w:rPr>
+                <w:t xml:space="preserve">angular. </w:t>
+              </w:r>
+              <w:r>
+                <w:rPr>
+                  <w:noProof/>
+                </w:rPr>
+                <w:t xml:space="preserve">[Online] </w:t>
+              </w:r>
+              <w:r>
+                <w:rPr>
+                  <w:noProof/>
+                </w:rPr>
+                <w:br/>
+                <w:t xml:space="preserve">Available at: </w:t>
+              </w:r>
+              <w:r>
+                <w:rPr>
+                  <w:noProof/>
+                  <w:u w:val="single"/>
+                </w:rPr>
+                <w:t>https://angular.io/</w:t>
+              </w:r>
+              <w:r>
+                <w:rPr>
+                  <w:noProof/>
+                </w:rPr>
+                <w:br/>
+                <w:t>[Accessed 27 10 2017].</w:t>
+              </w:r>
+            </w:p>
+            <w:p>
+              <w:pPr>
+                <w:pStyle w:val="Bibliography"/>
+                <w:rPr>
+                  <w:noProof/>
+                </w:rPr>
+              </w:pPr>
+              <w:r>
+                <w:rPr>
+                  <w:noProof/>
+                </w:rPr>
+                <w:t xml:space="preserve">Michelotti, S., 2015. </w:t>
+              </w:r>
+              <w:r>
+                <w:rPr>
+                  <w:i/>
+                  <w:iCs/>
+                  <w:noProof/>
+                </w:rPr>
+                <w:t xml:space="preserve">Building Mobile Apps With the Ionic Framework and AngularJS. </w:t>
+              </w:r>
+              <w:r>
+                <w:rPr>
+                  <w:noProof/>
+                </w:rPr>
+                <w:t xml:space="preserve">[Online] </w:t>
+              </w:r>
+              <w:r>
+                <w:rPr>
+                  <w:noProof/>
+                </w:rPr>
+                <w:br/>
+                <w:t xml:space="preserve">Available at: </w:t>
+              </w:r>
+              <w:r>
+                <w:rPr>
+                  <w:noProof/>
+                  <w:u w:val="single"/>
+                </w:rPr>
+                <w:t>https://www.pluralsight.com/courses/building-mobile-apps-ionic-framework-angularjs</w:t>
+              </w:r>
+              <w:r>
+                <w:rPr>
+                  <w:noProof/>
+                </w:rPr>
+                <w:br/>
+                <w:t>[Accessed 2 11 2017].</w:t>
+              </w:r>
+            </w:p>
+            <w:p>
+              <w:pPr>
+                <w:pStyle w:val="Bibliography"/>
+                <w:rPr>
+                  <w:noProof/>
+                </w:rPr>
+              </w:pPr>
+              <w:r>
+                <w:rPr>
+                  <w:noProof/>
+                </w:rPr>
+                <w:lastRenderedPageBreak/>
+                <w:t xml:space="preserve">Michelotti, S., 2016. </w:t>
+              </w:r>
+              <w:r>
+                <w:rPr>
+                  <w:i/>
+                  <w:iCs/>
+                  <w:noProof/>
+                </w:rPr>
+                <w:t xml:space="preserve">Building Mobile Apps with Ionic 2, Angular 2, and TypeScript. </w:t>
+              </w:r>
+              <w:r>
+                <w:rPr>
+                  <w:noProof/>
+                </w:rPr>
+                <w:t xml:space="preserve">[Online] </w:t>
+              </w:r>
+              <w:r>
+                <w:rPr>
+                  <w:noProof/>
+                </w:rPr>
+                <w:br/>
+                <w:t xml:space="preserve">Available at: </w:t>
+              </w:r>
+              <w:r>
+                <w:rPr>
+                  <w:noProof/>
+                  <w:u w:val="single"/>
+                </w:rPr>
+                <w:t>https://www.pluralsight.com/courses/ionic2-angular2-typescript-mobile-apps</w:t>
+              </w:r>
+              <w:r>
+                <w:rPr>
+                  <w:noProof/>
+                </w:rPr>
+                <w:br/>
+                <w:t>[Accessed 20 10 2017].</w:t>
+              </w:r>
+            </w:p>
+            <w:p>
+              <w:pPr>
+                <w:pStyle w:val="Bibliography"/>
+                <w:rPr>
+                  <w:noProof/>
+                </w:rPr>
+              </w:pPr>
+              <w:r>
+                <w:rPr>
+                  <w:noProof/>
+                </w:rPr>
+                <w:t xml:space="preserve">MongoDB, 2017. </w:t>
+              </w:r>
+              <w:r>
+                <w:rPr>
+                  <w:i/>
+                  <w:iCs/>
+                  <w:noProof/>
+                </w:rPr>
+                <w:t xml:space="preserve">Welcome to the MongoDB. </w:t>
+              </w:r>
+              <w:r>
+                <w:rPr>
+                  <w:noProof/>
+                </w:rPr>
+                <w:t xml:space="preserve">[Online] </w:t>
+              </w:r>
+              <w:r>
+                <w:rPr>
+                  <w:noProof/>
+                </w:rPr>
+                <w:br/>
+                <w:t xml:space="preserve">Available at: </w:t>
+              </w:r>
+              <w:r>
+                <w:rPr>
+                  <w:noProof/>
+                  <w:u w:val="single"/>
+                </w:rPr>
+                <w:t>https://docs.mongodb.com/</w:t>
+              </w:r>
+              <w:r>
+                <w:rPr>
+                  <w:noProof/>
+                </w:rPr>
+                <w:br/>
+                <w:t>[Accessed 29 10 2017].</w:t>
+              </w:r>
+            </w:p>
+            <w:p>
+              <w:pPr>
+                <w:pStyle w:val="Bibliography"/>
+                <w:rPr>
+                  <w:noProof/>
+                </w:rPr>
+              </w:pPr>
+              <w:r>
+                <w:rPr>
+                  <w:noProof/>
+                </w:rPr>
+                <w:t xml:space="preserve">Nyong, S., 2017. </w:t>
+              </w:r>
+              <w:r>
+                <w:rPr>
+                  <w:i/>
+                  <w:iCs/>
+                  <w:noProof/>
+                </w:rPr>
+                <w:t xml:space="preserve">oddJobs. </w:t>
+              </w:r>
+              <w:r>
+                <w:rPr>
+                  <w:noProof/>
+                </w:rPr>
+                <w:t xml:space="preserve">[Online] </w:t>
+              </w:r>
+              <w:r>
+                <w:rPr>
+                  <w:noProof/>
+                </w:rPr>
+                <w:br/>
+                <w:t xml:space="preserve">Available at: </w:t>
+              </w:r>
+              <w:r>
+                <w:rPr>
+                  <w:noProof/>
+                  <w:u w:val="single"/>
+                </w:rPr>
+                <w:t>https://play.google.com/store/apps/details?id=com.oddjobstheapp.oddjobs&amp;hl=en</w:t>
+              </w:r>
+              <w:r>
+                <w:rPr>
+                  <w:noProof/>
+                </w:rPr>
+                <w:br/>
+                <w:t>[Accessed 22 10 2017].</w:t>
+              </w:r>
+            </w:p>
+            <w:p>
+              <w:pPr>
+                <w:pStyle w:val="Bibliography"/>
+                <w:rPr>
+                  <w:noProof/>
+                </w:rPr>
+              </w:pPr>
+              <w:r>
+                <w:rPr>
+                  <w:noProof/>
+                </w:rPr>
+                <w:t xml:space="preserve">Otto, M., 2017. </w:t>
+              </w:r>
+              <w:r>
+                <w:rPr>
+                  <w:i/>
+                  <w:iCs/>
+                  <w:noProof/>
+                </w:rPr>
+                <w:t xml:space="preserve">bootstrapdocs. </w:t>
+              </w:r>
+              <w:r>
+                <w:rPr>
+                  <w:noProof/>
+                </w:rPr>
+                <w:t xml:space="preserve">[Online] </w:t>
+              </w:r>
+              <w:r>
+                <w:rPr>
+                  <w:noProof/>
+                </w:rPr>
+                <w:br/>
+                <w:t xml:space="preserve">Available at: </w:t>
+              </w:r>
+              <w:r>
+                <w:rPr>
+                  <w:noProof/>
+                  <w:u w:val="single"/>
+                </w:rPr>
+                <w:t>http://bootstrapdocs.com/v3.0.3/docs/css/</w:t>
+              </w:r>
+              <w:r>
+                <w:rPr>
+                  <w:noProof/>
+                </w:rPr>
+                <w:br/>
+                <w:t>[Accessed 27 10 2017].</w:t>
+              </w:r>
+            </w:p>
+            <w:p>
+              <w:pPr>
+                <w:pStyle w:val="Bibliography"/>
+                <w:rPr>
+                  <w:noProof/>
+                </w:rPr>
+              </w:pPr>
+              <w:r>
+                <w:rPr>
+                  <w:noProof/>
+                </w:rPr>
+                <w:t xml:space="preserve">Otto, M., 2017. </w:t>
+              </w:r>
+              <w:r>
+                <w:rPr>
+                  <w:i/>
+                  <w:iCs/>
+                  <w:noProof/>
+                </w:rPr>
+                <w:t xml:space="preserve">getbootstrap. </w:t>
+              </w:r>
+              <w:r>
+                <w:rPr>
+                  <w:noProof/>
+                </w:rPr>
+                <w:t xml:space="preserve">[Online] </w:t>
+              </w:r>
+              <w:r>
+                <w:rPr>
+                  <w:noProof/>
+                </w:rPr>
+                <w:br/>
+                <w:t xml:space="preserve">Available at: </w:t>
+              </w:r>
+              <w:r>
+                <w:rPr>
+                  <w:noProof/>
+                  <w:u w:val="single"/>
+                </w:rPr>
+                <w:t>http://getbootstrap.com/</w:t>
+              </w:r>
+              <w:r>
+                <w:rPr>
+                  <w:noProof/>
+                </w:rPr>
+                <w:br/>
+                <w:t>[Accessed 26 10 2017].</w:t>
+              </w:r>
+            </w:p>
+            <w:p>
+              <w:r>
+                <w:rPr>
+                  <w:b/>
+                  <w:bCs/>
+                  <w:noProof/>
+                </w:rPr>
+                <w:fldChar w:fldCharType="end"/>
+              </w:r>
+            </w:p>
+          </w:sdtContent>
+        </w:sdt>
+      </w:sdtContent>
+    </w:sdt>
+    <w:p/>
     <w:sectPr>
       <w:footerReference w:type="default" r:id="rId49"/>
       <w:pgSz w:w="11906" w:h="16838"/>
@@ -12167,7 +12961,7 @@
           <w:rPr>
             <w:noProof/>
           </w:rPr>
-          <w:t>15</w:t>
+          <w:t>18</w:t>
         </w:r>
         <w:r>
           <w:rPr>
@@ -13040,6 +13834,119 @@
     <w:nsid w:val="79810A3F"/>
     <w:multiLevelType w:val="hybridMultilevel"/>
     <w:tmpl w:val="7D049134"/>
+    <w:lvl w:ilvl="0" w:tplc="18090001">
+      <w:start w:val="1"/>
+      <w:numFmt w:val="bullet"/>
+      <w:lvlText w:val=""/>
+      <w:lvlJc w:val="left"/>
+      <w:pPr>
+        <w:ind w:left="720" w:hanging="360"/>
+      </w:pPr>
+      <w:rPr>
+        <w:rFonts w:ascii="Symbol" w:hAnsi="Symbol" w:hint="default"/>
+      </w:rPr>
+    </w:lvl>
+    <w:lvl w:ilvl="1" w:tplc="18090003" w:tentative="1">
+      <w:start w:val="1"/>
+      <w:numFmt w:val="bullet"/>
+      <w:lvlText w:val="o"/>
+      <w:lvlJc w:val="left"/>
+      <w:pPr>
+        <w:ind w:left="1440" w:hanging="360"/>
+      </w:pPr>
+      <w:rPr>
+        <w:rFonts w:ascii="Courier New" w:hAnsi="Courier New" w:cs="Courier New" w:hint="default"/>
+      </w:rPr>
+    </w:lvl>
+    <w:lvl w:ilvl="2" w:tplc="18090005" w:tentative="1">
+      <w:start w:val="1"/>
+      <w:numFmt w:val="bullet"/>
+      <w:lvlText w:val=""/>
+      <w:lvlJc w:val="left"/>
+      <w:pPr>
+        <w:ind w:left="2160" w:hanging="360"/>
+      </w:pPr>
+      <w:rPr>
+        <w:rFonts w:ascii="Wingdings" w:hAnsi="Wingdings" w:hint="default"/>
+      </w:rPr>
+    </w:lvl>
+    <w:lvl w:ilvl="3" w:tplc="18090001" w:tentative="1">
+      <w:start w:val="1"/>
+      <w:numFmt w:val="bullet"/>
+      <w:lvlText w:val=""/>
+      <w:lvlJc w:val="left"/>
+      <w:pPr>
+        <w:ind w:left="2880" w:hanging="360"/>
+      </w:pPr>
+      <w:rPr>
+        <w:rFonts w:ascii="Symbol" w:hAnsi="Symbol" w:hint="default"/>
+      </w:rPr>
+    </w:lvl>
+    <w:lvl w:ilvl="4" w:tplc="18090003" w:tentative="1">
+      <w:start w:val="1"/>
+      <w:numFmt w:val="bullet"/>
+      <w:lvlText w:val="o"/>
+      <w:lvlJc w:val="left"/>
+      <w:pPr>
+        <w:ind w:left="3600" w:hanging="360"/>
+      </w:pPr>
+      <w:rPr>
+        <w:rFonts w:ascii="Courier New" w:hAnsi="Courier New" w:cs="Courier New" w:hint="default"/>
+      </w:rPr>
+    </w:lvl>
+    <w:lvl w:ilvl="5" w:tplc="18090005" w:tentative="1">
+      <w:start w:val="1"/>
+      <w:numFmt w:val="bullet"/>
+      <w:lvlText w:val=""/>
+      <w:lvlJc w:val="left"/>
+      <w:pPr>
+        <w:ind w:left="4320" w:hanging="360"/>
+      </w:pPr>
+      <w:rPr>
+        <w:rFonts w:ascii="Wingdings" w:hAnsi="Wingdings" w:hint="default"/>
+      </w:rPr>
+    </w:lvl>
+    <w:lvl w:ilvl="6" w:tplc="18090001" w:tentative="1">
+      <w:start w:val="1"/>
+      <w:numFmt w:val="bullet"/>
+      <w:lvlText w:val=""/>
+      <w:lvlJc w:val="left"/>
+      <w:pPr>
+        <w:ind w:left="5040" w:hanging="360"/>
+      </w:pPr>
+      <w:rPr>
+        <w:rFonts w:ascii="Symbol" w:hAnsi="Symbol" w:hint="default"/>
+      </w:rPr>
+    </w:lvl>
+    <w:lvl w:ilvl="7" w:tplc="18090003" w:tentative="1">
+      <w:start w:val="1"/>
+      <w:numFmt w:val="bullet"/>
+      <w:lvlText w:val="o"/>
+      <w:lvlJc w:val="left"/>
+      <w:pPr>
+        <w:ind w:left="5760" w:hanging="360"/>
+      </w:pPr>
+      <w:rPr>
+        <w:rFonts w:ascii="Courier New" w:hAnsi="Courier New" w:cs="Courier New" w:hint="default"/>
+      </w:rPr>
+    </w:lvl>
+    <w:lvl w:ilvl="8" w:tplc="18090005" w:tentative="1">
+      <w:start w:val="1"/>
+      <w:numFmt w:val="bullet"/>
+      <w:lvlText w:val=""/>
+      <w:lvlJc w:val="left"/>
+      <w:pPr>
+        <w:ind w:left="6480" w:hanging="360"/>
+      </w:pPr>
+      <w:rPr>
+        <w:rFonts w:ascii="Wingdings" w:hAnsi="Wingdings" w:hint="default"/>
+      </w:rPr>
+    </w:lvl>
+  </w:abstractNum>
+  <w:abstractNum w:abstractNumId="9" w15:restartNumberingAfterBreak="0">
+    <w:nsid w:val="7BDC7A53"/>
+    <w:multiLevelType w:val="hybridMultilevel"/>
+    <w:tmpl w:val="383A87F8"/>
     <w:lvl w:ilvl="0" w:tplc="18090001">
       <w:start w:val="1"/>
       <w:numFmt w:val="bullet"/>
@@ -13175,6 +14082,9 @@
   </w:num>
   <w:num w:numId="9">
     <w:abstractNumId w:val="0"/>
+  </w:num>
+  <w:num w:numId="10">
+    <w:abstractNumId w:val="9"/>
   </w:num>
 </w:numbering>
 </file>
@@ -13906,6 +14816,14 @@
       <w:ind w:left="440"/>
     </w:pPr>
   </w:style>
+  <w:style w:type="paragraph" w:styleId="Bibliography">
+    <w:name w:val="Bibliography"/>
+    <w:basedOn w:val="Normal"/>
+    <w:next w:val="Normal"/>
+    <w:uiPriority w:val="37"/>
+    <w:unhideWhenUsed/>
+    <w:rsid w:val="00C30613"/>
+  </w:style>
 </w:styles>
 </file>
 
@@ -14205,11 +15123,368 @@
 </file>
 
 <file path=customXml/item1.xml><?xml version="1.0" encoding="utf-8"?>
-<b:Sources xmlns:b="http://schemas.openxmlformats.org/officeDocument/2006/bibliography" xmlns="http://schemas.openxmlformats.org/officeDocument/2006/bibliography" SelectedStyle="\APASixthEditionOfficeOnline.xsl" StyleName="APA" Version="6"/>
+<b:Sources xmlns:b="http://schemas.openxmlformats.org/officeDocument/2006/bibliography" xmlns="http://schemas.openxmlformats.org/officeDocument/2006/bibliography" SelectedStyle="\HarvardAnglia2008OfficeOnline.xsl" StyleName="Harvard - Anglia" Version="2008">
+  <b:Source>
+    <b:Tag>tut171</b:Tag>
+    <b:SourceType>InternetSite</b:SourceType>
+    <b:Guid>{C446CAEE-8CDE-4580-BBC9-0432B9E77057}</b:Guid>
+    <b:Title>tutorialspoint</b:Title>
+    <b:Year>2017</b:Year>
+    <b:YearAccessed>2017</b:YearAccessed>
+    <b:MonthAccessed>10</b:MonthAccessed>
+    <b:DayAccessed>22</b:DayAccessed>
+    <b:URL>https://www.tutorialspoint.com/python3/</b:URL>
+    <b:RefOrder>1</b:RefOrder>
+  </b:Source>
+  <b:Source>
+    <b:Tag>HTM17</b:Tag>
+    <b:SourceType>InternetSite</b:SourceType>
+    <b:Guid>{3DF5630E-D8FB-4B31-A817-62941FE12FD5}</b:Guid>
+    <b:Title>HTML5 Reference</b:Title>
+    <b:Year>2017</b:Year>
+    <b:YearAccessed>2017</b:YearAccessed>
+    <b:MonthAccessed>10</b:MonthAccessed>
+    <b:DayAccessed>22</b:DayAccessed>
+    <b:URL>https://dev.w3.org/html5/html-author/ </b:URL>
+    <b:RefOrder>2</b:RefOrder>
+  </b:Source>
+  <b:Source>
+    <b:Tag>typ17</b:Tag>
+    <b:SourceType>InternetSite</b:SourceType>
+    <b:Guid>{D062A5B9-5C14-4070-9AF9-BE0C718555BE}</b:Guid>
+    <b:Title>typescriptlang</b:Title>
+    <b:Year>2017</b:Year>
+    <b:YearAccessed>2017</b:YearAccessed>
+    <b:MonthAccessed>10</b:MonthAccessed>
+    <b:DayAccessed>23</b:DayAccessed>
+    <b:URL>https://www.typescriptlang.org/docs/home.html</b:URL>
+    <b:RefOrder>3</b:RefOrder>
+  </b:Source>
+  <b:Source>
+    <b:Tag>Goo17</b:Tag>
+    <b:SourceType>InternetSite</b:SourceType>
+    <b:Guid>{C91C2AAE-234A-43B9-8F26-A0F17194F1CA}</b:Guid>
+    <b:Author>
+      <b:Author>
+        <b:NameList>
+          <b:Person>
+            <b:Last>Google</b:Last>
+          </b:Person>
+        </b:NameList>
+      </b:Author>
+    </b:Author>
+    <b:Title>angular</b:Title>
+    <b:Year>2017</b:Year>
+    <b:YearAccessed>2017</b:YearAccessed>
+    <b:MonthAccessed>10</b:MonthAccessed>
+    <b:DayAccessed>27</b:DayAccessed>
+    <b:URL>https://angular.io/</b:URL>
+    <b:RefOrder>4</b:RefOrder>
+  </b:Source>
+  <b:Source>
+    <b:Tag>ion17</b:Tag>
+    <b:SourceType>InternetSite</b:SourceType>
+    <b:Guid>{58BF6C62-5810-4546-A4B8-5038F0B0A766}</b:Guid>
+    <b:Title>ionicframework</b:Title>
+    <b:Year>2017</b:Year>
+    <b:YearAccessed>2017</b:YearAccessed>
+    <b:MonthAccessed>10</b:MonthAccessed>
+    <b:DayAccessed>25</b:DayAccessed>
+    <b:URL>https://ionicframework.com/docs/</b:URL>
+    <b:RefOrder>5</b:RefOrder>
+  </b:Source>
+  <b:Source>
+    <b:Tag>ion171</b:Tag>
+    <b:SourceType>InternetSite</b:SourceType>
+    <b:Guid>{0C7B6332-78C4-4FA0-B626-D1DB88B064F1}</b:Guid>
+    <b:Title>ionic</b:Title>
+    <b:Year>2017</b:Year>
+    <b:YearAccessed>2017</b:YearAccessed>
+    <b:MonthAccessed>10</b:MonthAccessed>
+    <b:DayAccessed>27</b:DayAccessed>
+    <b:URL>http://ionic.io/2</b:URL>
+    <b:RefOrder>6</b:RefOrder>
+  </b:Source>
+  <b:Source>
+    <b:Tag>Mar17</b:Tag>
+    <b:SourceType>InternetSite</b:SourceType>
+    <b:Guid>{46E99959-BD80-4DA3-B551-570F7B899860}</b:Guid>
+    <b:Author>
+      <b:Author>
+        <b:NameList>
+          <b:Person>
+            <b:Last>Otto</b:Last>
+            <b:First>Mark</b:First>
+          </b:Person>
+        </b:NameList>
+      </b:Author>
+    </b:Author>
+    <b:Title>bootstrapdocs</b:Title>
+    <b:Year>2017</b:Year>
+    <b:YearAccessed>2017</b:YearAccessed>
+    <b:MonthAccessed>10</b:MonthAccessed>
+    <b:DayAccessed>27</b:DayAccessed>
+    <b:URL>http://bootstrapdocs.com/v3.0.3/docs/css/</b:URL>
+    <b:RefOrder>7</b:RefOrder>
+  </b:Source>
+  <b:Source>
+    <b:Tag>Mar</b:Tag>
+    <b:SourceType>InternetSite</b:SourceType>
+    <b:Guid>{62AAF338-CACA-4683-BFA8-F11B01F3B262}</b:Guid>
+    <b:Author>
+      <b:Author>
+        <b:NameList>
+          <b:Person>
+            <b:Last>Otto</b:Last>
+            <b:First>Mark</b:First>
+          </b:Person>
+        </b:NameList>
+      </b:Author>
+    </b:Author>
+    <b:Title>getbootstrap</b:Title>
+    <b:Year>2017</b:Year>
+    <b:YearAccessed>2017</b:YearAccessed>
+    <b:MonthAccessed>10</b:MonthAccessed>
+    <b:DayAccessed>26</b:DayAccessed>
+    <b:URL>http://getbootstrap.com/</b:URL>
+    <b:RefOrder>8</b:RefOrder>
+  </b:Source>
+  <b:Source>
+    <b:Tag>Sag17</b:Tag>
+    <b:SourceType>InternetSite</b:SourceType>
+    <b:Guid>{5257E8F3-F799-4C67-A92F-708721EC31EB}</b:Guid>
+    <b:Author>
+      <b:Author>
+        <b:NameList>
+          <b:Person>
+            <b:Last>Nyong</b:Last>
+            <b:First>Sage</b:First>
+          </b:Person>
+        </b:NameList>
+      </b:Author>
+    </b:Author>
+    <b:Title>oddJobs</b:Title>
+    <b:Year>2017</b:Year>
+    <b:YearAccessed>2017</b:YearAccessed>
+    <b:MonthAccessed>10</b:MonthAccessed>
+    <b:DayAccessed>22</b:DayAccessed>
+    <b:URL>https://play.google.com/store/apps/details?id=com.oddjobstheapp.oddjobs&amp;hl=en</b:URL>
+    <b:RefOrder>9</b:RefOrder>
+  </b:Source>
+  <b:Source>
+    <b:Tag>Nea17</b:Tag>
+    <b:SourceType>InternetSite</b:SourceType>
+    <b:Guid>{32BF178E-B400-4372-8FF0-7583B5A63926}</b:Guid>
+    <b:Title>Near Jobs</b:Title>
+    <b:Year>2017</b:Year>
+    <b:YearAccessed>2017</b:YearAccessed>
+    <b:MonthAccessed>10</b:MonthAccessed>
+    <b:DayAccessed>22</b:DayAccessed>
+    <b:URL>https://play.google.com/store/apps/details?id=differenz.nearjobs&amp;hl=en</b:URL>
+    <b:RefOrder>10</b:RefOrder>
+  </b:Source>
+  <b:Source>
+    <b:Tag>Nea171</b:Tag>
+    <b:SourceType>InternetSite</b:SourceType>
+    <b:Guid>{0DB4610D-4927-41AE-9799-B422461F00D2}</b:Guid>
+    <b:Title>Near Jobs</b:Title>
+    <b:Year>2017</b:Year>
+    <b:YearAccessed>2017</b:YearAccessed>
+    <b:MonthAccessed>10</b:MonthAccessed>
+    <b:DayAccessed>22</b:DayAccessed>
+    <b:URL>https://play.google.com/store/apps/details?id=differenz.nearjobs&amp;hl=en</b:URL>
+    <b:RefOrder>11</b:RefOrder>
+  </b:Source>
+  <b:Source>
+    <b:Tag>Fiv17</b:Tag>
+    <b:SourceType>InternetSite</b:SourceType>
+    <b:Guid>{7DB2B4E4-6431-4B90-98FE-3699B340BECB}</b:Guid>
+    <b:Author>
+      <b:Author>
+        <b:NameList>
+          <b:Person>
+            <b:Last>Business</b:Last>
+            <b:First>Fiverr</b:First>
+          </b:Person>
+        </b:NameList>
+      </b:Author>
+    </b:Author>
+    <b:Title>Fiverr - Freelance Services</b:Title>
+    <b:Year>2017</b:Year>
+    <b:YearAccessed>2017</b:YearAccessed>
+    <b:MonthAccessed>10</b:MonthAccessed>
+    <b:DayAccessed>22</b:DayAccessed>
+    <b:URL>https://play.google.com/store/apps/details?id=com.fiverr.fiverr&amp;hl=en</b:URL>
+    <b:RefOrder>12</b:RefOrder>
+  </b:Source>
+  <b:Source>
+    <b:Tag>Mon17</b:Tag>
+    <b:SourceType>InternetSite</b:SourceType>
+    <b:Guid>{3420ABFE-23BE-45DB-8386-3ADB5CDDB7EF}</b:Guid>
+    <b:Author>
+      <b:Author>
+        <b:NameList>
+          <b:Person>
+            <b:Last>MongoDB</b:Last>
+          </b:Person>
+        </b:NameList>
+      </b:Author>
+    </b:Author>
+    <b:Title>Welcome to the MongoDB </b:Title>
+    <b:Year>2017</b:Year>
+    <b:YearAccessed>2017</b:YearAccessed>
+    <b:MonthAccessed>10</b:MonthAccessed>
+    <b:DayAccessed>29</b:DayAccessed>
+    <b:URL>https://docs.mongodb.com/</b:URL>
+    <b:RefOrder>13</b:RefOrder>
+  </b:Source>
+  <b:Source>
+    <b:Tag>Fir17</b:Tag>
+    <b:SourceType>InternetSite</b:SourceType>
+    <b:Guid>{34C47697-8548-4F91-9F5E-C80D9E57F002}</b:Guid>
+    <b:Author>
+      <b:Author>
+        <b:NameList>
+          <b:Person>
+            <b:Last>Firebase</b:Last>
+          </b:Person>
+        </b:NameList>
+      </b:Author>
+    </b:Author>
+    <b:Title>Firebase by platform</b:Title>
+    <b:Year>2017</b:Year>
+    <b:YearAccessed>2017</b:YearAccessed>
+    <b:MonthAccessed>10</b:MonthAccessed>
+    <b:DayAccessed>29</b:DayAccessed>
+    <b:URL>https://firebase.google.com/docs/</b:URL>
+    <b:RefOrder>14</b:RefOrder>
+  </b:Source>
+  <b:Source>
+    <b:Tag>Ste16</b:Tag>
+    <b:SourceType>InternetSite</b:SourceType>
+    <b:Guid>{AE5D8EE4-1DE9-40E5-960F-6CFE58CF8D48}</b:Guid>
+    <b:Author>
+      <b:Author>
+        <b:NameList>
+          <b:Person>
+            <b:Last>Michelotti</b:Last>
+            <b:First>Steve</b:First>
+          </b:Person>
+        </b:NameList>
+      </b:Author>
+    </b:Author>
+    <b:Title>Building Mobile Apps with Ionic 2, Angular 2, and TypeScript</b:Title>
+    <b:Year>2016</b:Year>
+    <b:YearAccessed>2017</b:YearAccessed>
+    <b:MonthAccessed>10</b:MonthAccessed>
+    <b:DayAccessed>20</b:DayAccessed>
+    <b:URL>https://www.pluralsight.com/courses/ionic2-angular2-typescript-mobile-apps</b:URL>
+    <b:RefOrder>15</b:RefOrder>
+  </b:Source>
+  <b:Source>
+    <b:Tag>Joe16</b:Tag>
+    <b:SourceType>InternetSite</b:SourceType>
+    <b:Guid>{45272041-ABD5-4FBC-9548-86E5406803D1}</b:Guid>
+    <b:Title>Firebase Fundamentals</b:Title>
+    <b:Year>2016</b:Year>
+    <b:Author>
+      <b:Author>
+        <b:NameList>
+          <b:Person>
+            <b:Last>Eames</b:Last>
+            <b:First>Joe</b:First>
+          </b:Person>
+        </b:NameList>
+      </b:Author>
+    </b:Author>
+    <b:YearAccessed>2017</b:YearAccessed>
+    <b:MonthAccessed>10</b:MonthAccessed>
+    <b:DayAccessed>25</b:DayAccessed>
+    <b:URL>https://www.pluralsight.com/courses/firebase-fundamentals</b:URL>
+    <b:RefOrder>16</b:RefOrder>
+  </b:Source>
+  <b:Source>
+    <b:Tag>Ste15</b:Tag>
+    <b:SourceType>InternetSite</b:SourceType>
+    <b:Guid>{30A500A2-B766-4EE1-8784-BDA0ACD36C47}</b:Guid>
+    <b:Author>
+      <b:Author>
+        <b:NameList>
+          <b:Person>
+            <b:Last>Michelotti</b:Last>
+            <b:First>Steve</b:First>
+          </b:Person>
+        </b:NameList>
+      </b:Author>
+    </b:Author>
+    <b:Title>Building Mobile Apps With the Ionic Framework and AngularJS</b:Title>
+    <b:Year>2015</b:Year>
+    <b:YearAccessed>2017</b:YearAccessed>
+    <b:MonthAccessed>11</b:MonthAccessed>
+    <b:DayAccessed>2</b:DayAccessed>
+    <b:URL>https://www.pluralsight.com/courses/building-mobile-apps-ionic-framework-angularjs</b:URL>
+    <b:RefOrder>17</b:RefOrder>
+  </b:Source>
+  <b:Source>
+    <b:Tag>EXP17</b:Tag>
+    <b:SourceType>InternetSite</b:SourceType>
+    <b:Guid>{ACCC2913-144E-463C-8FBF-C4443EFD61BE}</b:Guid>
+    <b:Title>EXPLORING THE DIFFERENT TYPES OF NOSQL DATABASES PART II</b:Title>
+    <b:YearAccessed>2017</b:YearAccessed>
+    <b:MonthAccessed>11</b:MonthAccessed>
+    <b:DayAccessed>3</b:DayAccessed>
+    <b:URL>https://www.3pillarglobal.com/insights/exploring-the-different-types-of-nosql-databases</b:URL>
+    <b:RefOrder>18</b:RefOrder>
+  </b:Source>
+  <b:Source>
+    <b:Tag>Jon17</b:Tag>
+    <b:SourceType>InternetSite</b:SourceType>
+    <b:Guid>{58DCC2F6-BBF7-4367-B1B7-B3874D10AE81}</b:Guid>
+    <b:Author>
+      <b:Author>
+        <b:NameList>
+          <b:Person>
+            <b:Last>Udell</b:Last>
+            <b:First>Jon</b:First>
+          </b:Person>
+        </b:NameList>
+      </b:Author>
+    </b:Author>
+    <b:Title>Techworld</b:Title>
+    <b:Year>2017</b:Year>
+    <b:YearAccessed>2017</b:YearAccessed>
+    <b:MonthAccessed>11</b:MonthAccessed>
+    <b:DayAccessed>4</b:DayAccessed>
+    <b:URL>https://www.techworld.com.au/article/629545/what-typescript-industrial-strength-javascript/?fp=16&amp;fpid=1</b:URL>
+    <b:RefOrder>19</b:RefOrder>
+  </b:Source>
+  <b:Source>
+    <b:Tag>Ale16</b:Tag>
+    <b:SourceType>InternetSite</b:SourceType>
+    <b:Guid>{8A929585-5A16-4A50-A374-288931EB4E6E}</b:Guid>
+    <b:Author>
+      <b:Author>
+        <b:NameList>
+          <b:Person>
+            <b:Last>Ewerlöf</b:Last>
+            <b:First>Alex</b:First>
+          </b:Person>
+        </b:NameList>
+      </b:Author>
+    </b:Author>
+    <b:Title>Free Code Camp</b:Title>
+    <b:Year>2016</b:Year>
+    <b:YearAccessed>2017</b:YearAccessed>
+    <b:MonthAccessed>11</b:MonthAccessed>
+    <b:DayAccessed>4</b:DayAccessed>
+    <b:URL>https://medium.freecodecamp.org/when-should-i-use-typescript-311cb5fe801b</b:URL>
+    <b:RefOrder>20</b:RefOrder>
+  </b:Source>
+</b:Sources>
 </file>
 
 <file path=customXml/itemProps1.xml><?xml version="1.0" encoding="utf-8"?>
-<ds:datastoreItem xmlns:ds="http://schemas.openxmlformats.org/officeDocument/2006/customXml" ds:itemID="{E22A6B89-82C6-4ECA-B5BA-40DFC927BCD8}">
+<ds:datastoreItem xmlns:ds="http://schemas.openxmlformats.org/officeDocument/2006/customXml" ds:itemID="{19F3AF04-2885-44C3-9746-5DBA1F005614}">
   <ds:schemaRefs>
     <ds:schemaRef ds:uri="http://schemas.openxmlformats.org/officeDocument/2006/bibliography"/>
   </ds:schemaRefs>

</xml_diff>